<commit_message>
Notes on chapters 1 and 2 of DillmanSmythChristian (2014)
</commit_message>
<xml_diff>
--- a/Notes/DillmanSmythChristian_2014_The-tailored-design-method.docx
+++ b/Notes/DillmanSmythChristian_2014_The-tailored-design-method.docx
@@ -1063,13 +1063,1587 @@
       </w:r>
     </w:p>
     <w:p>
+      <w:pPr>
+        <w:sectPr>
+          <w:headerReference w:type="default" r:id="rId7"/>
+          <w:pgSz w:w="12240" w:h="15840"/>
+          <w:pgMar w:top="1440" w:right="1440" w:bottom="1440" w:left="1440" w:header="720" w:footer="720" w:gutter="0"/>
+          <w:pgNumType w:start="1"/>
+          <w:cols w:space="720"/>
+          <w:docGrid w:linePitch="360"/>
+        </w:sectPr>
+      </w:pPr>
+    </w:p>
+    <w:p>
+      <w:r>
+        <w:lastRenderedPageBreak/>
+        <w:t>Preview Questions</w:t>
+      </w:r>
+    </w:p>
+    <w:p>
+      <w:pPr>
+        <w:pStyle w:val="ListParagraph"/>
+        <w:numPr>
+          <w:ilvl w:val="0"/>
+          <w:numId w:val="14"/>
+        </w:numPr>
+      </w:pPr>
+      <w:r>
+        <w:t>What is social exchange theory?</w:t>
+      </w:r>
+    </w:p>
+    <w:p>
+      <w:pPr>
+        <w:pStyle w:val="ListParagraph"/>
+        <w:numPr>
+          <w:ilvl w:val="0"/>
+          <w:numId w:val="14"/>
+        </w:numPr>
+      </w:pPr>
+      <w:r>
+        <w:t>How can social exchange theory be used to increase response rates?</w:t>
+      </w:r>
+    </w:p>
+    <w:p>
+      <w:pPr>
+        <w:pStyle w:val="ListParagraph"/>
+        <w:numPr>
+          <w:ilvl w:val="0"/>
+          <w:numId w:val="14"/>
+        </w:numPr>
+      </w:pPr>
+      <w:r>
+        <w:t>What are the basic guidelines for applying social exchange theory to surveys?</w:t>
+      </w:r>
+    </w:p>
+    <w:p>
+      <w:pPr>
+        <w:pStyle w:val="ListParagraph"/>
+        <w:numPr>
+          <w:ilvl w:val="0"/>
+          <w:numId w:val="14"/>
+        </w:numPr>
+      </w:pPr>
+      <w:r>
+        <w:t>What are the differences in how social exchange theory is applied to mixed-mode survey designs?</w:t>
+      </w:r>
+    </w:p>
+    <w:p>
+      <w:pPr>
+        <w:pStyle w:val="ListParagraph"/>
+        <w:numPr>
+          <w:ilvl w:val="0"/>
+          <w:numId w:val="14"/>
+        </w:numPr>
+      </w:pPr>
+      <w:r>
+        <w:t>Why did the WSU doctoral student experience survey generate such a high response rate?</w:t>
+      </w:r>
+    </w:p>
+    <w:p/>
+    <w:p>
+      <w:pPr>
+        <w:rPr>
+          <w:u w:val="single"/>
+        </w:rPr>
+      </w:pPr>
+      <w:r>
+        <w:rPr>
+          <w:u w:val="single"/>
+        </w:rPr>
+        <w:t>Reading Summary</w:t>
+      </w:r>
+    </w:p>
+    <w:p>
+      <w:r>
+        <w:t>Introduction</w:t>
+      </w:r>
+    </w:p>
+    <w:p>
+      <w:pPr>
+        <w:pStyle w:val="ListParagraph"/>
+        <w:numPr>
+          <w:ilvl w:val="0"/>
+          <w:numId w:val="7"/>
+        </w:numPr>
+      </w:pPr>
+      <w:r>
+        <w:t>Must reconcile contrasting views of survey sponsors and potential survey respondents.</w:t>
+      </w:r>
+    </w:p>
+    <w:p>
+      <w:pPr>
+        <w:pStyle w:val="ListParagraph"/>
+        <w:numPr>
+          <w:ilvl w:val="0"/>
+          <w:numId w:val="7"/>
+        </w:numPr>
+      </w:pPr>
+      <w:r>
+        <w:t>Survey request is usually an annoyance and intrusion for potential survey respondents.</w:t>
+      </w:r>
+    </w:p>
+    <w:p>
+      <w:pPr>
+        <w:pStyle w:val="ListParagraph"/>
+        <w:numPr>
+          <w:ilvl w:val="1"/>
+          <w:numId w:val="7"/>
+        </w:numPr>
+      </w:pPr>
+      <w:r>
+        <w:t>Disinterest in the topic</w:t>
+      </w:r>
+    </w:p>
+    <w:p>
+      <w:pPr>
+        <w:pStyle w:val="ListParagraph"/>
+        <w:numPr>
+          <w:ilvl w:val="1"/>
+          <w:numId w:val="7"/>
+        </w:numPr>
+      </w:pPr>
+      <w:r>
+        <w:t>Uncertainty about the requestor</w:t>
+      </w:r>
+    </w:p>
+    <w:p>
+      <w:pPr>
+        <w:pStyle w:val="ListParagraph"/>
+        <w:numPr>
+          <w:ilvl w:val="1"/>
+          <w:numId w:val="7"/>
+        </w:numPr>
+      </w:pPr>
+      <w:r>
+        <w:t>Concerns about privacy</w:t>
+      </w:r>
+    </w:p>
+    <w:p>
+      <w:pPr>
+        <w:pStyle w:val="ListParagraph"/>
+        <w:numPr>
+          <w:ilvl w:val="1"/>
+          <w:numId w:val="7"/>
+        </w:numPr>
+      </w:pPr>
+      <w:r>
+        <w:t>Concerns about security</w:t>
+      </w:r>
+    </w:p>
+    <w:p>
+      <w:pPr>
+        <w:pStyle w:val="ListParagraph"/>
+        <w:numPr>
+          <w:ilvl w:val="0"/>
+          <w:numId w:val="7"/>
+        </w:numPr>
+      </w:pPr>
+      <w:r>
+        <w:t>Surveyor actions often reinforce or exacerbate the concerns of potential survey respondents.</w:t>
+      </w:r>
+    </w:p>
+    <w:p>
+      <w:pPr>
+        <w:pStyle w:val="ListParagraph"/>
+        <w:numPr>
+          <w:ilvl w:val="0"/>
+          <w:numId w:val="7"/>
+        </w:numPr>
+      </w:pPr>
+      <w:r>
+        <w:t>Approach to addressing concerns of potential survey respondents is based on social exchange theory.</w:t>
+      </w:r>
+    </w:p>
+    <w:p>
+      <w:pPr>
+        <w:pStyle w:val="ListParagraph"/>
+        <w:numPr>
+          <w:ilvl w:val="0"/>
+          <w:numId w:val="7"/>
+        </w:numPr>
+      </w:pPr>
+      <w:r>
+        <w:t>Mixed-mode data collection is increasingly required because of changes in technology and communication patterns.</w:t>
+      </w:r>
+    </w:p>
+    <w:p/>
+    <w:p>
+      <w:r>
+        <w:t>Example of a Survey with a High Response Rate</w:t>
+      </w:r>
+    </w:p>
+    <w:p>
+      <w:pPr>
+        <w:pStyle w:val="ListParagraph"/>
+        <w:numPr>
+          <w:ilvl w:val="0"/>
+          <w:numId w:val="8"/>
+        </w:numPr>
+      </w:pPr>
+      <w:r>
+        <w:t>Target population was doctoral students that had completed preliminary examination.</w:t>
+      </w:r>
+    </w:p>
+    <w:p>
+      <w:pPr>
+        <w:pStyle w:val="ListParagraph"/>
+        <w:numPr>
+          <w:ilvl w:val="0"/>
+          <w:numId w:val="8"/>
+        </w:numPr>
+      </w:pPr>
+      <w:r>
+        <w:t>One month for data collection</w:t>
+      </w:r>
+    </w:p>
+    <w:p>
+      <w:pPr>
+        <w:pStyle w:val="ListParagraph"/>
+        <w:numPr>
+          <w:ilvl w:val="0"/>
+          <w:numId w:val="8"/>
+        </w:numPr>
+      </w:pPr>
+      <w:r>
+        <w:t xml:space="preserve">Mail request with $2 incentive followed by an email with an electronic link.  This was followed by a second email </w:t>
+      </w:r>
+      <w:r>
+        <w:t>request then a second mail request offering the option of responding by mail.  Finally, a third email request was sent.</w:t>
+      </w:r>
+    </w:p>
+    <w:p>
+      <w:pPr>
+        <w:pStyle w:val="ListParagraph"/>
+        <w:numPr>
+          <w:ilvl w:val="0"/>
+          <w:numId w:val="8"/>
+        </w:numPr>
+      </w:pPr>
+      <w:r>
+        <w:t>Cumulative response was 77 percent.</w:t>
+      </w:r>
+    </w:p>
+    <w:p>
+      <w:pPr>
+        <w:pStyle w:val="ListParagraph"/>
+        <w:numPr>
+          <w:ilvl w:val="0"/>
+          <w:numId w:val="8"/>
+        </w:numPr>
+      </w:pPr>
+      <w:r>
+        <w:t xml:space="preserve">Offering choice of multiple survey modes in initial request rather than at a later point tends to decrease final response rates </w:t>
+      </w:r>
+      <w:r>
+        <w:sym w:font="Wingdings" w:char="F0E0"/>
+      </w:r>
+      <w:r>
+        <w:t xml:space="preserve"> it complicates the potential respondent’s decision.</w:t>
+      </w:r>
+    </w:p>
+    <w:p/>
+    <w:p>
+      <w:r>
+        <w:t>Using Social Exchange Concepts to Motivate Potential Respondents</w:t>
+      </w:r>
+    </w:p>
+    <w:p>
+      <w:pPr>
+        <w:pStyle w:val="ListParagraph"/>
+        <w:numPr>
+          <w:ilvl w:val="0"/>
+          <w:numId w:val="9"/>
+        </w:numPr>
+      </w:pPr>
+      <w:r>
+        <w:t>Theories suggesting what might motivate potential respondents</w:t>
+      </w:r>
+    </w:p>
+    <w:p>
+      <w:pPr>
+        <w:pStyle w:val="ListParagraph"/>
+        <w:numPr>
+          <w:ilvl w:val="1"/>
+          <w:numId w:val="9"/>
+        </w:numPr>
+      </w:pPr>
+      <w:r>
+        <w:t xml:space="preserve">Cognitive Dissonance Theory </w:t>
+      </w:r>
+      <w:r>
+        <w:sym w:font="Wingdings" w:char="F0E0"/>
+      </w:r>
+      <w:r>
+        <w:t xml:space="preserve"> </w:t>
+      </w:r>
+      <w:r>
+        <w:t xml:space="preserve">appeal to </w:t>
+      </w:r>
+      <w:r>
+        <w:t>people</w:t>
+      </w:r>
+      <w:r>
+        <w:t>’s</w:t>
+      </w:r>
+      <w:r>
+        <w:t xml:space="preserve"> desire</w:t>
+      </w:r>
+      <w:r>
+        <w:t xml:space="preserve"> to be</w:t>
+      </w:r>
+      <w:r>
+        <w:t xml:space="preserve"> </w:t>
+      </w:r>
+      <w:r>
+        <w:t xml:space="preserve">act </w:t>
+      </w:r>
+      <w:r>
+        <w:t>consisten</w:t>
+      </w:r>
+      <w:r>
+        <w:t>tly</w:t>
+      </w:r>
+      <w:r>
+        <w:t xml:space="preserve"> </w:t>
+      </w:r>
+      <w:r>
+        <w:t>with</w:t>
+      </w:r>
+      <w:r>
+        <w:t xml:space="preserve"> their past behavior</w:t>
+      </w:r>
+    </w:p>
+    <w:p>
+      <w:pPr>
+        <w:pStyle w:val="ListParagraph"/>
+        <w:numPr>
+          <w:ilvl w:val="1"/>
+          <w:numId w:val="9"/>
+        </w:numPr>
+      </w:pPr>
+      <w:r>
+        <w:t xml:space="preserve">Reasoned Action Theory </w:t>
+      </w:r>
+      <w:r>
+        <w:sym w:font="Wingdings" w:char="F0E0"/>
+      </w:r>
+      <w:r>
+        <w:t xml:space="preserve"> appeal to positive attitudes toward surveys and subjective norms</w:t>
+      </w:r>
+    </w:p>
+    <w:p>
+      <w:pPr>
+        <w:pStyle w:val="ListParagraph"/>
+        <w:numPr>
+          <w:ilvl w:val="1"/>
+          <w:numId w:val="9"/>
+        </w:numPr>
+      </w:pPr>
+      <w:r>
+        <w:t xml:space="preserve">Adult-to-Adult Communication Style </w:t>
+      </w:r>
+      <w:r>
+        <w:sym w:font="Wingdings" w:char="F0E0"/>
+      </w:r>
+      <w:r>
+        <w:t xml:space="preserve"> do not speak down to potential respondents</w:t>
+      </w:r>
+    </w:p>
+    <w:p>
+      <w:pPr>
+        <w:pStyle w:val="ListParagraph"/>
+        <w:numPr>
+          <w:ilvl w:val="1"/>
+          <w:numId w:val="9"/>
+        </w:numPr>
+      </w:pPr>
+      <w:r>
+        <w:t xml:space="preserve">Influence Theory </w:t>
+      </w:r>
+      <w:r>
+        <w:sym w:font="Wingdings" w:char="F0E0"/>
+      </w:r>
+      <w:r>
+        <w:t xml:space="preserve"> Emphasizes scarcity of opportunity, reciprocation by respondents, and social proof</w:t>
+      </w:r>
+    </w:p>
+    <w:p>
+      <w:pPr>
+        <w:pStyle w:val="ListParagraph"/>
+        <w:numPr>
+          <w:ilvl w:val="1"/>
+          <w:numId w:val="9"/>
+        </w:numPr>
+      </w:pPr>
+      <w:r>
+        <w:t xml:space="preserve">Leverage-Saliency Theory </w:t>
+      </w:r>
+      <w:r>
+        <w:sym w:font="Wingdings" w:char="F0E0"/>
+      </w:r>
+      <w:r>
+        <w:t xml:space="preserve"> Make positive features more salient and negative features less salient</w:t>
+      </w:r>
+    </w:p>
+    <w:p>
+      <w:pPr>
+        <w:pStyle w:val="ListParagraph"/>
+        <w:numPr>
+          <w:ilvl w:val="1"/>
+          <w:numId w:val="9"/>
+        </w:numPr>
+      </w:pPr>
+      <w:r>
+        <w:t xml:space="preserve">Cost-Benefit Theory </w:t>
+      </w:r>
+      <w:r>
+        <w:sym w:font="Wingdings" w:char="F0E0"/>
+      </w:r>
+      <w:r>
+        <w:t xml:space="preserve"> Focus explicitly on costs and benefits for respondents</w:t>
+      </w:r>
+    </w:p>
+    <w:p>
+      <w:pPr>
+        <w:pStyle w:val="ListParagraph"/>
+        <w:numPr>
+          <w:ilvl w:val="1"/>
+          <w:numId w:val="9"/>
+        </w:numPr>
+      </w:pPr>
+      <w:r>
+        <w:t xml:space="preserve">Gamification Theory </w:t>
+      </w:r>
+      <w:r>
+        <w:sym w:font="Wingdings" w:char="F0E0"/>
+      </w:r>
+      <w:r>
+        <w:t xml:space="preserve"> Make responding to surveys seem game like</w:t>
+      </w:r>
+    </w:p>
+    <w:p>
+      <w:pPr>
+        <w:pStyle w:val="ListParagraph"/>
+        <w:numPr>
+          <w:ilvl w:val="0"/>
+          <w:numId w:val="9"/>
+        </w:numPr>
+      </w:pPr>
+      <w:r>
+        <w:lastRenderedPageBreak/>
+        <w:t>The above theories are psychological in nature.</w:t>
+      </w:r>
+    </w:p>
+    <w:p>
+      <w:pPr>
+        <w:pStyle w:val="ListParagraph"/>
+        <w:numPr>
+          <w:ilvl w:val="0"/>
+          <w:numId w:val="9"/>
+        </w:numPr>
+      </w:pPr>
+      <w:r>
+        <w:t>Sociological focus is concerned with how the survey materials fit with general culture in a way that affects response behavior.</w:t>
+      </w:r>
+    </w:p>
+    <w:p>
+      <w:pPr>
+        <w:pStyle w:val="ListParagraph"/>
+        <w:numPr>
+          <w:ilvl w:val="0"/>
+          <w:numId w:val="9"/>
+        </w:numPr>
+      </w:pPr>
+      <w:r>
+        <w:t>Social exchange theory</w:t>
+      </w:r>
+    </w:p>
+    <w:p>
+      <w:pPr>
+        <w:pStyle w:val="ListParagraph"/>
+        <w:numPr>
+          <w:ilvl w:val="1"/>
+          <w:numId w:val="9"/>
+        </w:numPr>
+      </w:pPr>
+      <w:r>
+        <w:t>Compliance with a request more likely when people believe and trust that the rewards for complying will eventually exceed the costs of complying.</w:t>
+      </w:r>
+    </w:p>
+    <w:p>
+      <w:pPr>
+        <w:pStyle w:val="ListParagraph"/>
+        <w:numPr>
+          <w:ilvl w:val="2"/>
+          <w:numId w:val="9"/>
+        </w:numPr>
+      </w:pPr>
+      <w:r>
+        <w:t>Q: Must rewards be individual in nature?</w:t>
+      </w:r>
+    </w:p>
+    <w:p>
+      <w:pPr>
+        <w:pStyle w:val="ListParagraph"/>
+        <w:numPr>
+          <w:ilvl w:val="1"/>
+          <w:numId w:val="9"/>
+        </w:numPr>
+      </w:pPr>
+      <w:r>
+        <w:t>Not the same as economic exchange.</w:t>
+      </w:r>
+    </w:p>
+    <w:p>
+      <w:pPr>
+        <w:pStyle w:val="ListParagraph"/>
+        <w:numPr>
+          <w:ilvl w:val="2"/>
+          <w:numId w:val="9"/>
+        </w:numPr>
+      </w:pPr>
+      <w:r>
+        <w:t>Only a general expectation of positive return.</w:t>
+      </w:r>
+    </w:p>
+    <w:p>
+      <w:pPr>
+        <w:pStyle w:val="ListParagraph"/>
+        <w:numPr>
+          <w:ilvl w:val="2"/>
+          <w:numId w:val="9"/>
+        </w:numPr>
+      </w:pPr>
+      <w:r>
+        <w:t>Exact nature of benefits and why they will be provided are often not specified in advance (i.e., trust in the likely outcome rather than explicit bargaining).</w:t>
+      </w:r>
+    </w:p>
+    <w:p>
+      <w:pPr>
+        <w:pStyle w:val="ListParagraph"/>
+        <w:numPr>
+          <w:ilvl w:val="2"/>
+          <w:numId w:val="9"/>
+        </w:numPr>
+      </w:pPr>
+      <w:r>
+        <w:t>Benefits can be social, psychological, economic, etc.</w:t>
+      </w:r>
+    </w:p>
+    <w:p>
+      <w:pPr>
+        <w:pStyle w:val="ListParagraph"/>
+        <w:numPr>
+          <w:ilvl w:val="2"/>
+          <w:numId w:val="9"/>
+        </w:numPr>
+      </w:pPr>
+      <w:r>
+        <w:t>Not a rational behavior model.</w:t>
+      </w:r>
+    </w:p>
+    <w:p>
+      <w:pPr>
+        <w:pStyle w:val="ListParagraph"/>
+        <w:numPr>
+          <w:ilvl w:val="0"/>
+          <w:numId w:val="9"/>
+        </w:numPr>
+      </w:pPr>
+      <w:r>
+        <w:t>All decisions that individuals make about social interactions (e.g., completing a survey) are NOT always or even mostly the result of lengthy, careful consideration.</w:t>
+      </w:r>
+    </w:p>
+    <w:p>
+      <w:pPr>
+        <w:pStyle w:val="ListParagraph"/>
+        <w:numPr>
+          <w:ilvl w:val="0"/>
+          <w:numId w:val="9"/>
+        </w:numPr>
+      </w:pPr>
+      <w:r>
+        <w:t>Decision to respond to a web or mail survey is generally made in the first couple of days; most potential respondents decide almost immediately.</w:t>
+      </w:r>
+    </w:p>
+    <w:p>
+      <w:pPr>
+        <w:pStyle w:val="ListParagraph"/>
+        <w:numPr>
+          <w:ilvl w:val="0"/>
+          <w:numId w:val="9"/>
+        </w:numPr>
+      </w:pPr>
+      <w:r>
+        <w:t>Examples of influencers of potential respondent decision</w:t>
+      </w:r>
+    </w:p>
+    <w:p>
+      <w:pPr>
+        <w:pStyle w:val="ListParagraph"/>
+        <w:numPr>
+          <w:ilvl w:val="1"/>
+          <w:numId w:val="9"/>
+        </w:numPr>
+      </w:pPr>
+      <w:r>
+        <w:t>Cultural influences</w:t>
+      </w:r>
+    </w:p>
+    <w:p>
+      <w:pPr>
+        <w:pStyle w:val="ListParagraph"/>
+        <w:numPr>
+          <w:ilvl w:val="1"/>
+          <w:numId w:val="9"/>
+        </w:numPr>
+      </w:pPr>
+      <w:r>
+        <w:t>Respect for the requestor</w:t>
+      </w:r>
+    </w:p>
+    <w:p>
+      <w:pPr>
+        <w:pStyle w:val="ListParagraph"/>
+        <w:numPr>
+          <w:ilvl w:val="1"/>
+          <w:numId w:val="9"/>
+        </w:numPr>
+      </w:pPr>
+      <w:r>
+        <w:t>Wanting to do interesting things</w:t>
+      </w:r>
+    </w:p>
+    <w:p/>
+    <w:p>
+      <w:r>
+        <w:t>Does Social Exchange Still Apply in Today’s Asynchronous and Rapid-Fire Communication Environment?</w:t>
+      </w:r>
+    </w:p>
+    <w:p>
+      <w:pPr>
+        <w:pStyle w:val="ListParagraph"/>
+        <w:numPr>
+          <w:ilvl w:val="0"/>
+          <w:numId w:val="10"/>
+        </w:numPr>
+      </w:pPr>
+      <w:r>
+        <w:t>Social exchange theory developed during a time when society was significantly different than it is today.</w:t>
+      </w:r>
+    </w:p>
+    <w:p>
+      <w:pPr>
+        <w:pStyle w:val="ListParagraph"/>
+        <w:numPr>
+          <w:ilvl w:val="0"/>
+          <w:numId w:val="10"/>
+        </w:numPr>
+      </w:pPr>
+      <w:r>
+        <w:t>There is now more spontaneous social interaction.</w:t>
+      </w:r>
+    </w:p>
+    <w:p>
+      <w:pPr>
+        <w:pStyle w:val="ListParagraph"/>
+        <w:numPr>
+          <w:ilvl w:val="0"/>
+          <w:numId w:val="10"/>
+        </w:numPr>
+      </w:pPr>
+      <w:r>
+        <w:t>Social interactions are more distantly remote.</w:t>
+      </w:r>
+    </w:p>
+    <w:p>
+      <w:pPr>
+        <w:pStyle w:val="ListParagraph"/>
+        <w:numPr>
+          <w:ilvl w:val="0"/>
+          <w:numId w:val="10"/>
+        </w:numPr>
+      </w:pPr>
+      <w:r>
+        <w:t>People still make decision considering cost, benefits, and trust.</w:t>
+      </w:r>
+    </w:p>
+    <w:p>
+      <w:pPr>
+        <w:pStyle w:val="ListParagraph"/>
+        <w:numPr>
+          <w:ilvl w:val="0"/>
+          <w:numId w:val="10"/>
+        </w:numPr>
+      </w:pPr>
+      <w:r>
+        <w:t>Social exchange concepts may be more relevant in today’s environment.</w:t>
+      </w:r>
+    </w:p>
+    <w:p/>
+    <w:p>
+      <w:r>
+        <w:t>Increasing the Benefits of Survey Participation</w:t>
+      </w:r>
+    </w:p>
+    <w:p>
+      <w:pPr>
+        <w:pStyle w:val="ListParagraph"/>
+        <w:numPr>
+          <w:ilvl w:val="0"/>
+          <w:numId w:val="11"/>
+        </w:numPr>
+      </w:pPr>
+      <w:r>
+        <w:t>Benefits to responding to surveys are likely limited.</w:t>
+      </w:r>
+    </w:p>
+    <w:p>
+      <w:pPr>
+        <w:pStyle w:val="ListParagraph"/>
+        <w:numPr>
+          <w:ilvl w:val="0"/>
+          <w:numId w:val="11"/>
+        </w:numPr>
+      </w:pPr>
+      <w:r>
+        <w:t xml:space="preserve">Many things people do for which they </w:t>
+      </w:r>
+      <w:r>
+        <w:rPr>
+          <w:u w:val="single"/>
+        </w:rPr>
+        <w:t>feel satisfaction</w:t>
+      </w:r>
+      <w:r>
+        <w:t xml:space="preserve"> involve helping others.</w:t>
+      </w:r>
+    </w:p>
+    <w:p>
+      <w:pPr>
+        <w:pStyle w:val="ListParagraph"/>
+        <w:numPr>
+          <w:ilvl w:val="0"/>
+          <w:numId w:val="11"/>
+        </w:numPr>
+      </w:pPr>
+      <w:r>
+        <w:t xml:space="preserve">Ways of increasing </w:t>
+      </w:r>
+      <w:r>
+        <w:t xml:space="preserve">emotional satisfaction-based </w:t>
+      </w:r>
+      <w:r>
+        <w:t>benefits for potential respondents</w:t>
+      </w:r>
+    </w:p>
+    <w:p>
+      <w:pPr>
+        <w:pStyle w:val="ListParagraph"/>
+        <w:numPr>
+          <w:ilvl w:val="1"/>
+          <w:numId w:val="11"/>
+        </w:numPr>
+      </w:pPr>
+      <w:r>
+        <w:t>Specify how the survey results will be helpful</w:t>
+      </w:r>
+    </w:p>
+    <w:p>
+      <w:pPr>
+        <w:pStyle w:val="ListParagraph"/>
+        <w:numPr>
+          <w:ilvl w:val="1"/>
+          <w:numId w:val="11"/>
+        </w:numPr>
+      </w:pPr>
+      <w:r>
+        <w:t>Ask for help or advice</w:t>
+      </w:r>
+    </w:p>
+    <w:p>
+      <w:pPr>
+        <w:pStyle w:val="ListParagraph"/>
+        <w:numPr>
+          <w:ilvl w:val="1"/>
+          <w:numId w:val="11"/>
+        </w:numPr>
+      </w:pPr>
+      <w:r>
+        <w:t>Ask interesting questions</w:t>
+      </w:r>
+    </w:p>
+    <w:p>
+      <w:pPr>
+        <w:pStyle w:val="ListParagraph"/>
+        <w:numPr>
+          <w:ilvl w:val="1"/>
+          <w:numId w:val="11"/>
+        </w:numPr>
+      </w:pPr>
+      <w:r>
+        <w:t>Sponsorship by a legitimate organization</w:t>
+      </w:r>
+    </w:p>
+    <w:p>
+      <w:pPr>
+        <w:pStyle w:val="ListParagraph"/>
+        <w:numPr>
+          <w:ilvl w:val="1"/>
+          <w:numId w:val="11"/>
+        </w:numPr>
+      </w:pPr>
+      <w:r>
+        <w:t>Stress that opportunities to respond are limited</w:t>
+      </w:r>
+    </w:p>
+    <w:p>
+      <w:pPr>
+        <w:pStyle w:val="ListParagraph"/>
+        <w:numPr>
+          <w:ilvl w:val="1"/>
+          <w:numId w:val="11"/>
+        </w:numPr>
+      </w:pPr>
+      <w:r>
+        <w:t>Convey that others have responded</w:t>
+      </w:r>
+    </w:p>
+    <w:p>
+      <w:pPr>
+        <w:pStyle w:val="ListParagraph"/>
+        <w:numPr>
+          <w:ilvl w:val="1"/>
+          <w:numId w:val="11"/>
+        </w:numPr>
+      </w:pPr>
+      <w:r>
+        <w:t>Use incentives to encourage, but not require, reciprocity</w:t>
+      </w:r>
+    </w:p>
+    <w:p>
+      <w:pPr>
+        <w:pStyle w:val="ListParagraph"/>
+        <w:numPr>
+          <w:ilvl w:val="2"/>
+          <w:numId w:val="11"/>
+        </w:numPr>
+      </w:pPr>
+      <w:r>
+        <w:t>Small advance incentive combined with a larger postpaid contingent incentive is often effective.</w:t>
+      </w:r>
+    </w:p>
+    <w:p>
+      <w:pPr>
+        <w:pStyle w:val="ListParagraph"/>
+        <w:numPr>
+          <w:ilvl w:val="2"/>
+          <w:numId w:val="11"/>
+        </w:numPr>
+      </w:pPr>
+      <w:r>
+        <w:t>Incentives often help reduce nonresponse error.</w:t>
+      </w:r>
+    </w:p>
+    <w:p>
+      <w:pPr>
+        <w:pStyle w:val="ListParagraph"/>
+        <w:numPr>
+          <w:ilvl w:val="2"/>
+          <w:numId w:val="11"/>
+        </w:numPr>
+      </w:pPr>
+      <w:r>
+        <w:t>Does NOT seem to have substantial effect on data quality.</w:t>
+      </w:r>
+    </w:p>
+    <w:p>
+      <w:pPr>
+        <w:pStyle w:val="ListParagraph"/>
+        <w:numPr>
+          <w:ilvl w:val="1"/>
+          <w:numId w:val="11"/>
+        </w:numPr>
+      </w:pPr>
+      <w:r>
+        <w:lastRenderedPageBreak/>
+        <w:t>Leverage the additive effects of benefits</w:t>
+      </w:r>
+    </w:p>
+    <w:p>
+      <w:pPr>
+        <w:pStyle w:val="ListParagraph"/>
+        <w:numPr>
+          <w:ilvl w:val="2"/>
+          <w:numId w:val="11"/>
+        </w:numPr>
+      </w:pPr>
+      <w:r>
+        <w:t xml:space="preserve">Using several techniques in combination </w:t>
+      </w:r>
+      <w:r>
+        <w:t>will generally increase response rates more than using just a single technique.</w:t>
+      </w:r>
+    </w:p>
+    <w:p>
+      <w:pPr>
+        <w:pStyle w:val="ListParagraph"/>
+        <w:numPr>
+          <w:ilvl w:val="1"/>
+          <w:numId w:val="11"/>
+        </w:numPr>
+      </w:pPr>
+      <w:r>
+        <w:t>Do NOT deny the existence of benefits</w:t>
+      </w:r>
+    </w:p>
+    <w:p>
+      <w:pPr>
+        <w:pStyle w:val="ListParagraph"/>
+        <w:numPr>
+          <w:ilvl w:val="2"/>
+          <w:numId w:val="11"/>
+        </w:numPr>
+      </w:pPr>
+      <w:r>
+        <w:t>Required IRB disclaimers often deny the existence of benefits</w:t>
+      </w:r>
+    </w:p>
+    <w:p/>
+    <w:p>
+      <w:r>
+        <w:t>Decreasing the Costs of Participation</w:t>
+      </w:r>
+    </w:p>
+    <w:p>
+      <w:pPr>
+        <w:pStyle w:val="ListParagraph"/>
+        <w:numPr>
+          <w:ilvl w:val="0"/>
+          <w:numId w:val="12"/>
+        </w:numPr>
+      </w:pPr>
+      <w:r>
+        <w:t>Reduce the burden of length</w:t>
+      </w:r>
+    </w:p>
+    <w:p>
+      <w:pPr>
+        <w:pStyle w:val="ListParagraph"/>
+        <w:numPr>
+          <w:ilvl w:val="0"/>
+          <w:numId w:val="12"/>
+        </w:numPr>
+      </w:pPr>
+      <w:r>
+        <w:t>Reduce complexity</w:t>
+      </w:r>
+    </w:p>
+    <w:p>
+      <w:pPr>
+        <w:pStyle w:val="ListParagraph"/>
+        <w:numPr>
+          <w:ilvl w:val="1"/>
+          <w:numId w:val="12"/>
+        </w:numPr>
+      </w:pPr>
+      <w:r>
+        <w:t>Respondents feel an increased sense of burden when they question whether they can provide accurate answers to survey questions.</w:t>
+      </w:r>
+    </w:p>
+    <w:p>
+      <w:pPr>
+        <w:pStyle w:val="ListParagraph"/>
+        <w:numPr>
+          <w:ilvl w:val="0"/>
+          <w:numId w:val="12"/>
+        </w:numPr>
+      </w:pPr>
+      <w:r>
+        <w:t>Use visual design principles to make questionnaires easier to complete</w:t>
+      </w:r>
+    </w:p>
+    <w:p>
+      <w:pPr>
+        <w:pStyle w:val="ListParagraph"/>
+        <w:numPr>
+          <w:ilvl w:val="0"/>
+          <w:numId w:val="12"/>
+        </w:numPr>
+      </w:pPr>
+      <w:r>
+        <w:t>Avoid subordinating language</w:t>
+      </w:r>
+    </w:p>
+    <w:p>
+      <w:pPr>
+        <w:pStyle w:val="ListParagraph"/>
+        <w:numPr>
+          <w:ilvl w:val="1"/>
+          <w:numId w:val="12"/>
+        </w:numPr>
+      </w:pPr>
+      <w:r>
+        <w:t>Don’t make potential respondent feel obligated or beholden.</w:t>
+      </w:r>
+    </w:p>
+    <w:p>
+      <w:pPr>
+        <w:pStyle w:val="ListParagraph"/>
+        <w:numPr>
+          <w:ilvl w:val="0"/>
+          <w:numId w:val="12"/>
+        </w:numPr>
+      </w:pPr>
+      <w:r>
+        <w:t>Make responding convenient</w:t>
+      </w:r>
+    </w:p>
+    <w:p>
+      <w:pPr>
+        <w:pStyle w:val="ListParagraph"/>
+        <w:numPr>
+          <w:ilvl w:val="0"/>
+          <w:numId w:val="12"/>
+        </w:numPr>
+      </w:pPr>
+      <w:r>
+        <w:t>Don’t make potential respondents use survey modes that are uncomfortable for them.</w:t>
+      </w:r>
+    </w:p>
+    <w:p>
+      <w:pPr>
+        <w:pStyle w:val="ListParagraph"/>
+        <w:numPr>
+          <w:ilvl w:val="0"/>
+          <w:numId w:val="12"/>
+        </w:numPr>
+      </w:pPr>
+      <w:r>
+        <w:t>Don’t offer a choice of response mode in the initial request</w:t>
+      </w:r>
+    </w:p>
+    <w:p>
+      <w:pPr>
+        <w:pStyle w:val="ListParagraph"/>
+        <w:numPr>
+          <w:ilvl w:val="0"/>
+          <w:numId w:val="12"/>
+        </w:numPr>
+      </w:pPr>
+      <w:r>
+        <w:t>Minimize requests for personal and sensitive information</w:t>
+      </w:r>
+    </w:p>
+    <w:p>
+      <w:pPr>
+        <w:pStyle w:val="ListParagraph"/>
+        <w:numPr>
+          <w:ilvl w:val="0"/>
+          <w:numId w:val="12"/>
+        </w:numPr>
+      </w:pPr>
+      <w:r>
+        <w:t>Show similarity to other previous response to requests</w:t>
+      </w:r>
+    </w:p>
+    <w:p>
+      <w:pPr>
+        <w:pStyle w:val="ListParagraph"/>
+        <w:numPr>
+          <w:ilvl w:val="1"/>
+          <w:numId w:val="12"/>
+        </w:numPr>
+      </w:pPr>
+      <w:r>
+        <w:t xml:space="preserve">Foot-in-the-door technique </w:t>
+      </w:r>
+      <w:r>
+        <w:sym w:font="Wingdings" w:char="F0E0"/>
+      </w:r>
+      <w:r>
+        <w:t xml:space="preserve"> make a small request followed by a larger request after compliance with the small request</w:t>
+      </w:r>
+    </w:p>
+    <w:p/>
+    <w:p>
+      <w:r>
+        <w:t>Establishing Trust</w:t>
+      </w:r>
+    </w:p>
+    <w:p>
+      <w:pPr>
+        <w:pStyle w:val="ListParagraph"/>
+        <w:numPr>
+          <w:ilvl w:val="0"/>
+          <w:numId w:val="13"/>
+        </w:numPr>
+      </w:pPr>
+      <w:r>
+        <w:t>Trust is likely the single most important issue affecting response rates to surveys.</w:t>
+      </w:r>
+    </w:p>
+    <w:p>
+      <w:pPr>
+        <w:pStyle w:val="ListParagraph"/>
+        <w:numPr>
+          <w:ilvl w:val="0"/>
+          <w:numId w:val="13"/>
+        </w:numPr>
+      </w:pPr>
+      <w:r>
+        <w:t>Relevant to all survey modes.</w:t>
+      </w:r>
+    </w:p>
+    <w:p>
+      <w:pPr>
+        <w:pStyle w:val="ListParagraph"/>
+        <w:numPr>
+          <w:ilvl w:val="0"/>
+          <w:numId w:val="13"/>
+        </w:numPr>
+      </w:pPr>
+      <w:r>
+        <w:t>Survey sponsors should NOT make promises about benefits they can’t guarantee.</w:t>
+      </w:r>
+    </w:p>
+    <w:p>
+      <w:pPr>
+        <w:pStyle w:val="ListParagraph"/>
+        <w:numPr>
+          <w:ilvl w:val="0"/>
+          <w:numId w:val="13"/>
+        </w:numPr>
+      </w:pPr>
+      <w:r>
+        <w:t>Ways of instilling trust</w:t>
+      </w:r>
+    </w:p>
+    <w:p>
+      <w:pPr>
+        <w:pStyle w:val="ListParagraph"/>
+        <w:numPr>
+          <w:ilvl w:val="1"/>
+          <w:numId w:val="13"/>
+        </w:numPr>
+      </w:pPr>
+      <w:r>
+        <w:t>Provide ways for potential survey respondents to confirm the authenticity of the survey</w:t>
+      </w:r>
+    </w:p>
+    <w:p>
+      <w:pPr>
+        <w:pStyle w:val="ListParagraph"/>
+        <w:numPr>
+          <w:ilvl w:val="1"/>
+          <w:numId w:val="13"/>
+        </w:numPr>
+      </w:pPr>
+      <w:r>
+        <w:t>Emphasize sponsorship by a legitimate authority</w:t>
+      </w:r>
+    </w:p>
+    <w:p>
+      <w:pPr>
+        <w:pStyle w:val="ListParagraph"/>
+        <w:numPr>
+          <w:ilvl w:val="1"/>
+          <w:numId w:val="13"/>
+        </w:numPr>
+      </w:pPr>
+      <w:r>
+        <w:t>Build upon previously established relationships and friendships</w:t>
+      </w:r>
+    </w:p>
+    <w:p>
+      <w:pPr>
+        <w:pStyle w:val="ListParagraph"/>
+        <w:numPr>
+          <w:ilvl w:val="1"/>
+          <w:numId w:val="13"/>
+        </w:numPr>
+      </w:pPr>
+      <w:r>
+        <w:t>Provide a token of appreciation in advance</w:t>
+      </w:r>
+    </w:p>
+    <w:p>
+      <w:pPr>
+        <w:pStyle w:val="ListParagraph"/>
+        <w:numPr>
+          <w:ilvl w:val="1"/>
+          <w:numId w:val="13"/>
+        </w:numPr>
+      </w:pPr>
+      <w:r>
+        <w:t>Assure confidentiality and protection of data</w:t>
+      </w:r>
+    </w:p>
+    <w:p>
+      <w:pPr>
+        <w:pStyle w:val="ListParagraph"/>
+        <w:numPr>
+          <w:ilvl w:val="2"/>
+          <w:numId w:val="13"/>
+        </w:numPr>
+      </w:pPr>
+      <w:r>
+        <w:t>Excessively detailed explanations in situations with low data sensitivity will often raise concerns and deter response.</w:t>
+      </w:r>
+    </w:p>
+    <w:p>
+      <w:pPr>
+        <w:pStyle w:val="ListParagraph"/>
+        <w:numPr>
+          <w:ilvl w:val="1"/>
+          <w:numId w:val="13"/>
+        </w:numPr>
+      </w:pPr>
+      <w:r>
+        <w:t>Design professional communications</w:t>
+      </w:r>
+    </w:p>
+    <w:p>
+      <w:pPr>
+        <w:pStyle w:val="ListParagraph"/>
+        <w:numPr>
+          <w:ilvl w:val="2"/>
+          <w:numId w:val="13"/>
+        </w:numPr>
+      </w:pPr>
+      <w:r>
+        <w:t>Make each contact appear important</w:t>
+      </w:r>
+    </w:p>
+    <w:p>
+      <w:pPr>
+        <w:pStyle w:val="ListParagraph"/>
+        <w:numPr>
+          <w:ilvl w:val="3"/>
+          <w:numId w:val="13"/>
+        </w:numPr>
+      </w:pPr>
+      <w:r>
+        <w:t>Personalized cover letters</w:t>
+      </w:r>
+    </w:p>
+    <w:p>
+      <w:pPr>
+        <w:pStyle w:val="ListParagraph"/>
+        <w:numPr>
+          <w:ilvl w:val="3"/>
+          <w:numId w:val="13"/>
+        </w:numPr>
+      </w:pPr>
+      <w:r>
+        <w:t>Including a relevant picture on front of questionnaire</w:t>
+      </w:r>
+    </w:p>
+    <w:p>
+      <w:pPr>
+        <w:pStyle w:val="ListParagraph"/>
+        <w:numPr>
+          <w:ilvl w:val="3"/>
+          <w:numId w:val="13"/>
+        </w:numPr>
+      </w:pPr>
+      <w:r>
+        <w:t>Provide information about the survey project</w:t>
+      </w:r>
+    </w:p>
+    <w:p>
+      <w:pPr>
+        <w:pStyle w:val="ListParagraph"/>
+        <w:numPr>
+          <w:ilvl w:val="2"/>
+          <w:numId w:val="13"/>
+        </w:numPr>
+      </w:pPr>
+      <w:r>
+        <w:t>Do NOT make the survey information appear too much like a brochure</w:t>
+      </w:r>
+    </w:p>
+    <w:p/>
+    <w:p>
+      <w:r>
+        <w:t>It’s More than Just Getting People to Respond</w:t>
+      </w:r>
+    </w:p>
+    <w:p>
+      <w:pPr>
+        <w:pStyle w:val="ListParagraph"/>
+        <w:numPr>
+          <w:ilvl w:val="0"/>
+          <w:numId w:val="15"/>
+        </w:numPr>
+      </w:pPr>
+      <w:r>
+        <w:t>Always consider response rates in conjunction with nonresponse error.</w:t>
+      </w:r>
+    </w:p>
+    <w:p>
+      <w:pPr>
+        <w:pStyle w:val="ListParagraph"/>
+        <w:numPr>
+          <w:ilvl w:val="1"/>
+          <w:numId w:val="15"/>
+        </w:numPr>
+      </w:pPr>
+      <w:r>
+        <w:t>Do NOT increase response rates by obtaining data from uncertain types of respondents.</w:t>
+      </w:r>
+    </w:p>
+    <w:p>
+      <w:pPr>
+        <w:pStyle w:val="ListParagraph"/>
+        <w:numPr>
+          <w:ilvl w:val="1"/>
+          <w:numId w:val="15"/>
+        </w:numPr>
+      </w:pPr>
+      <w:r>
+        <w:t>Avoid biasing the survey.</w:t>
+      </w:r>
+    </w:p>
+    <w:p>
+      <w:pPr>
+        <w:pStyle w:val="ListParagraph"/>
+        <w:numPr>
+          <w:ilvl w:val="1"/>
+          <w:numId w:val="15"/>
+        </w:numPr>
+      </w:pPr>
+      <w:r>
+        <w:lastRenderedPageBreak/>
+        <w:t>Do NOT employ techniques that have differential appeal to different segments of the target population.</w:t>
+      </w:r>
+    </w:p>
+    <w:p/>
+    <w:p>
+      <w:r>
+        <w:t>Putting the Parts Together: Some Guidelines for Applying Social Exchange</w:t>
+      </w:r>
+    </w:p>
+    <w:p>
+      <w:pPr>
+        <w:pStyle w:val="ListParagraph"/>
+        <w:numPr>
+          <w:ilvl w:val="0"/>
+          <w:numId w:val="15"/>
+        </w:numPr>
+      </w:pPr>
+      <w:r>
+        <w:t>Use a holistic approach to survey design.</w:t>
+      </w:r>
+    </w:p>
+    <w:p>
+      <w:pPr>
+        <w:pStyle w:val="ListParagraph"/>
+        <w:numPr>
+          <w:ilvl w:val="1"/>
+          <w:numId w:val="15"/>
+        </w:numPr>
+      </w:pPr>
+      <w:r>
+        <w:t>Consider all features of the survey effort; do NOT focus on just one element.</w:t>
+      </w:r>
+    </w:p>
+    <w:p>
+      <w:pPr>
+        <w:pStyle w:val="ListParagraph"/>
+        <w:numPr>
+          <w:ilvl w:val="1"/>
+          <w:numId w:val="15"/>
+        </w:numPr>
+      </w:pPr>
+      <w:r>
+        <w:t>Communication occurs in multiple places within the elements of the survey.</w:t>
+      </w:r>
+    </w:p>
+    <w:p>
+      <w:pPr>
+        <w:pStyle w:val="ListParagraph"/>
+        <w:numPr>
+          <w:ilvl w:val="1"/>
+          <w:numId w:val="15"/>
+        </w:numPr>
+      </w:pPr>
+      <w:r>
+        <w:t>The more information presented, the less likely potential respondents will remember it.</w:t>
+      </w:r>
+    </w:p>
+    <w:p>
+      <w:pPr>
+        <w:pStyle w:val="ListParagraph"/>
+        <w:numPr>
+          <w:ilvl w:val="1"/>
+          <w:numId w:val="15"/>
+        </w:numPr>
+      </w:pPr>
+      <w:r>
+        <w:t>Survey requests that repeat the same content repeatedly don’t increase response rates.</w:t>
+      </w:r>
+    </w:p>
+    <w:p>
+      <w:pPr>
+        <w:pStyle w:val="ListParagraph"/>
+        <w:numPr>
+          <w:ilvl w:val="0"/>
+          <w:numId w:val="15"/>
+        </w:numPr>
+      </w:pPr>
+      <w:r>
+        <w:t>Social exchange concepts should be applied differently depending on the survey population, topic, sponsorship, and survey modes available.</w:t>
+      </w:r>
+    </w:p>
+    <w:p>
+      <w:pPr>
+        <w:pStyle w:val="ListParagraph"/>
+        <w:numPr>
+          <w:ilvl w:val="1"/>
+          <w:numId w:val="15"/>
+        </w:numPr>
+      </w:pPr>
+      <w:r>
+        <w:t>The same elements don’t have to be used in very situation.</w:t>
+      </w:r>
+    </w:p>
+    <w:p>
+      <w:pPr>
+        <w:pStyle w:val="ListParagraph"/>
+        <w:numPr>
+          <w:ilvl w:val="0"/>
+          <w:numId w:val="15"/>
+        </w:numPr>
+      </w:pPr>
+      <w:r>
+        <w:t>Identify and evaluate whether to change or eliminate design constraints that are especially likely to have a negative impact on response and data quality.</w:t>
+      </w:r>
+    </w:p>
+    <w:p/>
+    <w:p>
+      <w:r>
+        <w:t>Mixed-Mode Designs Provide New Opportunities for Applying Social Exchange</w:t>
+      </w:r>
+    </w:p>
+    <w:p>
+      <w:pPr>
+        <w:pStyle w:val="ListParagraph"/>
+        <w:numPr>
+          <w:ilvl w:val="0"/>
+          <w:numId w:val="16"/>
+        </w:numPr>
+      </w:pPr>
+      <w:r>
+        <w:t>Use multiple modes of communication to gain more opportunities to increase benefits, decrease costs, and build trust.</w:t>
+      </w:r>
+    </w:p>
+    <w:p>
+      <w:pPr>
+        <w:pStyle w:val="ListParagraph"/>
+        <w:numPr>
+          <w:ilvl w:val="1"/>
+          <w:numId w:val="16"/>
+        </w:numPr>
+      </w:pPr>
+      <w:r>
+        <w:t>Mode of response does not need to be synonymous with the mode of contact.</w:t>
+      </w:r>
+    </w:p>
+    <w:p>
+      <w:pPr>
+        <w:pStyle w:val="ListParagraph"/>
+        <w:numPr>
+          <w:ilvl w:val="1"/>
+          <w:numId w:val="16"/>
+        </w:numPr>
+      </w:pPr>
+      <w:r>
+        <w:t>Difficult to develop trust and convey benefits with single-mode survey designs.</w:t>
+      </w:r>
+    </w:p>
+    <w:p>
+      <w:pPr>
+        <w:pStyle w:val="ListParagraph"/>
+        <w:numPr>
+          <w:ilvl w:val="0"/>
+          <w:numId w:val="16"/>
+        </w:numPr>
+      </w:pPr>
+      <w:r>
+        <w:t>Use multiple modes of response to increase benefits, decrease costs, and build trust.</w:t>
+      </w:r>
+    </w:p>
+    <w:p>
+      <w:pPr>
+        <w:pStyle w:val="ListParagraph"/>
+        <w:numPr>
+          <w:ilvl w:val="1"/>
+          <w:numId w:val="16"/>
+        </w:numPr>
+      </w:pPr>
+      <w:r>
+        <w:t>Potential survey respondents may be more receptive to one mode over others.</w:t>
+      </w:r>
+    </w:p>
+    <w:p>
+      <w:pPr>
+        <w:pStyle w:val="ListParagraph"/>
+        <w:numPr>
+          <w:ilvl w:val="1"/>
+          <w:numId w:val="16"/>
+        </w:numPr>
+      </w:pPr>
+      <w:r>
+        <w:t>Alternative mode can provide a different stimulus.</w:t>
+      </w:r>
+    </w:p>
+    <w:p>
+      <w:pPr>
+        <w:pStyle w:val="ListParagraph"/>
+        <w:numPr>
+          <w:ilvl w:val="0"/>
+          <w:numId w:val="16"/>
+        </w:numPr>
+      </w:pPr>
+      <w:r>
+        <w:t>Utilize knowledge from past research and feedback from early contacts to adapt implementation procedures to reduce nonresponse error.</w:t>
+      </w:r>
+    </w:p>
+    <w:p>
+      <w:pPr>
+        <w:pStyle w:val="ListParagraph"/>
+        <w:numPr>
+          <w:ilvl w:val="1"/>
+          <w:numId w:val="16"/>
+        </w:numPr>
+      </w:pPr>
+      <w:r>
+        <w:t>Communications via a different mode than the previous mode used are less likely to be ignored.</w:t>
+      </w:r>
+    </w:p>
+    <w:p>
+      <w:pPr>
+        <w:pStyle w:val="ListParagraph"/>
+        <w:numPr>
+          <w:ilvl w:val="1"/>
+          <w:numId w:val="16"/>
+        </w:numPr>
+      </w:pPr>
+      <w:r>
+        <w:t>Adaptive design (also called responsive design) involves adjusting procedures during the data collection processed based on observations about the types of individuals who are responding and not responding.</w:t>
+      </w:r>
+    </w:p>
+    <w:p>
       <w:bookmarkStart w:id="0" w:name="_GoBack"/>
       <w:bookmarkEnd w:id="0"/>
     </w:p>
     <w:sectPr>
-      <w:headerReference w:type="default" r:id="rId7"/>
+      <w:headerReference w:type="default" r:id="rId8"/>
       <w:pgSz w:w="12240" w:h="15840"/>
       <w:pgMar w:top="1440" w:right="1440" w:bottom="1440" w:left="1440" w:header="720" w:footer="720" w:gutter="0"/>
+      <w:pgNumType w:start="1"/>
       <w:cols w:space="720"/>
       <w:docGrid w:linePitch="360"/>
     </w:sectPr>
@@ -1204,7 +2778,7 @@
         <w:b/>
         <w:bCs/>
       </w:rPr>
-      <w:instrText xml:space="preserve"> NUMPAGES  \* Arabic  \* MERGEFORMAT </w:instrText>
+      <w:instrText xml:space="preserve"> SECTIONPAGES   \* MERGEFORMAT </w:instrText>
     </w:r>
     <w:r>
       <w:rPr>
@@ -1220,6 +2794,117 @@
         <w:noProof/>
       </w:rPr>
       <w:t>3</w:t>
+    </w:r>
+    <w:r>
+      <w:rPr>
+        <w:b/>
+        <w:bCs/>
+      </w:rPr>
+      <w:fldChar w:fldCharType="end"/>
+    </w:r>
+  </w:p>
+  <w:p>
+    <w:pPr>
+      <w:pStyle w:val="Header"/>
+    </w:pPr>
+  </w:p>
+</w:hdr>
+</file>
+
+<file path=word/header2.xml><?xml version="1.0" encoding="utf-8"?>
+<w:hdr xmlns:wpc="http://schemas.microsoft.com/office/word/2010/wordprocessingCanvas" xmlns:cx="http://schemas.microsoft.com/office/drawing/2014/chartex" xmlns:cx1="http://schemas.microsoft.com/office/drawing/2015/9/8/chartex" xmlns:cx2="http://schemas.microsoft.com/office/drawing/2015/10/21/chartex" xmlns:cx3="http://schemas.microsoft.com/office/drawing/2016/5/9/chartex" xmlns:cx4="http://schemas.microsoft.com/office/drawing/2016/5/10/chartex" xmlns:cx5="http://schemas.microsoft.com/office/drawing/2016/5/11/chartex" xmlns:mc="http://schemas.openxmlformats.org/markup-compatibility/2006" xmlns:o="urn:schemas-microsoft-com:office:office" xmlns:r="http://schemas.openxmlformats.org/officeDocument/2006/relationships" xmlns:m="http://schemas.openxmlformats.org/officeDocument/2006/math" xmlns:v="urn:schemas-microsoft-com:vml" xmlns:wp14="http://schemas.microsoft.com/office/word/2010/wordprocessingDrawing" xmlns:wp="http://schemas.openxmlformats.org/drawingml/2006/wordprocessingDrawing" xmlns:w10="urn:schemas-microsoft-com:office:word" xmlns:w="http://schemas.openxmlformats.org/wordprocessingml/2006/main" xmlns:w14="http://schemas.microsoft.com/office/word/2010/wordml" xmlns:w15="http://schemas.microsoft.com/office/word/2012/wordml" xmlns:w16se="http://schemas.microsoft.com/office/word/2015/wordml/symex" xmlns:wpg="http://schemas.microsoft.com/office/word/2010/wordprocessingGroup" xmlns:wpi="http://schemas.microsoft.com/office/word/2010/wordprocessingInk" xmlns:wne="http://schemas.microsoft.com/office/word/2006/wordml" xmlns:wps="http://schemas.microsoft.com/office/word/2010/wordprocessingShape" mc:Ignorable="w14 w15 w16se wp14">
+  <w:p>
+    <w:pPr>
+      <w:pStyle w:val="Header"/>
+    </w:pPr>
+    <w:proofErr w:type="spellStart"/>
+    <w:r>
+      <w:t>Dillman</w:t>
+    </w:r>
+    <w:proofErr w:type="spellEnd"/>
+    <w:r>
+      <w:t>, D., Smyth. J.D. &amp; Christian, L.H. (2014). Internet, Phone, Mail, and Mixed-Mode Surveys: The Tailored Design Method. Hoboken, New Jersey: John Wiley &amp; Sons.</w:t>
+    </w:r>
+  </w:p>
+  <w:p>
+    <w:pPr>
+      <w:pStyle w:val="Header"/>
+    </w:pPr>
+  </w:p>
+  <w:p>
+    <w:pPr>
+      <w:pStyle w:val="Header"/>
+    </w:pPr>
+    <w:r>
+      <w:t xml:space="preserve">Chapter 2: Reducing People’s Reluctance to Respond to Surveys | Page </w:t>
+    </w:r>
+    <w:r>
+      <w:rPr>
+        <w:b/>
+        <w:bCs/>
+      </w:rPr>
+      <w:fldChar w:fldCharType="begin"/>
+    </w:r>
+    <w:r>
+      <w:rPr>
+        <w:b/>
+        <w:bCs/>
+      </w:rPr>
+      <w:instrText xml:space="preserve"> PAGE  \* Arabic  \* MERGEFORMAT </w:instrText>
+    </w:r>
+    <w:r>
+      <w:rPr>
+        <w:b/>
+        <w:bCs/>
+      </w:rPr>
+      <w:fldChar w:fldCharType="separate"/>
+    </w:r>
+    <w:r>
+      <w:rPr>
+        <w:b/>
+        <w:bCs/>
+        <w:noProof/>
+      </w:rPr>
+      <w:t>3</w:t>
+    </w:r>
+    <w:r>
+      <w:rPr>
+        <w:b/>
+        <w:bCs/>
+      </w:rPr>
+      <w:fldChar w:fldCharType="end"/>
+    </w:r>
+    <w:r>
+      <w:t xml:space="preserve"> of </w:t>
+    </w:r>
+    <w:r>
+      <w:rPr>
+        <w:b/>
+        <w:bCs/>
+      </w:rPr>
+      <w:fldChar w:fldCharType="begin"/>
+    </w:r>
+    <w:r>
+      <w:rPr>
+        <w:b/>
+        <w:bCs/>
+      </w:rPr>
+      <w:instrText xml:space="preserve"> SECTIONPAGES   \* MERGEFORMAT </w:instrText>
+    </w:r>
+    <w:r>
+      <w:rPr>
+        <w:b/>
+        <w:bCs/>
+      </w:rPr>
+      <w:fldChar w:fldCharType="separate"/>
+    </w:r>
+    <w:r>
+      <w:rPr>
+        <w:b/>
+        <w:bCs/>
+        <w:noProof/>
+      </w:rPr>
+      <w:t>4</w:t>
     </w:r>
     <w:r>
       <w:rPr>
@@ -1353,6 +3038,232 @@
     </w:lvl>
   </w:abstractNum>
   <w:abstractNum w:abstractNumId="1" w15:restartNumberingAfterBreak="0">
+    <w:nsid w:val="1D796DAF"/>
+    <w:multiLevelType w:val="hybridMultilevel"/>
+    <w:tmpl w:val="51F45122"/>
+    <w:lvl w:ilvl="0" w:tplc="04090001">
+      <w:start w:val="1"/>
+      <w:numFmt w:val="bullet"/>
+      <w:lvlText w:val=""/>
+      <w:lvlJc w:val="left"/>
+      <w:pPr>
+        <w:ind w:left="720" w:hanging="360"/>
+      </w:pPr>
+      <w:rPr>
+        <w:rFonts w:ascii="Symbol" w:hAnsi="Symbol" w:hint="default"/>
+      </w:rPr>
+    </w:lvl>
+    <w:lvl w:ilvl="1" w:tplc="04090003">
+      <w:start w:val="1"/>
+      <w:numFmt w:val="bullet"/>
+      <w:lvlText w:val="o"/>
+      <w:lvlJc w:val="left"/>
+      <w:pPr>
+        <w:ind w:left="1440" w:hanging="360"/>
+      </w:pPr>
+      <w:rPr>
+        <w:rFonts w:ascii="Courier New" w:hAnsi="Courier New" w:cs="Courier New" w:hint="default"/>
+      </w:rPr>
+    </w:lvl>
+    <w:lvl w:ilvl="2" w:tplc="04090005" w:tentative="1">
+      <w:start w:val="1"/>
+      <w:numFmt w:val="bullet"/>
+      <w:lvlText w:val=""/>
+      <w:lvlJc w:val="left"/>
+      <w:pPr>
+        <w:ind w:left="2160" w:hanging="360"/>
+      </w:pPr>
+      <w:rPr>
+        <w:rFonts w:ascii="Wingdings" w:hAnsi="Wingdings" w:hint="default"/>
+      </w:rPr>
+    </w:lvl>
+    <w:lvl w:ilvl="3" w:tplc="04090001" w:tentative="1">
+      <w:start w:val="1"/>
+      <w:numFmt w:val="bullet"/>
+      <w:lvlText w:val=""/>
+      <w:lvlJc w:val="left"/>
+      <w:pPr>
+        <w:ind w:left="2880" w:hanging="360"/>
+      </w:pPr>
+      <w:rPr>
+        <w:rFonts w:ascii="Symbol" w:hAnsi="Symbol" w:hint="default"/>
+      </w:rPr>
+    </w:lvl>
+    <w:lvl w:ilvl="4" w:tplc="04090003" w:tentative="1">
+      <w:start w:val="1"/>
+      <w:numFmt w:val="bullet"/>
+      <w:lvlText w:val="o"/>
+      <w:lvlJc w:val="left"/>
+      <w:pPr>
+        <w:ind w:left="3600" w:hanging="360"/>
+      </w:pPr>
+      <w:rPr>
+        <w:rFonts w:ascii="Courier New" w:hAnsi="Courier New" w:cs="Courier New" w:hint="default"/>
+      </w:rPr>
+    </w:lvl>
+    <w:lvl w:ilvl="5" w:tplc="04090005" w:tentative="1">
+      <w:start w:val="1"/>
+      <w:numFmt w:val="bullet"/>
+      <w:lvlText w:val=""/>
+      <w:lvlJc w:val="left"/>
+      <w:pPr>
+        <w:ind w:left="4320" w:hanging="360"/>
+      </w:pPr>
+      <w:rPr>
+        <w:rFonts w:ascii="Wingdings" w:hAnsi="Wingdings" w:hint="default"/>
+      </w:rPr>
+    </w:lvl>
+    <w:lvl w:ilvl="6" w:tplc="04090001" w:tentative="1">
+      <w:start w:val="1"/>
+      <w:numFmt w:val="bullet"/>
+      <w:lvlText w:val=""/>
+      <w:lvlJc w:val="left"/>
+      <w:pPr>
+        <w:ind w:left="5040" w:hanging="360"/>
+      </w:pPr>
+      <w:rPr>
+        <w:rFonts w:ascii="Symbol" w:hAnsi="Symbol" w:hint="default"/>
+      </w:rPr>
+    </w:lvl>
+    <w:lvl w:ilvl="7" w:tplc="04090003" w:tentative="1">
+      <w:start w:val="1"/>
+      <w:numFmt w:val="bullet"/>
+      <w:lvlText w:val="o"/>
+      <w:lvlJc w:val="left"/>
+      <w:pPr>
+        <w:ind w:left="5760" w:hanging="360"/>
+      </w:pPr>
+      <w:rPr>
+        <w:rFonts w:ascii="Courier New" w:hAnsi="Courier New" w:cs="Courier New" w:hint="default"/>
+      </w:rPr>
+    </w:lvl>
+    <w:lvl w:ilvl="8" w:tplc="04090005" w:tentative="1">
+      <w:start w:val="1"/>
+      <w:numFmt w:val="bullet"/>
+      <w:lvlText w:val=""/>
+      <w:lvlJc w:val="left"/>
+      <w:pPr>
+        <w:ind w:left="6480" w:hanging="360"/>
+      </w:pPr>
+      <w:rPr>
+        <w:rFonts w:ascii="Wingdings" w:hAnsi="Wingdings" w:hint="default"/>
+      </w:rPr>
+    </w:lvl>
+  </w:abstractNum>
+  <w:abstractNum w:abstractNumId="2" w15:restartNumberingAfterBreak="0">
+    <w:nsid w:val="36BA3C40"/>
+    <w:multiLevelType w:val="hybridMultilevel"/>
+    <w:tmpl w:val="33B4EBCE"/>
+    <w:lvl w:ilvl="0" w:tplc="04090001">
+      <w:start w:val="1"/>
+      <w:numFmt w:val="bullet"/>
+      <w:lvlText w:val=""/>
+      <w:lvlJc w:val="left"/>
+      <w:pPr>
+        <w:ind w:left="720" w:hanging="360"/>
+      </w:pPr>
+      <w:rPr>
+        <w:rFonts w:ascii="Symbol" w:hAnsi="Symbol" w:hint="default"/>
+      </w:rPr>
+    </w:lvl>
+    <w:lvl w:ilvl="1" w:tplc="04090003">
+      <w:start w:val="1"/>
+      <w:numFmt w:val="bullet"/>
+      <w:lvlText w:val="o"/>
+      <w:lvlJc w:val="left"/>
+      <w:pPr>
+        <w:ind w:left="1440" w:hanging="360"/>
+      </w:pPr>
+      <w:rPr>
+        <w:rFonts w:ascii="Courier New" w:hAnsi="Courier New" w:cs="Courier New" w:hint="default"/>
+      </w:rPr>
+    </w:lvl>
+    <w:lvl w:ilvl="2" w:tplc="04090005" w:tentative="1">
+      <w:start w:val="1"/>
+      <w:numFmt w:val="bullet"/>
+      <w:lvlText w:val=""/>
+      <w:lvlJc w:val="left"/>
+      <w:pPr>
+        <w:ind w:left="2160" w:hanging="360"/>
+      </w:pPr>
+      <w:rPr>
+        <w:rFonts w:ascii="Wingdings" w:hAnsi="Wingdings" w:hint="default"/>
+      </w:rPr>
+    </w:lvl>
+    <w:lvl w:ilvl="3" w:tplc="04090001" w:tentative="1">
+      <w:start w:val="1"/>
+      <w:numFmt w:val="bullet"/>
+      <w:lvlText w:val=""/>
+      <w:lvlJc w:val="left"/>
+      <w:pPr>
+        <w:ind w:left="2880" w:hanging="360"/>
+      </w:pPr>
+      <w:rPr>
+        <w:rFonts w:ascii="Symbol" w:hAnsi="Symbol" w:hint="default"/>
+      </w:rPr>
+    </w:lvl>
+    <w:lvl w:ilvl="4" w:tplc="04090003" w:tentative="1">
+      <w:start w:val="1"/>
+      <w:numFmt w:val="bullet"/>
+      <w:lvlText w:val="o"/>
+      <w:lvlJc w:val="left"/>
+      <w:pPr>
+        <w:ind w:left="3600" w:hanging="360"/>
+      </w:pPr>
+      <w:rPr>
+        <w:rFonts w:ascii="Courier New" w:hAnsi="Courier New" w:cs="Courier New" w:hint="default"/>
+      </w:rPr>
+    </w:lvl>
+    <w:lvl w:ilvl="5" w:tplc="04090005" w:tentative="1">
+      <w:start w:val="1"/>
+      <w:numFmt w:val="bullet"/>
+      <w:lvlText w:val=""/>
+      <w:lvlJc w:val="left"/>
+      <w:pPr>
+        <w:ind w:left="4320" w:hanging="360"/>
+      </w:pPr>
+      <w:rPr>
+        <w:rFonts w:ascii="Wingdings" w:hAnsi="Wingdings" w:hint="default"/>
+      </w:rPr>
+    </w:lvl>
+    <w:lvl w:ilvl="6" w:tplc="04090001" w:tentative="1">
+      <w:start w:val="1"/>
+      <w:numFmt w:val="bullet"/>
+      <w:lvlText w:val=""/>
+      <w:lvlJc w:val="left"/>
+      <w:pPr>
+        <w:ind w:left="5040" w:hanging="360"/>
+      </w:pPr>
+      <w:rPr>
+        <w:rFonts w:ascii="Symbol" w:hAnsi="Symbol" w:hint="default"/>
+      </w:rPr>
+    </w:lvl>
+    <w:lvl w:ilvl="7" w:tplc="04090003" w:tentative="1">
+      <w:start w:val="1"/>
+      <w:numFmt w:val="bullet"/>
+      <w:lvlText w:val="o"/>
+      <w:lvlJc w:val="left"/>
+      <w:pPr>
+        <w:ind w:left="5760" w:hanging="360"/>
+      </w:pPr>
+      <w:rPr>
+        <w:rFonts w:ascii="Courier New" w:hAnsi="Courier New" w:cs="Courier New" w:hint="default"/>
+      </w:rPr>
+    </w:lvl>
+    <w:lvl w:ilvl="8" w:tplc="04090005" w:tentative="1">
+      <w:start w:val="1"/>
+      <w:numFmt w:val="bullet"/>
+      <w:lvlText w:val=""/>
+      <w:lvlJc w:val="left"/>
+      <w:pPr>
+        <w:ind w:left="6480" w:hanging="360"/>
+      </w:pPr>
+      <w:rPr>
+        <w:rFonts w:ascii="Wingdings" w:hAnsi="Wingdings" w:hint="default"/>
+      </w:rPr>
+    </w:lvl>
+  </w:abstractNum>
+  <w:abstractNum w:abstractNumId="3" w15:restartNumberingAfterBreak="0">
     <w:nsid w:val="3ABD25E1"/>
     <w:multiLevelType w:val="hybridMultilevel"/>
     <w:tmpl w:val="AD2E3278"/>
@@ -1465,7 +3376,346 @@
       </w:rPr>
     </w:lvl>
   </w:abstractNum>
-  <w:abstractNum w:abstractNumId="2" w15:restartNumberingAfterBreak="0">
+  <w:abstractNum w:abstractNumId="4" w15:restartNumberingAfterBreak="0">
+    <w:nsid w:val="3E505659"/>
+    <w:multiLevelType w:val="hybridMultilevel"/>
+    <w:tmpl w:val="A81A8616"/>
+    <w:lvl w:ilvl="0" w:tplc="04090001">
+      <w:start w:val="1"/>
+      <w:numFmt w:val="bullet"/>
+      <w:lvlText w:val=""/>
+      <w:lvlJc w:val="left"/>
+      <w:pPr>
+        <w:ind w:left="720" w:hanging="360"/>
+      </w:pPr>
+      <w:rPr>
+        <w:rFonts w:ascii="Symbol" w:hAnsi="Symbol" w:hint="default"/>
+      </w:rPr>
+    </w:lvl>
+    <w:lvl w:ilvl="1" w:tplc="04090003">
+      <w:start w:val="1"/>
+      <w:numFmt w:val="bullet"/>
+      <w:lvlText w:val="o"/>
+      <w:lvlJc w:val="left"/>
+      <w:pPr>
+        <w:ind w:left="1440" w:hanging="360"/>
+      </w:pPr>
+      <w:rPr>
+        <w:rFonts w:ascii="Courier New" w:hAnsi="Courier New" w:cs="Courier New" w:hint="default"/>
+      </w:rPr>
+    </w:lvl>
+    <w:lvl w:ilvl="2" w:tplc="04090005">
+      <w:start w:val="1"/>
+      <w:numFmt w:val="bullet"/>
+      <w:lvlText w:val=""/>
+      <w:lvlJc w:val="left"/>
+      <w:pPr>
+        <w:ind w:left="2160" w:hanging="360"/>
+      </w:pPr>
+      <w:rPr>
+        <w:rFonts w:ascii="Wingdings" w:hAnsi="Wingdings" w:hint="default"/>
+      </w:rPr>
+    </w:lvl>
+    <w:lvl w:ilvl="3" w:tplc="04090001">
+      <w:start w:val="1"/>
+      <w:numFmt w:val="bullet"/>
+      <w:lvlText w:val=""/>
+      <w:lvlJc w:val="left"/>
+      <w:pPr>
+        <w:ind w:left="2880" w:hanging="360"/>
+      </w:pPr>
+      <w:rPr>
+        <w:rFonts w:ascii="Symbol" w:hAnsi="Symbol" w:hint="default"/>
+      </w:rPr>
+    </w:lvl>
+    <w:lvl w:ilvl="4" w:tplc="04090003" w:tentative="1">
+      <w:start w:val="1"/>
+      <w:numFmt w:val="bullet"/>
+      <w:lvlText w:val="o"/>
+      <w:lvlJc w:val="left"/>
+      <w:pPr>
+        <w:ind w:left="3600" w:hanging="360"/>
+      </w:pPr>
+      <w:rPr>
+        <w:rFonts w:ascii="Courier New" w:hAnsi="Courier New" w:cs="Courier New" w:hint="default"/>
+      </w:rPr>
+    </w:lvl>
+    <w:lvl w:ilvl="5" w:tplc="04090005" w:tentative="1">
+      <w:start w:val="1"/>
+      <w:numFmt w:val="bullet"/>
+      <w:lvlText w:val=""/>
+      <w:lvlJc w:val="left"/>
+      <w:pPr>
+        <w:ind w:left="4320" w:hanging="360"/>
+      </w:pPr>
+      <w:rPr>
+        <w:rFonts w:ascii="Wingdings" w:hAnsi="Wingdings" w:hint="default"/>
+      </w:rPr>
+    </w:lvl>
+    <w:lvl w:ilvl="6" w:tplc="04090001" w:tentative="1">
+      <w:start w:val="1"/>
+      <w:numFmt w:val="bullet"/>
+      <w:lvlText w:val=""/>
+      <w:lvlJc w:val="left"/>
+      <w:pPr>
+        <w:ind w:left="5040" w:hanging="360"/>
+      </w:pPr>
+      <w:rPr>
+        <w:rFonts w:ascii="Symbol" w:hAnsi="Symbol" w:hint="default"/>
+      </w:rPr>
+    </w:lvl>
+    <w:lvl w:ilvl="7" w:tplc="04090003" w:tentative="1">
+      <w:start w:val="1"/>
+      <w:numFmt w:val="bullet"/>
+      <w:lvlText w:val="o"/>
+      <w:lvlJc w:val="left"/>
+      <w:pPr>
+        <w:ind w:left="5760" w:hanging="360"/>
+      </w:pPr>
+      <w:rPr>
+        <w:rFonts w:ascii="Courier New" w:hAnsi="Courier New" w:cs="Courier New" w:hint="default"/>
+      </w:rPr>
+    </w:lvl>
+    <w:lvl w:ilvl="8" w:tplc="04090005" w:tentative="1">
+      <w:start w:val="1"/>
+      <w:numFmt w:val="bullet"/>
+      <w:lvlText w:val=""/>
+      <w:lvlJc w:val="left"/>
+      <w:pPr>
+        <w:ind w:left="6480" w:hanging="360"/>
+      </w:pPr>
+      <w:rPr>
+        <w:rFonts w:ascii="Wingdings" w:hAnsi="Wingdings" w:hint="default"/>
+      </w:rPr>
+    </w:lvl>
+  </w:abstractNum>
+  <w:abstractNum w:abstractNumId="5" w15:restartNumberingAfterBreak="0">
+    <w:nsid w:val="415A6C27"/>
+    <w:multiLevelType w:val="hybridMultilevel"/>
+    <w:tmpl w:val="9FD43122"/>
+    <w:lvl w:ilvl="0" w:tplc="04090001">
+      <w:start w:val="1"/>
+      <w:numFmt w:val="bullet"/>
+      <w:lvlText w:val=""/>
+      <w:lvlJc w:val="left"/>
+      <w:pPr>
+        <w:ind w:left="765" w:hanging="360"/>
+      </w:pPr>
+      <w:rPr>
+        <w:rFonts w:ascii="Symbol" w:hAnsi="Symbol" w:hint="default"/>
+      </w:rPr>
+    </w:lvl>
+    <w:lvl w:ilvl="1" w:tplc="04090003">
+      <w:start w:val="1"/>
+      <w:numFmt w:val="bullet"/>
+      <w:lvlText w:val="o"/>
+      <w:lvlJc w:val="left"/>
+      <w:pPr>
+        <w:ind w:left="1485" w:hanging="360"/>
+      </w:pPr>
+      <w:rPr>
+        <w:rFonts w:ascii="Courier New" w:hAnsi="Courier New" w:cs="Courier New" w:hint="default"/>
+      </w:rPr>
+    </w:lvl>
+    <w:lvl w:ilvl="2" w:tplc="04090005" w:tentative="1">
+      <w:start w:val="1"/>
+      <w:numFmt w:val="bullet"/>
+      <w:lvlText w:val=""/>
+      <w:lvlJc w:val="left"/>
+      <w:pPr>
+        <w:ind w:left="2205" w:hanging="360"/>
+      </w:pPr>
+      <w:rPr>
+        <w:rFonts w:ascii="Wingdings" w:hAnsi="Wingdings" w:hint="default"/>
+      </w:rPr>
+    </w:lvl>
+    <w:lvl w:ilvl="3" w:tplc="04090001" w:tentative="1">
+      <w:start w:val="1"/>
+      <w:numFmt w:val="bullet"/>
+      <w:lvlText w:val=""/>
+      <w:lvlJc w:val="left"/>
+      <w:pPr>
+        <w:ind w:left="2925" w:hanging="360"/>
+      </w:pPr>
+      <w:rPr>
+        <w:rFonts w:ascii="Symbol" w:hAnsi="Symbol" w:hint="default"/>
+      </w:rPr>
+    </w:lvl>
+    <w:lvl w:ilvl="4" w:tplc="04090003" w:tentative="1">
+      <w:start w:val="1"/>
+      <w:numFmt w:val="bullet"/>
+      <w:lvlText w:val="o"/>
+      <w:lvlJc w:val="left"/>
+      <w:pPr>
+        <w:ind w:left="3645" w:hanging="360"/>
+      </w:pPr>
+      <w:rPr>
+        <w:rFonts w:ascii="Courier New" w:hAnsi="Courier New" w:cs="Courier New" w:hint="default"/>
+      </w:rPr>
+    </w:lvl>
+    <w:lvl w:ilvl="5" w:tplc="04090005" w:tentative="1">
+      <w:start w:val="1"/>
+      <w:numFmt w:val="bullet"/>
+      <w:lvlText w:val=""/>
+      <w:lvlJc w:val="left"/>
+      <w:pPr>
+        <w:ind w:left="4365" w:hanging="360"/>
+      </w:pPr>
+      <w:rPr>
+        <w:rFonts w:ascii="Wingdings" w:hAnsi="Wingdings" w:hint="default"/>
+      </w:rPr>
+    </w:lvl>
+    <w:lvl w:ilvl="6" w:tplc="04090001" w:tentative="1">
+      <w:start w:val="1"/>
+      <w:numFmt w:val="bullet"/>
+      <w:lvlText w:val=""/>
+      <w:lvlJc w:val="left"/>
+      <w:pPr>
+        <w:ind w:left="5085" w:hanging="360"/>
+      </w:pPr>
+      <w:rPr>
+        <w:rFonts w:ascii="Symbol" w:hAnsi="Symbol" w:hint="default"/>
+      </w:rPr>
+    </w:lvl>
+    <w:lvl w:ilvl="7" w:tplc="04090003" w:tentative="1">
+      <w:start w:val="1"/>
+      <w:numFmt w:val="bullet"/>
+      <w:lvlText w:val="o"/>
+      <w:lvlJc w:val="left"/>
+      <w:pPr>
+        <w:ind w:left="5805" w:hanging="360"/>
+      </w:pPr>
+      <w:rPr>
+        <w:rFonts w:ascii="Courier New" w:hAnsi="Courier New" w:cs="Courier New" w:hint="default"/>
+      </w:rPr>
+    </w:lvl>
+    <w:lvl w:ilvl="8" w:tplc="04090005" w:tentative="1">
+      <w:start w:val="1"/>
+      <w:numFmt w:val="bullet"/>
+      <w:lvlText w:val=""/>
+      <w:lvlJc w:val="left"/>
+      <w:pPr>
+        <w:ind w:left="6525" w:hanging="360"/>
+      </w:pPr>
+      <w:rPr>
+        <w:rFonts w:ascii="Wingdings" w:hAnsi="Wingdings" w:hint="default"/>
+      </w:rPr>
+    </w:lvl>
+  </w:abstractNum>
+  <w:abstractNum w:abstractNumId="6" w15:restartNumberingAfterBreak="0">
+    <w:nsid w:val="429F179B"/>
+    <w:multiLevelType w:val="hybridMultilevel"/>
+    <w:tmpl w:val="A3E2908E"/>
+    <w:lvl w:ilvl="0" w:tplc="04090001">
+      <w:start w:val="1"/>
+      <w:numFmt w:val="bullet"/>
+      <w:lvlText w:val=""/>
+      <w:lvlJc w:val="left"/>
+      <w:pPr>
+        <w:ind w:left="720" w:hanging="360"/>
+      </w:pPr>
+      <w:rPr>
+        <w:rFonts w:ascii="Symbol" w:hAnsi="Symbol" w:hint="default"/>
+      </w:rPr>
+    </w:lvl>
+    <w:lvl w:ilvl="1" w:tplc="04090003">
+      <w:start w:val="1"/>
+      <w:numFmt w:val="bullet"/>
+      <w:lvlText w:val="o"/>
+      <w:lvlJc w:val="left"/>
+      <w:pPr>
+        <w:ind w:left="1440" w:hanging="360"/>
+      </w:pPr>
+      <w:rPr>
+        <w:rFonts w:ascii="Courier New" w:hAnsi="Courier New" w:cs="Courier New" w:hint="default"/>
+      </w:rPr>
+    </w:lvl>
+    <w:lvl w:ilvl="2" w:tplc="04090005">
+      <w:start w:val="1"/>
+      <w:numFmt w:val="bullet"/>
+      <w:lvlText w:val=""/>
+      <w:lvlJc w:val="left"/>
+      <w:pPr>
+        <w:ind w:left="2160" w:hanging="360"/>
+      </w:pPr>
+      <w:rPr>
+        <w:rFonts w:ascii="Wingdings" w:hAnsi="Wingdings" w:hint="default"/>
+      </w:rPr>
+    </w:lvl>
+    <w:lvl w:ilvl="3" w:tplc="04090001" w:tentative="1">
+      <w:start w:val="1"/>
+      <w:numFmt w:val="bullet"/>
+      <w:lvlText w:val=""/>
+      <w:lvlJc w:val="left"/>
+      <w:pPr>
+        <w:ind w:left="2880" w:hanging="360"/>
+      </w:pPr>
+      <w:rPr>
+        <w:rFonts w:ascii="Symbol" w:hAnsi="Symbol" w:hint="default"/>
+      </w:rPr>
+    </w:lvl>
+    <w:lvl w:ilvl="4" w:tplc="04090003" w:tentative="1">
+      <w:start w:val="1"/>
+      <w:numFmt w:val="bullet"/>
+      <w:lvlText w:val="o"/>
+      <w:lvlJc w:val="left"/>
+      <w:pPr>
+        <w:ind w:left="3600" w:hanging="360"/>
+      </w:pPr>
+      <w:rPr>
+        <w:rFonts w:ascii="Courier New" w:hAnsi="Courier New" w:cs="Courier New" w:hint="default"/>
+      </w:rPr>
+    </w:lvl>
+    <w:lvl w:ilvl="5" w:tplc="04090005" w:tentative="1">
+      <w:start w:val="1"/>
+      <w:numFmt w:val="bullet"/>
+      <w:lvlText w:val=""/>
+      <w:lvlJc w:val="left"/>
+      <w:pPr>
+        <w:ind w:left="4320" w:hanging="360"/>
+      </w:pPr>
+      <w:rPr>
+        <w:rFonts w:ascii="Wingdings" w:hAnsi="Wingdings" w:hint="default"/>
+      </w:rPr>
+    </w:lvl>
+    <w:lvl w:ilvl="6" w:tplc="04090001" w:tentative="1">
+      <w:start w:val="1"/>
+      <w:numFmt w:val="bullet"/>
+      <w:lvlText w:val=""/>
+      <w:lvlJc w:val="left"/>
+      <w:pPr>
+        <w:ind w:left="5040" w:hanging="360"/>
+      </w:pPr>
+      <w:rPr>
+        <w:rFonts w:ascii="Symbol" w:hAnsi="Symbol" w:hint="default"/>
+      </w:rPr>
+    </w:lvl>
+    <w:lvl w:ilvl="7" w:tplc="04090003" w:tentative="1">
+      <w:start w:val="1"/>
+      <w:numFmt w:val="bullet"/>
+      <w:lvlText w:val="o"/>
+      <w:lvlJc w:val="left"/>
+      <w:pPr>
+        <w:ind w:left="5760" w:hanging="360"/>
+      </w:pPr>
+      <w:rPr>
+        <w:rFonts w:ascii="Courier New" w:hAnsi="Courier New" w:cs="Courier New" w:hint="default"/>
+      </w:rPr>
+    </w:lvl>
+    <w:lvl w:ilvl="8" w:tplc="04090005" w:tentative="1">
+      <w:start w:val="1"/>
+      <w:numFmt w:val="bullet"/>
+      <w:lvlText w:val=""/>
+      <w:lvlJc w:val="left"/>
+      <w:pPr>
+        <w:ind w:left="6480" w:hanging="360"/>
+      </w:pPr>
+      <w:rPr>
+        <w:rFonts w:ascii="Wingdings" w:hAnsi="Wingdings" w:hint="default"/>
+      </w:rPr>
+    </w:lvl>
+  </w:abstractNum>
+  <w:abstractNum w:abstractNumId="7" w15:restartNumberingAfterBreak="0">
     <w:nsid w:val="4CF46F0D"/>
     <w:multiLevelType w:val="hybridMultilevel"/>
     <w:tmpl w:val="37F2BD8E"/>
@@ -1578,7 +3828,432 @@
       </w:rPr>
     </w:lvl>
   </w:abstractNum>
-  <w:abstractNum w:abstractNumId="3" w15:restartNumberingAfterBreak="0">
+  <w:abstractNum w:abstractNumId="8" w15:restartNumberingAfterBreak="0">
+    <w:nsid w:val="5B011147"/>
+    <w:multiLevelType w:val="hybridMultilevel"/>
+    <w:tmpl w:val="177C31B0"/>
+    <w:lvl w:ilvl="0" w:tplc="0409000F">
+      <w:start w:val="1"/>
+      <w:numFmt w:val="decimal"/>
+      <w:lvlText w:val="%1."/>
+      <w:lvlJc w:val="left"/>
+      <w:pPr>
+        <w:ind w:left="720" w:hanging="360"/>
+      </w:pPr>
+    </w:lvl>
+    <w:lvl w:ilvl="1" w:tplc="04090019" w:tentative="1">
+      <w:start w:val="1"/>
+      <w:numFmt w:val="lowerLetter"/>
+      <w:lvlText w:val="%2."/>
+      <w:lvlJc w:val="left"/>
+      <w:pPr>
+        <w:ind w:left="1440" w:hanging="360"/>
+      </w:pPr>
+    </w:lvl>
+    <w:lvl w:ilvl="2" w:tplc="0409001B" w:tentative="1">
+      <w:start w:val="1"/>
+      <w:numFmt w:val="lowerRoman"/>
+      <w:lvlText w:val="%3."/>
+      <w:lvlJc w:val="right"/>
+      <w:pPr>
+        <w:ind w:left="2160" w:hanging="180"/>
+      </w:pPr>
+    </w:lvl>
+    <w:lvl w:ilvl="3" w:tplc="0409000F" w:tentative="1">
+      <w:start w:val="1"/>
+      <w:numFmt w:val="decimal"/>
+      <w:lvlText w:val="%4."/>
+      <w:lvlJc w:val="left"/>
+      <w:pPr>
+        <w:ind w:left="2880" w:hanging="360"/>
+      </w:pPr>
+    </w:lvl>
+    <w:lvl w:ilvl="4" w:tplc="04090019" w:tentative="1">
+      <w:start w:val="1"/>
+      <w:numFmt w:val="lowerLetter"/>
+      <w:lvlText w:val="%5."/>
+      <w:lvlJc w:val="left"/>
+      <w:pPr>
+        <w:ind w:left="3600" w:hanging="360"/>
+      </w:pPr>
+    </w:lvl>
+    <w:lvl w:ilvl="5" w:tplc="0409001B" w:tentative="1">
+      <w:start w:val="1"/>
+      <w:numFmt w:val="lowerRoman"/>
+      <w:lvlText w:val="%6."/>
+      <w:lvlJc w:val="right"/>
+      <w:pPr>
+        <w:ind w:left="4320" w:hanging="180"/>
+      </w:pPr>
+    </w:lvl>
+    <w:lvl w:ilvl="6" w:tplc="0409000F" w:tentative="1">
+      <w:start w:val="1"/>
+      <w:numFmt w:val="decimal"/>
+      <w:lvlText w:val="%7."/>
+      <w:lvlJc w:val="left"/>
+      <w:pPr>
+        <w:ind w:left="5040" w:hanging="360"/>
+      </w:pPr>
+    </w:lvl>
+    <w:lvl w:ilvl="7" w:tplc="04090019" w:tentative="1">
+      <w:start w:val="1"/>
+      <w:numFmt w:val="lowerLetter"/>
+      <w:lvlText w:val="%8."/>
+      <w:lvlJc w:val="left"/>
+      <w:pPr>
+        <w:ind w:left="5760" w:hanging="360"/>
+      </w:pPr>
+    </w:lvl>
+    <w:lvl w:ilvl="8" w:tplc="0409001B" w:tentative="1">
+      <w:start w:val="1"/>
+      <w:numFmt w:val="lowerRoman"/>
+      <w:lvlText w:val="%9."/>
+      <w:lvlJc w:val="right"/>
+      <w:pPr>
+        <w:ind w:left="6480" w:hanging="180"/>
+      </w:pPr>
+    </w:lvl>
+  </w:abstractNum>
+  <w:abstractNum w:abstractNumId="9" w15:restartNumberingAfterBreak="0">
+    <w:nsid w:val="69EC5CE5"/>
+    <w:multiLevelType w:val="hybridMultilevel"/>
+    <w:tmpl w:val="2910A4F8"/>
+    <w:lvl w:ilvl="0" w:tplc="04090001">
+      <w:start w:val="1"/>
+      <w:numFmt w:val="bullet"/>
+      <w:lvlText w:val=""/>
+      <w:lvlJc w:val="left"/>
+      <w:pPr>
+        <w:ind w:left="720" w:hanging="360"/>
+      </w:pPr>
+      <w:rPr>
+        <w:rFonts w:ascii="Symbol" w:hAnsi="Symbol" w:hint="default"/>
+      </w:rPr>
+    </w:lvl>
+    <w:lvl w:ilvl="1" w:tplc="04090003" w:tentative="1">
+      <w:start w:val="1"/>
+      <w:numFmt w:val="bullet"/>
+      <w:lvlText w:val="o"/>
+      <w:lvlJc w:val="left"/>
+      <w:pPr>
+        <w:ind w:left="1440" w:hanging="360"/>
+      </w:pPr>
+      <w:rPr>
+        <w:rFonts w:ascii="Courier New" w:hAnsi="Courier New" w:cs="Courier New" w:hint="default"/>
+      </w:rPr>
+    </w:lvl>
+    <w:lvl w:ilvl="2" w:tplc="04090005" w:tentative="1">
+      <w:start w:val="1"/>
+      <w:numFmt w:val="bullet"/>
+      <w:lvlText w:val=""/>
+      <w:lvlJc w:val="left"/>
+      <w:pPr>
+        <w:ind w:left="2160" w:hanging="360"/>
+      </w:pPr>
+      <w:rPr>
+        <w:rFonts w:ascii="Wingdings" w:hAnsi="Wingdings" w:hint="default"/>
+      </w:rPr>
+    </w:lvl>
+    <w:lvl w:ilvl="3" w:tplc="04090001" w:tentative="1">
+      <w:start w:val="1"/>
+      <w:numFmt w:val="bullet"/>
+      <w:lvlText w:val=""/>
+      <w:lvlJc w:val="left"/>
+      <w:pPr>
+        <w:ind w:left="2880" w:hanging="360"/>
+      </w:pPr>
+      <w:rPr>
+        <w:rFonts w:ascii="Symbol" w:hAnsi="Symbol" w:hint="default"/>
+      </w:rPr>
+    </w:lvl>
+    <w:lvl w:ilvl="4" w:tplc="04090003" w:tentative="1">
+      <w:start w:val="1"/>
+      <w:numFmt w:val="bullet"/>
+      <w:lvlText w:val="o"/>
+      <w:lvlJc w:val="left"/>
+      <w:pPr>
+        <w:ind w:left="3600" w:hanging="360"/>
+      </w:pPr>
+      <w:rPr>
+        <w:rFonts w:ascii="Courier New" w:hAnsi="Courier New" w:cs="Courier New" w:hint="default"/>
+      </w:rPr>
+    </w:lvl>
+    <w:lvl w:ilvl="5" w:tplc="04090005" w:tentative="1">
+      <w:start w:val="1"/>
+      <w:numFmt w:val="bullet"/>
+      <w:lvlText w:val=""/>
+      <w:lvlJc w:val="left"/>
+      <w:pPr>
+        <w:ind w:left="4320" w:hanging="360"/>
+      </w:pPr>
+      <w:rPr>
+        <w:rFonts w:ascii="Wingdings" w:hAnsi="Wingdings" w:hint="default"/>
+      </w:rPr>
+    </w:lvl>
+    <w:lvl w:ilvl="6" w:tplc="04090001" w:tentative="1">
+      <w:start w:val="1"/>
+      <w:numFmt w:val="bullet"/>
+      <w:lvlText w:val=""/>
+      <w:lvlJc w:val="left"/>
+      <w:pPr>
+        <w:ind w:left="5040" w:hanging="360"/>
+      </w:pPr>
+      <w:rPr>
+        <w:rFonts w:ascii="Symbol" w:hAnsi="Symbol" w:hint="default"/>
+      </w:rPr>
+    </w:lvl>
+    <w:lvl w:ilvl="7" w:tplc="04090003" w:tentative="1">
+      <w:start w:val="1"/>
+      <w:numFmt w:val="bullet"/>
+      <w:lvlText w:val="o"/>
+      <w:lvlJc w:val="left"/>
+      <w:pPr>
+        <w:ind w:left="5760" w:hanging="360"/>
+      </w:pPr>
+      <w:rPr>
+        <w:rFonts w:ascii="Courier New" w:hAnsi="Courier New" w:cs="Courier New" w:hint="default"/>
+      </w:rPr>
+    </w:lvl>
+    <w:lvl w:ilvl="8" w:tplc="04090005" w:tentative="1">
+      <w:start w:val="1"/>
+      <w:numFmt w:val="bullet"/>
+      <w:lvlText w:val=""/>
+      <w:lvlJc w:val="left"/>
+      <w:pPr>
+        <w:ind w:left="6480" w:hanging="360"/>
+      </w:pPr>
+      <w:rPr>
+        <w:rFonts w:ascii="Wingdings" w:hAnsi="Wingdings" w:hint="default"/>
+      </w:rPr>
+    </w:lvl>
+  </w:abstractNum>
+  <w:abstractNum w:abstractNumId="10" w15:restartNumberingAfterBreak="0">
+    <w:nsid w:val="6A3373EA"/>
+    <w:multiLevelType w:val="hybridMultilevel"/>
+    <w:tmpl w:val="4192E476"/>
+    <w:lvl w:ilvl="0" w:tplc="04090001">
+      <w:start w:val="1"/>
+      <w:numFmt w:val="bullet"/>
+      <w:lvlText w:val=""/>
+      <w:lvlJc w:val="left"/>
+      <w:pPr>
+        <w:ind w:left="720" w:hanging="360"/>
+      </w:pPr>
+      <w:rPr>
+        <w:rFonts w:ascii="Symbol" w:hAnsi="Symbol" w:hint="default"/>
+      </w:rPr>
+    </w:lvl>
+    <w:lvl w:ilvl="1" w:tplc="04090003">
+      <w:start w:val="1"/>
+      <w:numFmt w:val="bullet"/>
+      <w:lvlText w:val="o"/>
+      <w:lvlJc w:val="left"/>
+      <w:pPr>
+        <w:ind w:left="1440" w:hanging="360"/>
+      </w:pPr>
+      <w:rPr>
+        <w:rFonts w:ascii="Courier New" w:hAnsi="Courier New" w:cs="Courier New" w:hint="default"/>
+      </w:rPr>
+    </w:lvl>
+    <w:lvl w:ilvl="2" w:tplc="04090005">
+      <w:start w:val="1"/>
+      <w:numFmt w:val="bullet"/>
+      <w:lvlText w:val=""/>
+      <w:lvlJc w:val="left"/>
+      <w:pPr>
+        <w:ind w:left="2160" w:hanging="360"/>
+      </w:pPr>
+      <w:rPr>
+        <w:rFonts w:ascii="Wingdings" w:hAnsi="Wingdings" w:hint="default"/>
+      </w:rPr>
+    </w:lvl>
+    <w:lvl w:ilvl="3" w:tplc="04090001" w:tentative="1">
+      <w:start w:val="1"/>
+      <w:numFmt w:val="bullet"/>
+      <w:lvlText w:val=""/>
+      <w:lvlJc w:val="left"/>
+      <w:pPr>
+        <w:ind w:left="2880" w:hanging="360"/>
+      </w:pPr>
+      <w:rPr>
+        <w:rFonts w:ascii="Symbol" w:hAnsi="Symbol" w:hint="default"/>
+      </w:rPr>
+    </w:lvl>
+    <w:lvl w:ilvl="4" w:tplc="04090003" w:tentative="1">
+      <w:start w:val="1"/>
+      <w:numFmt w:val="bullet"/>
+      <w:lvlText w:val="o"/>
+      <w:lvlJc w:val="left"/>
+      <w:pPr>
+        <w:ind w:left="3600" w:hanging="360"/>
+      </w:pPr>
+      <w:rPr>
+        <w:rFonts w:ascii="Courier New" w:hAnsi="Courier New" w:cs="Courier New" w:hint="default"/>
+      </w:rPr>
+    </w:lvl>
+    <w:lvl w:ilvl="5" w:tplc="04090005" w:tentative="1">
+      <w:start w:val="1"/>
+      <w:numFmt w:val="bullet"/>
+      <w:lvlText w:val=""/>
+      <w:lvlJc w:val="left"/>
+      <w:pPr>
+        <w:ind w:left="4320" w:hanging="360"/>
+      </w:pPr>
+      <w:rPr>
+        <w:rFonts w:ascii="Wingdings" w:hAnsi="Wingdings" w:hint="default"/>
+      </w:rPr>
+    </w:lvl>
+    <w:lvl w:ilvl="6" w:tplc="04090001" w:tentative="1">
+      <w:start w:val="1"/>
+      <w:numFmt w:val="bullet"/>
+      <w:lvlText w:val=""/>
+      <w:lvlJc w:val="left"/>
+      <w:pPr>
+        <w:ind w:left="5040" w:hanging="360"/>
+      </w:pPr>
+      <w:rPr>
+        <w:rFonts w:ascii="Symbol" w:hAnsi="Symbol" w:hint="default"/>
+      </w:rPr>
+    </w:lvl>
+    <w:lvl w:ilvl="7" w:tplc="04090003" w:tentative="1">
+      <w:start w:val="1"/>
+      <w:numFmt w:val="bullet"/>
+      <w:lvlText w:val="o"/>
+      <w:lvlJc w:val="left"/>
+      <w:pPr>
+        <w:ind w:left="5760" w:hanging="360"/>
+      </w:pPr>
+      <w:rPr>
+        <w:rFonts w:ascii="Courier New" w:hAnsi="Courier New" w:cs="Courier New" w:hint="default"/>
+      </w:rPr>
+    </w:lvl>
+    <w:lvl w:ilvl="8" w:tplc="04090005" w:tentative="1">
+      <w:start w:val="1"/>
+      <w:numFmt w:val="bullet"/>
+      <w:lvlText w:val=""/>
+      <w:lvlJc w:val="left"/>
+      <w:pPr>
+        <w:ind w:left="6480" w:hanging="360"/>
+      </w:pPr>
+      <w:rPr>
+        <w:rFonts w:ascii="Wingdings" w:hAnsi="Wingdings" w:hint="default"/>
+      </w:rPr>
+    </w:lvl>
+  </w:abstractNum>
+  <w:abstractNum w:abstractNumId="11" w15:restartNumberingAfterBreak="0">
+    <w:nsid w:val="6A4A6F31"/>
+    <w:multiLevelType w:val="hybridMultilevel"/>
+    <w:tmpl w:val="DF8EF3F4"/>
+    <w:lvl w:ilvl="0" w:tplc="04090001">
+      <w:start w:val="1"/>
+      <w:numFmt w:val="bullet"/>
+      <w:lvlText w:val=""/>
+      <w:lvlJc w:val="left"/>
+      <w:pPr>
+        <w:ind w:left="720" w:hanging="360"/>
+      </w:pPr>
+      <w:rPr>
+        <w:rFonts w:ascii="Symbol" w:hAnsi="Symbol" w:hint="default"/>
+      </w:rPr>
+    </w:lvl>
+    <w:lvl w:ilvl="1" w:tplc="04090003">
+      <w:start w:val="1"/>
+      <w:numFmt w:val="bullet"/>
+      <w:lvlText w:val="o"/>
+      <w:lvlJc w:val="left"/>
+      <w:pPr>
+        <w:ind w:left="1440" w:hanging="360"/>
+      </w:pPr>
+      <w:rPr>
+        <w:rFonts w:ascii="Courier New" w:hAnsi="Courier New" w:cs="Courier New" w:hint="default"/>
+      </w:rPr>
+    </w:lvl>
+    <w:lvl w:ilvl="2" w:tplc="04090005">
+      <w:start w:val="1"/>
+      <w:numFmt w:val="bullet"/>
+      <w:lvlText w:val=""/>
+      <w:lvlJc w:val="left"/>
+      <w:pPr>
+        <w:ind w:left="2160" w:hanging="360"/>
+      </w:pPr>
+      <w:rPr>
+        <w:rFonts w:ascii="Wingdings" w:hAnsi="Wingdings" w:hint="default"/>
+      </w:rPr>
+    </w:lvl>
+    <w:lvl w:ilvl="3" w:tplc="04090001" w:tentative="1">
+      <w:start w:val="1"/>
+      <w:numFmt w:val="bullet"/>
+      <w:lvlText w:val=""/>
+      <w:lvlJc w:val="left"/>
+      <w:pPr>
+        <w:ind w:left="2880" w:hanging="360"/>
+      </w:pPr>
+      <w:rPr>
+        <w:rFonts w:ascii="Symbol" w:hAnsi="Symbol" w:hint="default"/>
+      </w:rPr>
+    </w:lvl>
+    <w:lvl w:ilvl="4" w:tplc="04090003" w:tentative="1">
+      <w:start w:val="1"/>
+      <w:numFmt w:val="bullet"/>
+      <w:lvlText w:val="o"/>
+      <w:lvlJc w:val="left"/>
+      <w:pPr>
+        <w:ind w:left="3600" w:hanging="360"/>
+      </w:pPr>
+      <w:rPr>
+        <w:rFonts w:ascii="Courier New" w:hAnsi="Courier New" w:cs="Courier New" w:hint="default"/>
+      </w:rPr>
+    </w:lvl>
+    <w:lvl w:ilvl="5" w:tplc="04090005" w:tentative="1">
+      <w:start w:val="1"/>
+      <w:numFmt w:val="bullet"/>
+      <w:lvlText w:val=""/>
+      <w:lvlJc w:val="left"/>
+      <w:pPr>
+        <w:ind w:left="4320" w:hanging="360"/>
+      </w:pPr>
+      <w:rPr>
+        <w:rFonts w:ascii="Wingdings" w:hAnsi="Wingdings" w:hint="default"/>
+      </w:rPr>
+    </w:lvl>
+    <w:lvl w:ilvl="6" w:tplc="04090001" w:tentative="1">
+      <w:start w:val="1"/>
+      <w:numFmt w:val="bullet"/>
+      <w:lvlText w:val=""/>
+      <w:lvlJc w:val="left"/>
+      <w:pPr>
+        <w:ind w:left="5040" w:hanging="360"/>
+      </w:pPr>
+      <w:rPr>
+        <w:rFonts w:ascii="Symbol" w:hAnsi="Symbol" w:hint="default"/>
+      </w:rPr>
+    </w:lvl>
+    <w:lvl w:ilvl="7" w:tplc="04090003" w:tentative="1">
+      <w:start w:val="1"/>
+      <w:numFmt w:val="bullet"/>
+      <w:lvlText w:val="o"/>
+      <w:lvlJc w:val="left"/>
+      <w:pPr>
+        <w:ind w:left="5760" w:hanging="360"/>
+      </w:pPr>
+      <w:rPr>
+        <w:rFonts w:ascii="Courier New" w:hAnsi="Courier New" w:cs="Courier New" w:hint="default"/>
+      </w:rPr>
+    </w:lvl>
+    <w:lvl w:ilvl="8" w:tplc="04090005" w:tentative="1">
+      <w:start w:val="1"/>
+      <w:numFmt w:val="bullet"/>
+      <w:lvlText w:val=""/>
+      <w:lvlJc w:val="left"/>
+      <w:pPr>
+        <w:ind w:left="6480" w:hanging="360"/>
+      </w:pPr>
+      <w:rPr>
+        <w:rFonts w:ascii="Wingdings" w:hAnsi="Wingdings" w:hint="default"/>
+      </w:rPr>
+    </w:lvl>
+  </w:abstractNum>
+  <w:abstractNum w:abstractNumId="12" w15:restartNumberingAfterBreak="0">
     <w:nsid w:val="6B445C90"/>
     <w:multiLevelType w:val="hybridMultilevel"/>
     <w:tmpl w:val="B78039C4"/>
@@ -1691,7 +4366,120 @@
       </w:rPr>
     </w:lvl>
   </w:abstractNum>
-  <w:abstractNum w:abstractNumId="4" w15:restartNumberingAfterBreak="0">
+  <w:abstractNum w:abstractNumId="13" w15:restartNumberingAfterBreak="0">
+    <w:nsid w:val="72E16842"/>
+    <w:multiLevelType w:val="hybridMultilevel"/>
+    <w:tmpl w:val="6A968B38"/>
+    <w:lvl w:ilvl="0" w:tplc="04090001">
+      <w:start w:val="1"/>
+      <w:numFmt w:val="bullet"/>
+      <w:lvlText w:val=""/>
+      <w:lvlJc w:val="left"/>
+      <w:pPr>
+        <w:ind w:left="720" w:hanging="360"/>
+      </w:pPr>
+      <w:rPr>
+        <w:rFonts w:ascii="Symbol" w:hAnsi="Symbol" w:hint="default"/>
+      </w:rPr>
+    </w:lvl>
+    <w:lvl w:ilvl="1" w:tplc="04090003">
+      <w:start w:val="1"/>
+      <w:numFmt w:val="bullet"/>
+      <w:lvlText w:val="o"/>
+      <w:lvlJc w:val="left"/>
+      <w:pPr>
+        <w:ind w:left="1440" w:hanging="360"/>
+      </w:pPr>
+      <w:rPr>
+        <w:rFonts w:ascii="Courier New" w:hAnsi="Courier New" w:cs="Courier New" w:hint="default"/>
+      </w:rPr>
+    </w:lvl>
+    <w:lvl w:ilvl="2" w:tplc="04090005" w:tentative="1">
+      <w:start w:val="1"/>
+      <w:numFmt w:val="bullet"/>
+      <w:lvlText w:val=""/>
+      <w:lvlJc w:val="left"/>
+      <w:pPr>
+        <w:ind w:left="2160" w:hanging="360"/>
+      </w:pPr>
+      <w:rPr>
+        <w:rFonts w:ascii="Wingdings" w:hAnsi="Wingdings" w:hint="default"/>
+      </w:rPr>
+    </w:lvl>
+    <w:lvl w:ilvl="3" w:tplc="04090001" w:tentative="1">
+      <w:start w:val="1"/>
+      <w:numFmt w:val="bullet"/>
+      <w:lvlText w:val=""/>
+      <w:lvlJc w:val="left"/>
+      <w:pPr>
+        <w:ind w:left="2880" w:hanging="360"/>
+      </w:pPr>
+      <w:rPr>
+        <w:rFonts w:ascii="Symbol" w:hAnsi="Symbol" w:hint="default"/>
+      </w:rPr>
+    </w:lvl>
+    <w:lvl w:ilvl="4" w:tplc="04090003" w:tentative="1">
+      <w:start w:val="1"/>
+      <w:numFmt w:val="bullet"/>
+      <w:lvlText w:val="o"/>
+      <w:lvlJc w:val="left"/>
+      <w:pPr>
+        <w:ind w:left="3600" w:hanging="360"/>
+      </w:pPr>
+      <w:rPr>
+        <w:rFonts w:ascii="Courier New" w:hAnsi="Courier New" w:cs="Courier New" w:hint="default"/>
+      </w:rPr>
+    </w:lvl>
+    <w:lvl w:ilvl="5" w:tplc="04090005" w:tentative="1">
+      <w:start w:val="1"/>
+      <w:numFmt w:val="bullet"/>
+      <w:lvlText w:val=""/>
+      <w:lvlJc w:val="left"/>
+      <w:pPr>
+        <w:ind w:left="4320" w:hanging="360"/>
+      </w:pPr>
+      <w:rPr>
+        <w:rFonts w:ascii="Wingdings" w:hAnsi="Wingdings" w:hint="default"/>
+      </w:rPr>
+    </w:lvl>
+    <w:lvl w:ilvl="6" w:tplc="04090001" w:tentative="1">
+      <w:start w:val="1"/>
+      <w:numFmt w:val="bullet"/>
+      <w:lvlText w:val=""/>
+      <w:lvlJc w:val="left"/>
+      <w:pPr>
+        <w:ind w:left="5040" w:hanging="360"/>
+      </w:pPr>
+      <w:rPr>
+        <w:rFonts w:ascii="Symbol" w:hAnsi="Symbol" w:hint="default"/>
+      </w:rPr>
+    </w:lvl>
+    <w:lvl w:ilvl="7" w:tplc="04090003" w:tentative="1">
+      <w:start w:val="1"/>
+      <w:numFmt w:val="bullet"/>
+      <w:lvlText w:val="o"/>
+      <w:lvlJc w:val="left"/>
+      <w:pPr>
+        <w:ind w:left="5760" w:hanging="360"/>
+      </w:pPr>
+      <w:rPr>
+        <w:rFonts w:ascii="Courier New" w:hAnsi="Courier New" w:cs="Courier New" w:hint="default"/>
+      </w:rPr>
+    </w:lvl>
+    <w:lvl w:ilvl="8" w:tplc="04090005" w:tentative="1">
+      <w:start w:val="1"/>
+      <w:numFmt w:val="bullet"/>
+      <w:lvlText w:val=""/>
+      <w:lvlJc w:val="left"/>
+      <w:pPr>
+        <w:ind w:left="6480" w:hanging="360"/>
+      </w:pPr>
+      <w:rPr>
+        <w:rFonts w:ascii="Wingdings" w:hAnsi="Wingdings" w:hint="default"/>
+      </w:rPr>
+    </w:lvl>
+  </w:abstractNum>
+  <w:abstractNum w:abstractNumId="14" w15:restartNumberingAfterBreak="0">
     <w:nsid w:val="733F0150"/>
     <w:multiLevelType w:val="hybridMultilevel"/>
     <w:tmpl w:val="277E7062"/>
@@ -1804,7 +4592,7 @@
       </w:rPr>
     </w:lvl>
   </w:abstractNum>
-  <w:abstractNum w:abstractNumId="5" w15:restartNumberingAfterBreak="0">
+  <w:abstractNum w:abstractNumId="15" w15:restartNumberingAfterBreak="0">
     <w:nsid w:val="77B7799C"/>
     <w:multiLevelType w:val="hybridMultilevel"/>
     <w:tmpl w:val="33C42DBE"/>
@@ -1891,22 +4679,52 @@
     </w:lvl>
   </w:abstractNum>
   <w:num w:numId="1">
-    <w:abstractNumId w:val="5"/>
+    <w:abstractNumId w:val="15"/>
   </w:num>
   <w:num w:numId="2">
-    <w:abstractNumId w:val="1"/>
+    <w:abstractNumId w:val="3"/>
   </w:num>
   <w:num w:numId="3">
-    <w:abstractNumId w:val="2"/>
+    <w:abstractNumId w:val="7"/>
   </w:num>
   <w:num w:numId="4">
     <w:abstractNumId w:val="0"/>
   </w:num>
   <w:num w:numId="5">
+    <w:abstractNumId w:val="14"/>
+  </w:num>
+  <w:num w:numId="6">
+    <w:abstractNumId w:val="12"/>
+  </w:num>
+  <w:num w:numId="7">
+    <w:abstractNumId w:val="1"/>
+  </w:num>
+  <w:num w:numId="8">
+    <w:abstractNumId w:val="9"/>
+  </w:num>
+  <w:num w:numId="9">
+    <w:abstractNumId w:val="11"/>
+  </w:num>
+  <w:num w:numId="10">
+    <w:abstractNumId w:val="2"/>
+  </w:num>
+  <w:num w:numId="11">
+    <w:abstractNumId w:val="10"/>
+  </w:num>
+  <w:num w:numId="12">
+    <w:abstractNumId w:val="5"/>
+  </w:num>
+  <w:num w:numId="13">
     <w:abstractNumId w:val="4"/>
   </w:num>
-  <w:num w:numId="6">
-    <w:abstractNumId w:val="3"/>
+  <w:num w:numId="14">
+    <w:abstractNumId w:val="8"/>
+  </w:num>
+  <w:num w:numId="15">
+    <w:abstractNumId w:val="13"/>
+  </w:num>
+  <w:num w:numId="16">
+    <w:abstractNumId w:val="6"/>
   </w:num>
 </w:numbering>
 </file>

</xml_diff>

<commit_message>
Notes on chapter 4 of Dillman, et. al. (2014)
</commit_message>
<xml_diff>
--- a/Notes/DillmanSmythChristian_2014_The-tailored-design-method.docx
+++ b/Notes/DillmanSmythChristian_2014_The-tailored-design-method.docx
@@ -1075,7 +1075,15 @@
       </w:pPr>
     </w:p>
     <w:p>
-      <w:r>
+      <w:pPr>
+        <w:rPr>
+          <w:u w:val="single"/>
+        </w:rPr>
+      </w:pPr>
+      <w:r>
+        <w:rPr>
+          <w:u w:val="single"/>
+        </w:rPr>
         <w:lastRenderedPageBreak/>
         <w:t>Preview Questions</w:t>
       </w:r>
@@ -2636,11 +2644,1729 @@
       </w:r>
     </w:p>
     <w:p>
+      <w:pPr>
+        <w:sectPr>
+          <w:headerReference w:type="default" r:id="rId8"/>
+          <w:pgSz w:w="12240" w:h="15840"/>
+          <w:pgMar w:top="1440" w:right="1440" w:bottom="1440" w:left="1440" w:header="720" w:footer="720" w:gutter="0"/>
+          <w:pgNumType w:start="1"/>
+          <w:cols w:space="720"/>
+          <w:docGrid w:linePitch="360"/>
+        </w:sectPr>
+      </w:pPr>
+    </w:p>
+    <w:p>
+      <w:pPr>
+        <w:rPr>
+          <w:u w:val="single"/>
+        </w:rPr>
+      </w:pPr>
+      <w:r>
+        <w:rPr>
+          <w:u w:val="single"/>
+        </w:rPr>
+        <w:lastRenderedPageBreak/>
+        <w:t>Preview Questions</w:t>
+      </w:r>
+    </w:p>
+    <w:p>
+      <w:pPr>
+        <w:pStyle w:val="ListParagraph"/>
+        <w:numPr>
+          <w:ilvl w:val="0"/>
+          <w:numId w:val="17"/>
+        </w:numPr>
+      </w:pPr>
+      <w:r>
+        <w:t>What issues does one need to consider when preparing survey questions?</w:t>
+      </w:r>
+    </w:p>
+    <w:p>
+      <w:pPr>
+        <w:pStyle w:val="ListParagraph"/>
+        <w:numPr>
+          <w:ilvl w:val="0"/>
+          <w:numId w:val="17"/>
+        </w:numPr>
+      </w:pPr>
+      <w:r>
+        <w:t>What are the components of a survey question?</w:t>
+      </w:r>
+    </w:p>
+    <w:p>
+      <w:pPr>
+        <w:pStyle w:val="ListParagraph"/>
+        <w:numPr>
+          <w:ilvl w:val="0"/>
+          <w:numId w:val="17"/>
+        </w:numPr>
+      </w:pPr>
+      <w:r>
+        <w:t>What are the different types of survey question formats?</w:t>
+      </w:r>
+    </w:p>
+    <w:p>
+      <w:pPr>
+        <w:pStyle w:val="ListParagraph"/>
+        <w:numPr>
+          <w:ilvl w:val="0"/>
+          <w:numId w:val="17"/>
+        </w:numPr>
+      </w:pPr>
+      <w:r>
+        <w:t>What are the key guidelines for choosing words and forming survey questions?</w:t>
+      </w:r>
+    </w:p>
+    <w:p/>
+    <w:p>
+      <w:pPr>
+        <w:rPr>
+          <w:u w:val="single"/>
+        </w:rPr>
+      </w:pPr>
+      <w:r>
+        <w:rPr>
+          <w:u w:val="single"/>
+        </w:rPr>
+        <w:t>Reading Summary</w:t>
+      </w:r>
+    </w:p>
+    <w:p>
+      <w:r>
+        <w:t>Introduction</w:t>
+      </w:r>
+    </w:p>
+    <w:p>
+      <w:pPr>
+        <w:pStyle w:val="ListParagraph"/>
+        <w:numPr>
+          <w:ilvl w:val="0"/>
+          <w:numId w:val="18"/>
+        </w:numPr>
+      </w:pPr>
+      <w:r>
+        <w:t>Challenge of writing survey questions</w:t>
+      </w:r>
+    </w:p>
+    <w:p>
+      <w:pPr>
+        <w:pStyle w:val="ListParagraph"/>
+        <w:numPr>
+          <w:ilvl w:val="1"/>
+          <w:numId w:val="18"/>
+        </w:numPr>
+      </w:pPr>
+      <w:r>
+        <w:t>Every potential respondent willing to answer</w:t>
+      </w:r>
+      <w:r>
+        <w:t>.</w:t>
+      </w:r>
+    </w:p>
+    <w:p>
+      <w:pPr>
+        <w:pStyle w:val="ListParagraph"/>
+        <w:numPr>
+          <w:ilvl w:val="1"/>
+          <w:numId w:val="18"/>
+        </w:numPr>
+      </w:pPr>
+      <w:r>
+        <w:t>Every potential respondent will interpret the question the way the surveyor intends</w:t>
+      </w:r>
+      <w:r>
+        <w:t>.</w:t>
+      </w:r>
+    </w:p>
+    <w:p>
+      <w:pPr>
+        <w:pStyle w:val="ListParagraph"/>
+        <w:numPr>
+          <w:ilvl w:val="1"/>
+          <w:numId w:val="18"/>
+        </w:numPr>
+      </w:pPr>
+      <w:r>
+        <w:t>Every potential respondent will be able to answer accurately</w:t>
+      </w:r>
+      <w:r>
+        <w:t>.</w:t>
+      </w:r>
+    </w:p>
+    <w:p/>
+    <w:p>
+      <w:r>
+        <w:t xml:space="preserve">Issues to </w:t>
+      </w:r>
+      <w:r>
+        <w:t>Consider When Starting to Craft Survey Q</w:t>
+      </w:r>
+      <w:r>
+        <w:t>uestions</w:t>
+      </w:r>
+    </w:p>
+    <w:p>
+      <w:pPr>
+        <w:pStyle w:val="ListParagraph"/>
+        <w:numPr>
+          <w:ilvl w:val="0"/>
+          <w:numId w:val="18"/>
+        </w:numPr>
+      </w:pPr>
+      <w:r>
+        <w:t>First consider what concepts need to be measured.</w:t>
+      </w:r>
+    </w:p>
+    <w:p>
+      <w:pPr>
+        <w:pStyle w:val="ListParagraph"/>
+        <w:numPr>
+          <w:ilvl w:val="1"/>
+          <w:numId w:val="18"/>
+        </w:numPr>
+      </w:pPr>
+      <w:r>
+        <w:t>Write clear research questions or statements.</w:t>
+      </w:r>
+    </w:p>
+    <w:p>
+      <w:pPr>
+        <w:pStyle w:val="ListParagraph"/>
+        <w:numPr>
+          <w:ilvl w:val="1"/>
+          <w:numId w:val="18"/>
+        </w:numPr>
+      </w:pPr>
+      <w:r>
+        <w:t>Define what is meant and not meant by each concept</w:t>
+      </w:r>
+      <w:r>
+        <w:t xml:space="preserve"> in the research question</w:t>
+      </w:r>
+      <w:r>
+        <w:t>.</w:t>
+      </w:r>
+    </w:p>
+    <w:p>
+      <w:pPr>
+        <w:pStyle w:val="ListParagraph"/>
+        <w:numPr>
+          <w:ilvl w:val="1"/>
+          <w:numId w:val="18"/>
+        </w:numPr>
+      </w:pPr>
+      <w:r>
+        <w:t>Break down concepts until you get to domains and subdomains that can be measured with a single question.</w:t>
+      </w:r>
+    </w:p>
+    <w:p>
+      <w:pPr>
+        <w:pStyle w:val="ListParagraph"/>
+        <w:numPr>
+          <w:ilvl w:val="0"/>
+          <w:numId w:val="18"/>
+        </w:numPr>
+      </w:pPr>
+      <w:r>
+        <w:t>Benefits of considering what concepts need to be measured before preparing survey questions:</w:t>
+      </w:r>
+    </w:p>
+    <w:p>
+      <w:pPr>
+        <w:pStyle w:val="ListParagraph"/>
+        <w:numPr>
+          <w:ilvl w:val="1"/>
+          <w:numId w:val="18"/>
+        </w:numPr>
+      </w:pPr>
+      <w:r>
+        <w:t>Helps identify what one</w:t>
+      </w:r>
+      <w:r>
+        <w:t xml:space="preserve"> </w:t>
+      </w:r>
+      <w:proofErr w:type="gramStart"/>
+      <w:r>
+        <w:t>really want</w:t>
+      </w:r>
+      <w:r>
+        <w:t>s</w:t>
+      </w:r>
+      <w:proofErr w:type="gramEnd"/>
+      <w:r>
+        <w:t xml:space="preserve"> </w:t>
+      </w:r>
+      <w:r>
+        <w:t>to measure.</w:t>
+      </w:r>
+    </w:p>
+    <w:p>
+      <w:pPr>
+        <w:pStyle w:val="ListParagraph"/>
+        <w:numPr>
+          <w:ilvl w:val="1"/>
+          <w:numId w:val="18"/>
+        </w:numPr>
+      </w:pPr>
+      <w:r>
+        <w:t>Helps reduce the chances of forgetting to ask about important concepts.</w:t>
+      </w:r>
+    </w:p>
+    <w:p>
+      <w:pPr>
+        <w:pStyle w:val="ListParagraph"/>
+        <w:numPr>
+          <w:ilvl w:val="1"/>
+          <w:numId w:val="18"/>
+        </w:numPr>
+      </w:pPr>
+      <w:r>
+        <w:t>Helps ensure that one</w:t>
+      </w:r>
+      <w:r>
+        <w:t xml:space="preserve"> ask</w:t>
+      </w:r>
+      <w:r>
+        <w:t>s questions that measure what is</w:t>
+      </w:r>
+      <w:r>
+        <w:t xml:space="preserve"> intend</w:t>
+      </w:r>
+      <w:r>
+        <w:t>ed</w:t>
+      </w:r>
+      <w:r>
+        <w:t xml:space="preserve"> to</w:t>
+      </w:r>
+      <w:r>
+        <w:t xml:space="preserve"> be</w:t>
+      </w:r>
+      <w:r>
+        <w:t xml:space="preserve"> measure</w:t>
+      </w:r>
+      <w:r>
+        <w:t>d</w:t>
+      </w:r>
+      <w:r>
+        <w:t>.</w:t>
+      </w:r>
+      <w:r>
+        <w:t xml:space="preserve"> </w:t>
+      </w:r>
+    </w:p>
+    <w:p>
+      <w:pPr>
+        <w:pStyle w:val="ListParagraph"/>
+        <w:numPr>
+          <w:ilvl w:val="0"/>
+          <w:numId w:val="18"/>
+        </w:numPr>
+      </w:pPr>
+      <w:r>
+        <w:t>Investigate whether measures for the essential concepts have already been used in other surveys.</w:t>
+      </w:r>
+    </w:p>
+    <w:p>
+      <w:pPr>
+        <w:pStyle w:val="ListParagraph"/>
+        <w:numPr>
+          <w:ilvl w:val="1"/>
+          <w:numId w:val="18"/>
+        </w:numPr>
+      </w:pPr>
+      <w:r>
+        <w:t>Sources of existing surveys</w:t>
+      </w:r>
+    </w:p>
+    <w:p>
+      <w:pPr>
+        <w:pStyle w:val="ListParagraph"/>
+        <w:numPr>
+          <w:ilvl w:val="2"/>
+          <w:numId w:val="18"/>
+        </w:numPr>
+      </w:pPr>
+      <w:r>
+        <w:t>Inter-University Consortium for Political and Social Research (ICPSR)</w:t>
+      </w:r>
+    </w:p>
+    <w:p>
+      <w:pPr>
+        <w:pStyle w:val="ListParagraph"/>
+        <w:numPr>
+          <w:ilvl w:val="2"/>
+          <w:numId w:val="18"/>
+        </w:numPr>
+      </w:pPr>
+      <w:proofErr w:type="spellStart"/>
+      <w:r>
+        <w:t>iPOLL</w:t>
+      </w:r>
+      <w:proofErr w:type="spellEnd"/>
+      <w:r>
+        <w:t xml:space="preserve"> databank maintained by Roper Center for Public Opinion Research</w:t>
+      </w:r>
+    </w:p>
+    <w:p>
+      <w:pPr>
+        <w:pStyle w:val="ListParagraph"/>
+        <w:numPr>
+          <w:ilvl w:val="0"/>
+          <w:numId w:val="18"/>
+        </w:numPr>
+      </w:pPr>
+      <w:r>
+        <w:t>Consider the type of information a question is asking for.</w:t>
+      </w:r>
+    </w:p>
+    <w:p>
+      <w:pPr>
+        <w:pStyle w:val="ListParagraph"/>
+        <w:numPr>
+          <w:ilvl w:val="1"/>
+          <w:numId w:val="18"/>
+        </w:numPr>
+      </w:pPr>
+      <w:r>
+        <w:t>Factual and demographic details are information that respondent have readily available and may be willing to share.</w:t>
+      </w:r>
+    </w:p>
+    <w:p>
+      <w:pPr>
+        <w:pStyle w:val="ListParagraph"/>
+        <w:numPr>
+          <w:ilvl w:val="1"/>
+          <w:numId w:val="18"/>
+        </w:numPr>
+      </w:pPr>
+      <w:r>
+        <w:t>Attitudes and opinions are types of information that respondents may need time to answer and may not be willing to share.</w:t>
+      </w:r>
+    </w:p>
+    <w:p>
+      <w:pPr>
+        <w:pStyle w:val="ListParagraph"/>
+        <w:numPr>
+          <w:ilvl w:val="2"/>
+          <w:numId w:val="18"/>
+        </w:numPr>
+      </w:pPr>
+      <w:r>
+        <w:t>Context can influence answers to these types of questions.</w:t>
+      </w:r>
+    </w:p>
+    <w:p>
+      <w:pPr>
+        <w:pStyle w:val="ListParagraph"/>
+        <w:numPr>
+          <w:ilvl w:val="3"/>
+          <w:numId w:val="18"/>
+        </w:numPr>
+      </w:pPr>
+      <w:r>
+        <w:t>Preceding question</w:t>
+      </w:r>
+    </w:p>
+    <w:p>
+      <w:pPr>
+        <w:pStyle w:val="ListParagraph"/>
+        <w:numPr>
+          <w:ilvl w:val="3"/>
+          <w:numId w:val="18"/>
+        </w:numPr>
+      </w:pPr>
+      <w:r>
+        <w:t>Type of response</w:t>
+      </w:r>
+    </w:p>
+    <w:p>
+      <w:pPr>
+        <w:pStyle w:val="ListParagraph"/>
+        <w:numPr>
+          <w:ilvl w:val="3"/>
+          <w:numId w:val="18"/>
+        </w:numPr>
+      </w:pPr>
+      <w:r>
+        <w:t>Visual layout</w:t>
+      </w:r>
+    </w:p>
+    <w:p>
+      <w:pPr>
+        <w:pStyle w:val="ListParagraph"/>
+        <w:numPr>
+          <w:ilvl w:val="1"/>
+          <w:numId w:val="18"/>
+        </w:numPr>
+      </w:pPr>
+      <w:r>
+        <w:t>Behaviors and events are</w:t>
+      </w:r>
+      <w:r>
+        <w:t xml:space="preserve"> also</w:t>
+      </w:r>
+      <w:r>
+        <w:t xml:space="preserve"> types of information that </w:t>
+      </w:r>
+      <w:r>
+        <w:t>present additional challenges</w:t>
+      </w:r>
+      <w:r>
+        <w:t>.</w:t>
+      </w:r>
+    </w:p>
+    <w:p>
+      <w:pPr>
+        <w:pStyle w:val="ListParagraph"/>
+        <w:numPr>
+          <w:ilvl w:val="2"/>
+          <w:numId w:val="18"/>
+        </w:numPr>
+      </w:pPr>
+      <w:r>
+        <w:t>Memory fades over time.</w:t>
+      </w:r>
+    </w:p>
+    <w:p>
+      <w:pPr>
+        <w:pStyle w:val="ListParagraph"/>
+        <w:numPr>
+          <w:ilvl w:val="2"/>
+          <w:numId w:val="18"/>
+        </w:numPr>
+      </w:pPr>
+      <w:r>
+        <w:t>Mundane events and individual episodes usually not precisely remembered.</w:t>
+      </w:r>
+    </w:p>
+    <w:p>
+      <w:pPr>
+        <w:pStyle w:val="ListParagraph"/>
+        <w:numPr>
+          <w:ilvl w:val="2"/>
+          <w:numId w:val="18"/>
+        </w:numPr>
+      </w:pPr>
+      <w:r>
+        <w:t>People do not categorize this type of information by precise month and year.</w:t>
+      </w:r>
+    </w:p>
+    <w:p>
+      <w:pPr>
+        <w:pStyle w:val="ListParagraph"/>
+        <w:numPr>
+          <w:ilvl w:val="0"/>
+          <w:numId w:val="18"/>
+        </w:numPr>
+      </w:pPr>
+      <w:r>
+        <w:t>Consider what survey modes will be used to ask the questions.</w:t>
+      </w:r>
+    </w:p>
+    <w:p>
+      <w:pPr>
+        <w:pStyle w:val="ListParagraph"/>
+        <w:numPr>
+          <w:ilvl w:val="1"/>
+          <w:numId w:val="18"/>
+        </w:numPr>
+      </w:pPr>
+      <w:r>
+        <w:t>Interviewer-administered surveys</w:t>
+      </w:r>
+    </w:p>
+    <w:p>
+      <w:pPr>
+        <w:pStyle w:val="ListParagraph"/>
+        <w:numPr>
+          <w:ilvl w:val="2"/>
+          <w:numId w:val="18"/>
+        </w:numPr>
+      </w:pPr>
+      <w:r>
+        <w:t>Interviewer can provide extra motivation and assistance to respondents</w:t>
+      </w:r>
+    </w:p>
+    <w:p>
+      <w:pPr>
+        <w:pStyle w:val="ListParagraph"/>
+        <w:numPr>
+          <w:ilvl w:val="2"/>
+          <w:numId w:val="18"/>
+        </w:numPr>
+      </w:pPr>
+      <w:r>
+        <w:t>Clarify the meaning of questions</w:t>
+      </w:r>
+    </w:p>
+    <w:p>
+      <w:pPr>
+        <w:pStyle w:val="ListParagraph"/>
+        <w:numPr>
+          <w:ilvl w:val="2"/>
+          <w:numId w:val="18"/>
+        </w:numPr>
+      </w:pPr>
+      <w:r>
+        <w:lastRenderedPageBreak/>
+        <w:t>Probe for more complete answers</w:t>
+      </w:r>
+    </w:p>
+    <w:p>
+      <w:pPr>
+        <w:pStyle w:val="ListParagraph"/>
+        <w:numPr>
+          <w:ilvl w:val="2"/>
+          <w:numId w:val="18"/>
+        </w:numPr>
+      </w:pPr>
+      <w:r>
+        <w:t>Typically progress faster than self-administered surveys</w:t>
+      </w:r>
+    </w:p>
+    <w:p>
+      <w:pPr>
+        <w:pStyle w:val="ListParagraph"/>
+        <w:numPr>
+          <w:ilvl w:val="2"/>
+          <w:numId w:val="18"/>
+        </w:numPr>
+      </w:pPr>
+      <w:r>
+        <w:t>Surveyor has less control over the survey delivery</w:t>
+      </w:r>
+    </w:p>
+    <w:p>
+      <w:pPr>
+        <w:pStyle w:val="ListParagraph"/>
+        <w:numPr>
+          <w:ilvl w:val="2"/>
+          <w:numId w:val="18"/>
+        </w:numPr>
+      </w:pPr>
+      <w:r>
+        <w:t>Risk of social norms impacting measurement</w:t>
+      </w:r>
+    </w:p>
+    <w:p>
+      <w:pPr>
+        <w:pStyle w:val="ListParagraph"/>
+        <w:numPr>
+          <w:ilvl w:val="3"/>
+          <w:numId w:val="18"/>
+        </w:numPr>
+      </w:pPr>
+      <w:r>
+        <w:t xml:space="preserve">Social desirability is the tendency to provide answers that put one in a </w:t>
+      </w:r>
+      <w:r>
+        <w:t>positive</w:t>
+      </w:r>
+      <w:r>
+        <w:t xml:space="preserve"> light with the person asking the question.</w:t>
+      </w:r>
+    </w:p>
+    <w:p>
+      <w:pPr>
+        <w:pStyle w:val="ListParagraph"/>
+        <w:numPr>
+          <w:ilvl w:val="4"/>
+          <w:numId w:val="18"/>
+        </w:numPr>
+      </w:pPr>
+      <w:r>
+        <w:t xml:space="preserve">Normative question order effects occur when respondents adjust their answers to later questions </w:t>
+      </w:r>
+      <w:proofErr w:type="gramStart"/>
+      <w:r>
+        <w:t>taking into account</w:t>
+      </w:r>
+      <w:proofErr w:type="gramEnd"/>
+      <w:r>
+        <w:t xml:space="preserve"> their answers to earlier questions to put themselves in a </w:t>
+      </w:r>
+      <w:r>
+        <w:t>positive</w:t>
+      </w:r>
+      <w:r>
+        <w:t xml:space="preserve"> light with the interviewer.</w:t>
+      </w:r>
+    </w:p>
+    <w:p>
+      <w:pPr>
+        <w:pStyle w:val="ListParagraph"/>
+        <w:numPr>
+          <w:ilvl w:val="3"/>
+          <w:numId w:val="18"/>
+        </w:numPr>
+      </w:pPr>
+      <w:r>
+        <w:t>Acquiescence is the tendency to agree with someone rather than disagree.</w:t>
+      </w:r>
+    </w:p>
+    <w:p>
+      <w:pPr>
+        <w:pStyle w:val="ListParagraph"/>
+        <w:numPr>
+          <w:ilvl w:val="2"/>
+          <w:numId w:val="18"/>
+        </w:numPr>
+      </w:pPr>
+      <w:r>
+        <w:t>Interviewer bias is when the shift in estimates for a measure can be attributed to the presence of an interviewer.</w:t>
+      </w:r>
+    </w:p>
+    <w:p>
+      <w:pPr>
+        <w:pStyle w:val="ListParagraph"/>
+        <w:numPr>
+          <w:ilvl w:val="3"/>
+          <w:numId w:val="18"/>
+        </w:numPr>
+      </w:pPr>
+      <w:r>
+        <w:t>Can also result from fixed interviewer characteri</w:t>
+      </w:r>
+      <w:r>
+        <w:t>stics such as gender and race; generally, only an issue when the question is directly related to the characteristic.</w:t>
+      </w:r>
+    </w:p>
+    <w:p>
+      <w:pPr>
+        <w:pStyle w:val="ListParagraph"/>
+        <w:numPr>
+          <w:ilvl w:val="3"/>
+          <w:numId w:val="18"/>
+        </w:numPr>
+      </w:pPr>
+      <w:r>
+        <w:t>Interviewer experience can also influence respondent answers.</w:t>
+      </w:r>
+    </w:p>
+    <w:p>
+      <w:pPr>
+        <w:pStyle w:val="ListParagraph"/>
+        <w:numPr>
+          <w:ilvl w:val="3"/>
+          <w:numId w:val="18"/>
+        </w:numPr>
+      </w:pPr>
+      <w:r>
+        <w:t>Reward structure for interviewers is often based on productivity measures rather than quality measures.</w:t>
+      </w:r>
+    </w:p>
+    <w:p>
+      <w:pPr>
+        <w:pStyle w:val="ListParagraph"/>
+        <w:numPr>
+          <w:ilvl w:val="2"/>
+          <w:numId w:val="18"/>
+        </w:numPr>
+      </w:pPr>
+      <w:r>
+        <w:t>Interviewer variance is when different interviewers influence estimates in different ways</w:t>
+      </w:r>
+      <w:r>
+        <w:t>.</w:t>
+      </w:r>
+    </w:p>
+    <w:p>
+      <w:pPr>
+        <w:pStyle w:val="ListParagraph"/>
+        <w:numPr>
+          <w:ilvl w:val="3"/>
+          <w:numId w:val="18"/>
+        </w:numPr>
+      </w:pPr>
+      <w:r>
+        <w:t>Interviewers administer the same question differently.</w:t>
+      </w:r>
+    </w:p>
+    <w:p>
+      <w:pPr>
+        <w:pStyle w:val="ListParagraph"/>
+        <w:numPr>
+          <w:ilvl w:val="3"/>
+          <w:numId w:val="18"/>
+        </w:numPr>
+      </w:pPr>
+      <w:r>
+        <w:t>Interviews conducted by the same interviewer are often more similar than interviews conducted by different interviewers which produces a clustering effect.</w:t>
+      </w:r>
+    </w:p>
+    <w:p>
+      <w:pPr>
+        <w:pStyle w:val="ListParagraph"/>
+        <w:numPr>
+          <w:ilvl w:val="4"/>
+          <w:numId w:val="18"/>
+        </w:numPr>
+      </w:pPr>
+      <w:r>
+        <w:t>Interclass correlation (rho) can be used to measure this effect</w:t>
+      </w:r>
+    </w:p>
+    <w:p>
+      <w:pPr>
+        <w:pStyle w:val="ListParagraph"/>
+        <w:numPr>
+          <w:ilvl w:val="1"/>
+          <w:numId w:val="18"/>
+        </w:numPr>
+      </w:pPr>
+      <w:r>
+        <w:t>Aural and visual communication modes</w:t>
+      </w:r>
+    </w:p>
+    <w:p>
+      <w:pPr>
+        <w:pStyle w:val="ListParagraph"/>
+        <w:numPr>
+          <w:ilvl w:val="2"/>
+          <w:numId w:val="18"/>
+        </w:numPr>
+      </w:pPr>
+      <w:r>
+        <w:t>Voice characteristics influence telephone surveys</w:t>
+      </w:r>
+    </w:p>
+    <w:p>
+      <w:pPr>
+        <w:pStyle w:val="ListParagraph"/>
+        <w:numPr>
+          <w:ilvl w:val="3"/>
+          <w:numId w:val="18"/>
+        </w:numPr>
+      </w:pPr>
+      <w:r>
+        <w:t>Words, inflection, tone</w:t>
+      </w:r>
+    </w:p>
+    <w:p>
+      <w:pPr>
+        <w:pStyle w:val="ListParagraph"/>
+        <w:numPr>
+          <w:ilvl w:val="3"/>
+          <w:numId w:val="18"/>
+        </w:numPr>
+      </w:pPr>
+      <w:r>
+        <w:t>Respondents must rely on their working memory</w:t>
+      </w:r>
+    </w:p>
+    <w:p>
+      <w:pPr>
+        <w:pStyle w:val="ListParagraph"/>
+        <w:numPr>
+          <w:ilvl w:val="2"/>
+          <w:numId w:val="18"/>
+        </w:numPr>
+      </w:pPr>
+      <w:r>
+        <w:t>Visual layout influences written questions</w:t>
+      </w:r>
+    </w:p>
+    <w:p>
+      <w:pPr>
+        <w:pStyle w:val="ListParagraph"/>
+        <w:numPr>
+          <w:ilvl w:val="2"/>
+          <w:numId w:val="18"/>
+        </w:numPr>
+      </w:pPr>
+      <w:r>
+        <w:t xml:space="preserve">Primacy and </w:t>
+      </w:r>
+      <w:proofErr w:type="spellStart"/>
+      <w:r>
+        <w:t>recency</w:t>
+      </w:r>
+      <w:proofErr w:type="spellEnd"/>
+      <w:r>
+        <w:t xml:space="preserve"> effects influence survey measurements</w:t>
+      </w:r>
+    </w:p>
+    <w:p>
+      <w:pPr>
+        <w:pStyle w:val="ListParagraph"/>
+        <w:numPr>
+          <w:ilvl w:val="3"/>
+          <w:numId w:val="18"/>
+        </w:numPr>
+      </w:pPr>
+      <w:r>
+        <w:t>Primacy is the tendency to choose from among the first categories offered regardless of their content.</w:t>
+      </w:r>
+    </w:p>
+    <w:p>
+      <w:pPr>
+        <w:pStyle w:val="ListParagraph"/>
+        <w:numPr>
+          <w:ilvl w:val="3"/>
+          <w:numId w:val="18"/>
+        </w:numPr>
+      </w:pPr>
+      <w:proofErr w:type="spellStart"/>
+      <w:r>
+        <w:t>Recency</w:t>
+      </w:r>
+      <w:proofErr w:type="spellEnd"/>
+      <w:r>
+        <w:t xml:space="preserve"> is the tendency to choose from among the last categories offered regardless of their content.</w:t>
+      </w:r>
+    </w:p>
+    <w:p>
+      <w:pPr>
+        <w:pStyle w:val="ListParagraph"/>
+        <w:numPr>
+          <w:ilvl w:val="3"/>
+          <w:numId w:val="18"/>
+        </w:numPr>
+      </w:pPr>
+      <w:r>
+        <w:t>Which is more likely to occur partly depends on how the categories are communicated to the respondent.</w:t>
+      </w:r>
+    </w:p>
+    <w:p>
+      <w:pPr>
+        <w:pStyle w:val="ListParagraph"/>
+        <w:numPr>
+          <w:ilvl w:val="1"/>
+          <w:numId w:val="18"/>
+        </w:numPr>
+      </w:pPr>
+      <w:r>
+        <w:t>Computerization</w:t>
+      </w:r>
+    </w:p>
+    <w:p>
+      <w:pPr>
+        <w:pStyle w:val="ListParagraph"/>
+        <w:numPr>
+          <w:ilvl w:val="2"/>
+          <w:numId w:val="18"/>
+        </w:numPr>
+      </w:pPr>
+      <w:r>
+        <w:t>Eliminates skip pattern errors.</w:t>
+      </w:r>
+    </w:p>
+    <w:p>
+      <w:pPr>
+        <w:pStyle w:val="ListParagraph"/>
+        <w:numPr>
+          <w:ilvl w:val="2"/>
+          <w:numId w:val="18"/>
+        </w:numPr>
+      </w:pPr>
+      <w:r>
+        <w:t>Enables fills (i.e., when answers to one question are incorporated into later questions).</w:t>
+      </w:r>
+    </w:p>
+    <w:p>
+      <w:pPr>
+        <w:pStyle w:val="ListParagraph"/>
+        <w:numPr>
+          <w:ilvl w:val="2"/>
+          <w:numId w:val="18"/>
+        </w:numPr>
+      </w:pPr>
+      <w:r>
+        <w:t>Enables validation of answers using previous questions.</w:t>
+      </w:r>
+    </w:p>
+    <w:p>
+      <w:pPr>
+        <w:pStyle w:val="ListParagraph"/>
+        <w:numPr>
+          <w:ilvl w:val="0"/>
+          <w:numId w:val="18"/>
+        </w:numPr>
+      </w:pPr>
+      <w:r>
+        <w:lastRenderedPageBreak/>
+        <w:t>Consider whether the question is being repeated from another survey or if the answers will be compared to previously collected data.</w:t>
+      </w:r>
+    </w:p>
+    <w:p>
+      <w:pPr>
+        <w:pStyle w:val="ListParagraph"/>
+        <w:numPr>
+          <w:ilvl w:val="1"/>
+          <w:numId w:val="18"/>
+        </w:numPr>
+      </w:pPr>
+      <w:r>
+        <w:t>Will influence how much the question can be changed.</w:t>
+      </w:r>
+    </w:p>
+    <w:p>
+      <w:pPr>
+        <w:pStyle w:val="ListParagraph"/>
+        <w:numPr>
+          <w:ilvl w:val="0"/>
+          <w:numId w:val="18"/>
+        </w:numPr>
+      </w:pPr>
+      <w:r>
+        <w:t>Consider if respondents will be willing and motivated to answer the question accurately.</w:t>
+      </w:r>
+    </w:p>
+    <w:p>
+      <w:pPr>
+        <w:pStyle w:val="ListParagraph"/>
+        <w:numPr>
+          <w:ilvl w:val="1"/>
+          <w:numId w:val="18"/>
+        </w:numPr>
+      </w:pPr>
+      <w:r>
+        <w:t>Motivation problems may stem from poor question design.</w:t>
+      </w:r>
+    </w:p>
+    <w:p>
+      <w:pPr>
+        <w:pStyle w:val="ListParagraph"/>
+        <w:numPr>
+          <w:ilvl w:val="2"/>
+          <w:numId w:val="18"/>
+        </w:numPr>
+      </w:pPr>
+      <w:r>
+        <w:t>Question is difficult to read or understand.</w:t>
+      </w:r>
+    </w:p>
+    <w:p>
+      <w:pPr>
+        <w:pStyle w:val="ListParagraph"/>
+        <w:numPr>
+          <w:ilvl w:val="2"/>
+          <w:numId w:val="18"/>
+        </w:numPr>
+      </w:pPr>
+      <w:r>
+        <w:t>Instructions are hard to find.</w:t>
+      </w:r>
+    </w:p>
+    <w:p>
+      <w:pPr>
+        <w:pStyle w:val="ListParagraph"/>
+        <w:numPr>
+          <w:ilvl w:val="2"/>
+          <w:numId w:val="18"/>
+        </w:numPr>
+      </w:pPr>
+      <w:r>
+        <w:t>Response options are vague.</w:t>
+      </w:r>
+    </w:p>
+    <w:p>
+      <w:pPr>
+        <w:pStyle w:val="ListParagraph"/>
+        <w:numPr>
+          <w:ilvl w:val="2"/>
+          <w:numId w:val="18"/>
+        </w:numPr>
+      </w:pPr>
+      <w:r>
+        <w:t>Question is too personal.</w:t>
+      </w:r>
+    </w:p>
+    <w:p>
+      <w:pPr>
+        <w:pStyle w:val="ListParagraph"/>
+        <w:numPr>
+          <w:ilvl w:val="2"/>
+          <w:numId w:val="18"/>
+        </w:numPr>
+      </w:pPr>
+      <w:r>
+        <w:t>Objectionable wording of response options.</w:t>
+      </w:r>
+    </w:p>
+    <w:p>
+      <w:pPr>
+        <w:pStyle w:val="ListParagraph"/>
+        <w:numPr>
+          <w:ilvl w:val="1"/>
+          <w:numId w:val="18"/>
+        </w:numPr>
+      </w:pPr>
+      <w:r>
+        <w:t>Think about the process respondents will use when trying to answer a question.</w:t>
+      </w:r>
+    </w:p>
+    <w:p>
+      <w:pPr>
+        <w:pStyle w:val="ListParagraph"/>
+        <w:numPr>
+          <w:ilvl w:val="2"/>
+          <w:numId w:val="18"/>
+        </w:numPr>
+      </w:pPr>
+      <w:r>
+        <w:t>Perception</w:t>
+      </w:r>
+    </w:p>
+    <w:p>
+      <w:pPr>
+        <w:pStyle w:val="ListParagraph"/>
+        <w:numPr>
+          <w:ilvl w:val="2"/>
+          <w:numId w:val="18"/>
+        </w:numPr>
+      </w:pPr>
+      <w:r>
+        <w:t>Comprehension</w:t>
+      </w:r>
+    </w:p>
+    <w:p>
+      <w:pPr>
+        <w:pStyle w:val="ListParagraph"/>
+        <w:numPr>
+          <w:ilvl w:val="2"/>
+          <w:numId w:val="18"/>
+        </w:numPr>
+      </w:pPr>
+      <w:r>
+        <w:t>Retrieval</w:t>
+      </w:r>
+    </w:p>
+    <w:p>
+      <w:pPr>
+        <w:pStyle w:val="ListParagraph"/>
+        <w:numPr>
+          <w:ilvl w:val="2"/>
+          <w:numId w:val="18"/>
+        </w:numPr>
+      </w:pPr>
+      <w:r>
+        <w:t>Formulation</w:t>
+      </w:r>
+    </w:p>
+    <w:p>
+      <w:pPr>
+        <w:pStyle w:val="ListParagraph"/>
+        <w:numPr>
+          <w:ilvl w:val="2"/>
+          <w:numId w:val="18"/>
+        </w:numPr>
+      </w:pPr>
+      <w:r>
+        <w:t>Response</w:t>
+      </w:r>
+    </w:p>
+    <w:p/>
+    <w:p>
+      <w:r>
+        <w:t>The Anatomy of a Survey Question and Types of Question Formats</w:t>
+      </w:r>
+    </w:p>
+    <w:p>
+      <w:pPr>
+        <w:pStyle w:val="ListParagraph"/>
+        <w:numPr>
+          <w:ilvl w:val="0"/>
+          <w:numId w:val="19"/>
+        </w:numPr>
+      </w:pPr>
+      <w:r>
+        <w:t>Components of a survey question:</w:t>
+      </w:r>
+    </w:p>
+    <w:p>
+      <w:pPr>
+        <w:pStyle w:val="ListParagraph"/>
+        <w:numPr>
+          <w:ilvl w:val="1"/>
+          <w:numId w:val="19"/>
+        </w:numPr>
+      </w:pPr>
+      <w:r>
+        <w:t>The question stem is</w:t>
+      </w:r>
+      <w:r>
+        <w:t xml:space="preserve"> comprised of</w:t>
+      </w:r>
+      <w:r>
+        <w:t xml:space="preserve"> the words that form the actual query.</w:t>
+      </w:r>
+    </w:p>
+    <w:p>
+      <w:pPr>
+        <w:pStyle w:val="ListParagraph"/>
+        <w:numPr>
+          <w:ilvl w:val="1"/>
+          <w:numId w:val="19"/>
+        </w:numPr>
+      </w:pPr>
+      <w:r>
+        <w:t>Additional instructions (e.g., definitions, examples)</w:t>
+      </w:r>
+    </w:p>
+    <w:p>
+      <w:pPr>
+        <w:pStyle w:val="ListParagraph"/>
+        <w:numPr>
+          <w:ilvl w:val="1"/>
+          <w:numId w:val="19"/>
+        </w:numPr>
+      </w:pPr>
+      <w:r>
+        <w:t>Answer spaces or choices</w:t>
+      </w:r>
+    </w:p>
+    <w:p>
+      <w:pPr>
+        <w:pStyle w:val="ListParagraph"/>
+        <w:numPr>
+          <w:ilvl w:val="0"/>
+          <w:numId w:val="19"/>
+        </w:numPr>
+      </w:pPr>
+      <w:r>
+        <w:t>Open-ended questions preferable when the surveyor does not want to influence respondent answers by providing a set of answer choices (i.e., goal is to collect rich, detailed information).</w:t>
+      </w:r>
+    </w:p>
+    <w:p>
+      <w:pPr>
+        <w:pStyle w:val="ListParagraph"/>
+        <w:numPr>
+          <w:ilvl w:val="1"/>
+          <w:numId w:val="19"/>
+        </w:numPr>
+      </w:pPr>
+      <w:r>
+        <w:t>In self-administered surveys, more respondents skip open-ended questions.</w:t>
+      </w:r>
+    </w:p>
+    <w:p>
+      <w:pPr>
+        <w:pStyle w:val="ListParagraph"/>
+        <w:numPr>
+          <w:ilvl w:val="1"/>
+          <w:numId w:val="19"/>
+        </w:numPr>
+      </w:pPr>
+      <w:r>
+        <w:t>Nonresponse bias may be present in self-administered surveys.</w:t>
+      </w:r>
+    </w:p>
+    <w:p>
+      <w:pPr>
+        <w:pStyle w:val="ListParagraph"/>
+        <w:numPr>
+          <w:ilvl w:val="1"/>
+          <w:numId w:val="19"/>
+        </w:numPr>
+      </w:pPr>
+      <w:r>
+        <w:t>Must be coded before they can be analyzed.</w:t>
+      </w:r>
+    </w:p>
+    <w:p>
+      <w:pPr>
+        <w:pStyle w:val="ListParagraph"/>
+        <w:numPr>
+          <w:ilvl w:val="0"/>
+          <w:numId w:val="19"/>
+        </w:numPr>
+      </w:pPr>
+      <w:r>
+        <w:t>Closed-end questions significantly influenced by response options provided.</w:t>
+      </w:r>
+    </w:p>
+    <w:p>
+      <w:pPr>
+        <w:pStyle w:val="ListParagraph"/>
+        <w:numPr>
+          <w:ilvl w:val="1"/>
+          <w:numId w:val="19"/>
+        </w:numPr>
+      </w:pPr>
+      <w:r>
+        <w:t>Can use nominal or ordinal</w:t>
+      </w:r>
+      <w:r>
+        <w:t xml:space="preserve"> categories.</w:t>
+      </w:r>
+    </w:p>
+    <w:p>
+      <w:pPr>
+        <w:pStyle w:val="ListParagraph"/>
+        <w:numPr>
+          <w:ilvl w:val="0"/>
+          <w:numId w:val="19"/>
+        </w:numPr>
+      </w:pPr>
+      <w:r>
+        <w:t>Partially closed-ended question includes a set of response categories and an “other” response option</w:t>
+      </w:r>
+      <w:r>
+        <w:t>.</w:t>
+      </w:r>
+    </w:p>
+    <w:p>
+      <w:pPr>
+        <w:pStyle w:val="ListParagraph"/>
+        <w:numPr>
+          <w:ilvl w:val="1"/>
+          <w:numId w:val="19"/>
+        </w:numPr>
+      </w:pPr>
+      <w:r>
+        <w:t>Respondents are more likely to select among the categories provided.</w:t>
+      </w:r>
+    </w:p>
+    <w:p/>
+    <w:p>
+      <w:r>
+        <w:t>Guidelines for Choosing Words and Forming Questions</w:t>
+      </w:r>
+    </w:p>
+    <w:p>
+      <w:pPr>
+        <w:pStyle w:val="ListParagraph"/>
+        <w:numPr>
+          <w:ilvl w:val="0"/>
+          <w:numId w:val="20"/>
+        </w:numPr>
+      </w:pPr>
+      <w:r>
+        <w:t>Choose the appropriate question format.</w:t>
+      </w:r>
+    </w:p>
+    <w:p>
+      <w:pPr>
+        <w:pStyle w:val="ListParagraph"/>
+        <w:numPr>
+          <w:ilvl w:val="1"/>
+          <w:numId w:val="20"/>
+        </w:numPr>
+      </w:pPr>
+      <w:r>
+        <w:t>Recommended to vary the question format within the survey to improve measurement and ensure the usefulness of the final data.</w:t>
+      </w:r>
+    </w:p>
+    <w:p>
+      <w:pPr>
+        <w:pStyle w:val="ListParagraph"/>
+        <w:numPr>
+          <w:ilvl w:val="1"/>
+          <w:numId w:val="20"/>
+        </w:numPr>
+      </w:pPr>
+      <w:r>
+        <w:t>Varying the format may also add variety and interest for respondents.</w:t>
+      </w:r>
+    </w:p>
+    <w:p>
+      <w:pPr>
+        <w:pStyle w:val="ListParagraph"/>
+        <w:numPr>
+          <w:ilvl w:val="0"/>
+          <w:numId w:val="20"/>
+        </w:numPr>
+      </w:pPr>
+      <w:r>
+        <w:t>Make sure the question applies to the respondent.</w:t>
+      </w:r>
+    </w:p>
+    <w:p>
+      <w:pPr>
+        <w:pStyle w:val="ListParagraph"/>
+        <w:numPr>
+          <w:ilvl w:val="1"/>
+          <w:numId w:val="20"/>
+        </w:numPr>
+      </w:pPr>
+      <w:r>
+        <w:t xml:space="preserve">Rule of thumb: </w:t>
+      </w:r>
+      <w:r>
+        <w:t>a survey question must require an answer from each person to whom it is asked.</w:t>
+      </w:r>
+    </w:p>
+    <w:p>
+      <w:pPr>
+        <w:pStyle w:val="ListParagraph"/>
+        <w:numPr>
+          <w:ilvl w:val="1"/>
+          <w:numId w:val="20"/>
+        </w:numPr>
+      </w:pPr>
+      <w:r>
+        <w:t>Use filter questions.</w:t>
+      </w:r>
+    </w:p>
+    <w:p>
+      <w:pPr>
+        <w:pStyle w:val="ListParagraph"/>
+        <w:numPr>
+          <w:ilvl w:val="1"/>
+          <w:numId w:val="20"/>
+        </w:numPr>
+      </w:pPr>
+      <w:r>
+        <w:t>Don’t make assumptions about the respondents.</w:t>
+      </w:r>
+    </w:p>
+    <w:p>
+      <w:pPr>
+        <w:pStyle w:val="ListParagraph"/>
+        <w:numPr>
+          <w:ilvl w:val="1"/>
+          <w:numId w:val="20"/>
+        </w:numPr>
+      </w:pPr>
+      <w:r>
+        <w:t>Including an “if” qualifying is problematic.</w:t>
+      </w:r>
+    </w:p>
+    <w:p>
+      <w:pPr>
+        <w:pStyle w:val="ListParagraph"/>
+        <w:numPr>
+          <w:ilvl w:val="2"/>
+          <w:numId w:val="20"/>
+        </w:numPr>
+      </w:pPr>
+      <w:r>
+        <w:lastRenderedPageBreak/>
+        <w:t>Can’t distinguish between non-respondents</w:t>
+      </w:r>
+      <w:r>
+        <w:t xml:space="preserve"> and</w:t>
+      </w:r>
+      <w:r>
+        <w:t xml:space="preserve"> those to whom the question did not apply.</w:t>
+      </w:r>
+    </w:p>
+    <w:p>
+      <w:pPr>
+        <w:pStyle w:val="ListParagraph"/>
+        <w:numPr>
+          <w:ilvl w:val="0"/>
+          <w:numId w:val="20"/>
+        </w:numPr>
+      </w:pPr>
+      <w:r>
+        <w:t>Ask one question at a time.</w:t>
+      </w:r>
+    </w:p>
+    <w:p>
+      <w:pPr>
+        <w:pStyle w:val="ListParagraph"/>
+        <w:numPr>
+          <w:ilvl w:val="0"/>
+          <w:numId w:val="20"/>
+        </w:numPr>
+      </w:pPr>
+      <w:r>
+        <w:t>Make sure the question is technically accurate.</w:t>
+      </w:r>
+    </w:p>
+    <w:p>
+      <w:pPr>
+        <w:pStyle w:val="ListParagraph"/>
+        <w:numPr>
+          <w:ilvl w:val="1"/>
+          <w:numId w:val="20"/>
+        </w:numPr>
+      </w:pPr>
+      <w:r>
+        <w:t>Using specialized terms accepted among the survey population will usually produce more accurate results.</w:t>
+      </w:r>
+    </w:p>
+    <w:p>
+      <w:pPr>
+        <w:pStyle w:val="ListParagraph"/>
+        <w:numPr>
+          <w:ilvl w:val="1"/>
+          <w:numId w:val="20"/>
+        </w:numPr>
+      </w:pPr>
+      <w:r>
+        <w:t>If necessary, consult experts or members of the target population when preparing survey questions.</w:t>
+      </w:r>
+    </w:p>
+    <w:p>
+      <w:pPr>
+        <w:pStyle w:val="ListParagraph"/>
+        <w:numPr>
+          <w:ilvl w:val="1"/>
+          <w:numId w:val="20"/>
+        </w:numPr>
+      </w:pPr>
+      <w:r>
+        <w:t>Technical inaccuracies can diminish the perceived credibility and legitimacy of the surveyor.</w:t>
+      </w:r>
+    </w:p>
+    <w:p>
+      <w:pPr>
+        <w:pStyle w:val="ListParagraph"/>
+        <w:numPr>
+          <w:ilvl w:val="0"/>
+          <w:numId w:val="20"/>
+        </w:numPr>
+      </w:pPr>
+      <w:r>
+        <w:t>Use simple and familiar words.</w:t>
+      </w:r>
+    </w:p>
+    <w:p>
+      <w:pPr>
+        <w:pStyle w:val="ListParagraph"/>
+        <w:numPr>
+          <w:ilvl w:val="1"/>
+          <w:numId w:val="20"/>
+        </w:numPr>
+      </w:pPr>
+      <w:r>
+        <w:t>Rule of thumb: substitute a shorter, more easily understood wor</w:t>
+      </w:r>
+      <w:r>
+        <w:t>d for one</w:t>
+      </w:r>
+      <w:r>
+        <w:t xml:space="preserve"> with six or more letters.</w:t>
+      </w:r>
+    </w:p>
+    <w:p>
+      <w:pPr>
+        <w:pStyle w:val="ListParagraph"/>
+        <w:numPr>
+          <w:ilvl w:val="1"/>
+          <w:numId w:val="20"/>
+        </w:numPr>
+      </w:pPr>
+      <w:r>
+        <w:t>Avoid abbreviations and specialized phrases not understood by the target population.</w:t>
+      </w:r>
+    </w:p>
+    <w:p>
+      <w:pPr>
+        <w:pStyle w:val="ListParagraph"/>
+        <w:numPr>
+          <w:ilvl w:val="1"/>
+          <w:numId w:val="20"/>
+        </w:numPr>
+      </w:pPr>
+      <w:r>
+        <w:t xml:space="preserve">Pretest survey </w:t>
+      </w:r>
+      <w:r>
+        <w:t xml:space="preserve">questions </w:t>
+      </w:r>
+      <w:r>
+        <w:t>with members of the target population of interest to identify potential problems.</w:t>
+      </w:r>
+    </w:p>
+    <w:p>
+      <w:pPr>
+        <w:pStyle w:val="ListParagraph"/>
+        <w:numPr>
+          <w:ilvl w:val="0"/>
+          <w:numId w:val="20"/>
+        </w:numPr>
+      </w:pPr>
+      <w:r>
+        <w:t>Use specific and concrete words to specify the concepts clearly.</w:t>
+      </w:r>
+    </w:p>
+    <w:p>
+      <w:pPr>
+        <w:pStyle w:val="ListParagraph"/>
+        <w:numPr>
+          <w:ilvl w:val="0"/>
+          <w:numId w:val="20"/>
+        </w:numPr>
+      </w:pPr>
+      <w:r>
+        <w:t>Use as few words as possible to pose the question.</w:t>
+      </w:r>
+    </w:p>
+    <w:p>
+      <w:pPr>
+        <w:pStyle w:val="ListParagraph"/>
+        <w:numPr>
+          <w:ilvl w:val="0"/>
+          <w:numId w:val="20"/>
+        </w:numPr>
+      </w:pPr>
+      <w:r>
+        <w:t>Use complete sentences that take a question form and use simple sentence structures.</w:t>
+      </w:r>
+    </w:p>
+    <w:p>
+      <w:pPr>
+        <w:pStyle w:val="ListParagraph"/>
+        <w:numPr>
+          <w:ilvl w:val="1"/>
+          <w:numId w:val="20"/>
+        </w:numPr>
+      </w:pPr>
+      <w:r>
+        <w:t>Use interrogative sentences, not imperative sentences.</w:t>
+      </w:r>
+    </w:p>
+    <w:p>
+      <w:pPr>
+        <w:pStyle w:val="ListParagraph"/>
+        <w:numPr>
+          <w:ilvl w:val="0"/>
+          <w:numId w:val="20"/>
+        </w:numPr>
+      </w:pPr>
+      <w:r>
+        <w:t>Make sure “yes” means yes and “no” means no.</w:t>
+      </w:r>
+    </w:p>
+    <w:p>
+      <w:pPr>
+        <w:pStyle w:val="ListParagraph"/>
+        <w:numPr>
+          <w:ilvl w:val="1"/>
+          <w:numId w:val="20"/>
+        </w:numPr>
+      </w:pPr>
+      <w:r>
+        <w:t>Do NOT</w:t>
+      </w:r>
+      <w:r>
+        <w:t xml:space="preserve"> use double negatives.</w:t>
+      </w:r>
+    </w:p>
+    <w:p>
+      <w:pPr>
+        <w:pStyle w:val="ListParagraph"/>
+        <w:numPr>
+          <w:ilvl w:val="0"/>
+          <w:numId w:val="20"/>
+        </w:numPr>
+      </w:pPr>
+      <w:r>
+        <w:t>Organize questions in a way to make it easier for respondents to comprehend the response task.</w:t>
+      </w:r>
+    </w:p>
+    <w:p>
+      <w:pPr>
+        <w:pStyle w:val="ListParagraph"/>
+        <w:numPr>
+          <w:ilvl w:val="1"/>
+          <w:numId w:val="20"/>
+        </w:numPr>
+      </w:pPr>
+      <w:r>
+        <w:t>Place response options at the end of the question stem.</w:t>
+      </w:r>
+    </w:p>
+    <w:p>
+      <w:pPr>
+        <w:pStyle w:val="ListParagraph"/>
+        <w:numPr>
+          <w:ilvl w:val="1"/>
+          <w:numId w:val="20"/>
+        </w:numPr>
+      </w:pPr>
+      <w:r>
+        <w:t>Do NOT include response options as part of the question stem.</w:t>
+      </w:r>
+    </w:p>
+    <w:p>
+      <w:pPr>
+        <w:sectPr>
+          <w:headerReference w:type="default" r:id="rId9"/>
+          <w:pgSz w:w="12240" w:h="15840"/>
+          <w:pgMar w:top="1440" w:right="1440" w:bottom="1440" w:left="1440" w:header="720" w:footer="720" w:gutter="0"/>
+          <w:pgNumType w:start="1"/>
+          <w:cols w:space="720"/>
+          <w:docGrid w:linePitch="360"/>
+        </w:sectPr>
+      </w:pPr>
+    </w:p>
+    <w:p>
+      <w:pPr>
+        <w:rPr>
+          <w:u w:val="single"/>
+        </w:rPr>
+      </w:pPr>
+      <w:r>
+        <w:rPr>
+          <w:u w:val="single"/>
+        </w:rPr>
+        <w:lastRenderedPageBreak/>
+        <w:t>Preview Questions</w:t>
+      </w:r>
+    </w:p>
+    <w:p>
+      <w:pPr>
+        <w:pStyle w:val="ListParagraph"/>
+        <w:numPr>
+          <w:ilvl w:val="0"/>
+          <w:numId w:val="21"/>
+        </w:numPr>
+      </w:pPr>
+      <w:r>
+        <w:t>What are the guidelines for writing open-ended questions?</w:t>
+      </w:r>
+    </w:p>
+    <w:p>
+      <w:pPr>
+        <w:pStyle w:val="ListParagraph"/>
+        <w:numPr>
+          <w:ilvl w:val="0"/>
+          <w:numId w:val="21"/>
+        </w:numPr>
+      </w:pPr>
+      <w:r>
+        <w:t>What are the guidelines for writing all types of closed-ended questions?</w:t>
+      </w:r>
+    </w:p>
+    <w:p>
+      <w:pPr>
+        <w:pStyle w:val="ListParagraph"/>
+        <w:numPr>
+          <w:ilvl w:val="0"/>
+          <w:numId w:val="21"/>
+        </w:numPr>
+      </w:pPr>
+      <w:r>
+        <w:t>What are the guidelines for writing nominal closed-ended questions?</w:t>
+      </w:r>
+    </w:p>
+    <w:p>
+      <w:pPr>
+        <w:pStyle w:val="ListParagraph"/>
+        <w:numPr>
+          <w:ilvl w:val="0"/>
+          <w:numId w:val="21"/>
+        </w:numPr>
+      </w:pPr>
+      <w:r>
+        <w:t>What are the guidelines for writing ordinal closed-ended questions?</w:t>
+      </w:r>
+    </w:p>
+    <w:p/>
+    <w:p>
+      <w:pPr>
+        <w:rPr>
+          <w:u w:val="single"/>
+        </w:rPr>
+      </w:pPr>
+      <w:r>
+        <w:rPr>
+          <w:u w:val="single"/>
+        </w:rPr>
+        <w:t>Reading Summary</w:t>
+      </w:r>
+    </w:p>
+    <w:p>
       <w:bookmarkStart w:id="0" w:name="_GoBack"/>
       <w:bookmarkEnd w:id="0"/>
     </w:p>
     <w:sectPr>
-      <w:headerReference w:type="default" r:id="rId8"/>
+      <w:headerReference w:type="default" r:id="rId10"/>
       <w:pgSz w:w="12240" w:h="15840"/>
       <w:pgMar w:top="1440" w:right="1440" w:bottom="1440" w:left="1440" w:header="720" w:footer="720" w:gutter="0"/>
       <w:pgNumType w:start="1"/>
@@ -2865,7 +4591,7 @@
         <w:bCs/>
         <w:noProof/>
       </w:rPr>
-      <w:t>3</w:t>
+      <w:t>4</w:t>
     </w:r>
     <w:r>
       <w:rPr>
@@ -2905,6 +4631,228 @@
         <w:noProof/>
       </w:rPr>
       <w:t>4</w:t>
+    </w:r>
+    <w:r>
+      <w:rPr>
+        <w:b/>
+        <w:bCs/>
+      </w:rPr>
+      <w:fldChar w:fldCharType="end"/>
+    </w:r>
+  </w:p>
+  <w:p>
+    <w:pPr>
+      <w:pStyle w:val="Header"/>
+    </w:pPr>
+  </w:p>
+</w:hdr>
+</file>
+
+<file path=word/header3.xml><?xml version="1.0" encoding="utf-8"?>
+<w:hdr xmlns:wpc="http://schemas.microsoft.com/office/word/2010/wordprocessingCanvas" xmlns:cx="http://schemas.microsoft.com/office/drawing/2014/chartex" xmlns:cx1="http://schemas.microsoft.com/office/drawing/2015/9/8/chartex" xmlns:cx2="http://schemas.microsoft.com/office/drawing/2015/10/21/chartex" xmlns:cx3="http://schemas.microsoft.com/office/drawing/2016/5/9/chartex" xmlns:cx4="http://schemas.microsoft.com/office/drawing/2016/5/10/chartex" xmlns:cx5="http://schemas.microsoft.com/office/drawing/2016/5/11/chartex" xmlns:mc="http://schemas.openxmlformats.org/markup-compatibility/2006" xmlns:o="urn:schemas-microsoft-com:office:office" xmlns:r="http://schemas.openxmlformats.org/officeDocument/2006/relationships" xmlns:m="http://schemas.openxmlformats.org/officeDocument/2006/math" xmlns:v="urn:schemas-microsoft-com:vml" xmlns:wp14="http://schemas.microsoft.com/office/word/2010/wordprocessingDrawing" xmlns:wp="http://schemas.openxmlformats.org/drawingml/2006/wordprocessingDrawing" xmlns:w10="urn:schemas-microsoft-com:office:word" xmlns:w="http://schemas.openxmlformats.org/wordprocessingml/2006/main" xmlns:w14="http://schemas.microsoft.com/office/word/2010/wordml" xmlns:w15="http://schemas.microsoft.com/office/word/2012/wordml" xmlns:w16se="http://schemas.microsoft.com/office/word/2015/wordml/symex" xmlns:wpg="http://schemas.microsoft.com/office/word/2010/wordprocessingGroup" xmlns:wpi="http://schemas.microsoft.com/office/word/2010/wordprocessingInk" xmlns:wne="http://schemas.microsoft.com/office/word/2006/wordml" xmlns:wps="http://schemas.microsoft.com/office/word/2010/wordprocessingShape" mc:Ignorable="w14 w15 w16se wp14">
+  <w:p>
+    <w:pPr>
+      <w:pStyle w:val="Header"/>
+    </w:pPr>
+    <w:proofErr w:type="spellStart"/>
+    <w:r>
+      <w:t>Dillman</w:t>
+    </w:r>
+    <w:proofErr w:type="spellEnd"/>
+    <w:r>
+      <w:t>, D., Smyth. J.D. &amp; Christian, L.H. (2014). Internet, Phone, Mail, and Mixed-Mode Surveys: The Tailored Design Method. Hoboken, New Jersey: John Wiley &amp; Sons.</w:t>
+    </w:r>
+  </w:p>
+  <w:p>
+    <w:pPr>
+      <w:pStyle w:val="Header"/>
+    </w:pPr>
+  </w:p>
+  <w:p>
+    <w:pPr>
+      <w:pStyle w:val="Header"/>
+    </w:pPr>
+    <w:r>
+      <w:t xml:space="preserve">Chapter 4: The Fundamentals of Writing Questions | Page </w:t>
+    </w:r>
+    <w:r>
+      <w:rPr>
+        <w:b/>
+        <w:bCs/>
+      </w:rPr>
+      <w:fldChar w:fldCharType="begin"/>
+    </w:r>
+    <w:r>
+      <w:rPr>
+        <w:b/>
+        <w:bCs/>
+      </w:rPr>
+      <w:instrText xml:space="preserve"> PAGE  \* Arabic  \* MERGEFORMAT </w:instrText>
+    </w:r>
+    <w:r>
+      <w:rPr>
+        <w:b/>
+        <w:bCs/>
+      </w:rPr>
+      <w:fldChar w:fldCharType="separate"/>
+    </w:r>
+    <w:r>
+      <w:rPr>
+        <w:b/>
+        <w:bCs/>
+        <w:noProof/>
+      </w:rPr>
+      <w:t>4</w:t>
+    </w:r>
+    <w:r>
+      <w:rPr>
+        <w:b/>
+        <w:bCs/>
+      </w:rPr>
+      <w:fldChar w:fldCharType="end"/>
+    </w:r>
+    <w:r>
+      <w:t xml:space="preserve"> of </w:t>
+    </w:r>
+    <w:r>
+      <w:rPr>
+        <w:b/>
+        <w:bCs/>
+      </w:rPr>
+      <w:fldChar w:fldCharType="begin"/>
+    </w:r>
+    <w:r>
+      <w:rPr>
+        <w:b/>
+        <w:bCs/>
+      </w:rPr>
+      <w:instrText xml:space="preserve"> SECTIONPAGES   \* MERGEFORMAT </w:instrText>
+    </w:r>
+    <w:r>
+      <w:rPr>
+        <w:b/>
+        <w:bCs/>
+      </w:rPr>
+      <w:fldChar w:fldCharType="separate"/>
+    </w:r>
+    <w:r>
+      <w:rPr>
+        <w:b/>
+        <w:bCs/>
+        <w:noProof/>
+      </w:rPr>
+      <w:t>4</w:t>
+    </w:r>
+    <w:r>
+      <w:rPr>
+        <w:b/>
+        <w:bCs/>
+      </w:rPr>
+      <w:fldChar w:fldCharType="end"/>
+    </w:r>
+  </w:p>
+  <w:p>
+    <w:pPr>
+      <w:pStyle w:val="Header"/>
+    </w:pPr>
+  </w:p>
+</w:hdr>
+</file>
+
+<file path=word/header4.xml><?xml version="1.0" encoding="utf-8"?>
+<w:hdr xmlns:wpc="http://schemas.microsoft.com/office/word/2010/wordprocessingCanvas" xmlns:cx="http://schemas.microsoft.com/office/drawing/2014/chartex" xmlns:cx1="http://schemas.microsoft.com/office/drawing/2015/9/8/chartex" xmlns:cx2="http://schemas.microsoft.com/office/drawing/2015/10/21/chartex" xmlns:cx3="http://schemas.microsoft.com/office/drawing/2016/5/9/chartex" xmlns:cx4="http://schemas.microsoft.com/office/drawing/2016/5/10/chartex" xmlns:cx5="http://schemas.microsoft.com/office/drawing/2016/5/11/chartex" xmlns:mc="http://schemas.openxmlformats.org/markup-compatibility/2006" xmlns:o="urn:schemas-microsoft-com:office:office" xmlns:r="http://schemas.openxmlformats.org/officeDocument/2006/relationships" xmlns:m="http://schemas.openxmlformats.org/officeDocument/2006/math" xmlns:v="urn:schemas-microsoft-com:vml" xmlns:wp14="http://schemas.microsoft.com/office/word/2010/wordprocessingDrawing" xmlns:wp="http://schemas.openxmlformats.org/drawingml/2006/wordprocessingDrawing" xmlns:w10="urn:schemas-microsoft-com:office:word" xmlns:w="http://schemas.openxmlformats.org/wordprocessingml/2006/main" xmlns:w14="http://schemas.microsoft.com/office/word/2010/wordml" xmlns:w15="http://schemas.microsoft.com/office/word/2012/wordml" xmlns:w16se="http://schemas.microsoft.com/office/word/2015/wordml/symex" xmlns:wpg="http://schemas.microsoft.com/office/word/2010/wordprocessingGroup" xmlns:wpi="http://schemas.microsoft.com/office/word/2010/wordprocessingInk" xmlns:wne="http://schemas.microsoft.com/office/word/2006/wordml" xmlns:wps="http://schemas.microsoft.com/office/word/2010/wordprocessingShape" mc:Ignorable="w14 w15 w16se wp14">
+  <w:p>
+    <w:pPr>
+      <w:pStyle w:val="Header"/>
+    </w:pPr>
+    <w:proofErr w:type="spellStart"/>
+    <w:r>
+      <w:t>Dillman</w:t>
+    </w:r>
+    <w:proofErr w:type="spellEnd"/>
+    <w:r>
+      <w:t>, D., Smyth. J.D. &amp; Christian, L.H. (2014). Internet, Phone, Mail, and Mixed-Mode Surveys: The Tailored Design Method. Hoboken, New Jersey: John Wiley &amp; Sons.</w:t>
+    </w:r>
+  </w:p>
+  <w:p>
+    <w:pPr>
+      <w:pStyle w:val="Header"/>
+    </w:pPr>
+  </w:p>
+  <w:p>
+    <w:pPr>
+      <w:pStyle w:val="Header"/>
+    </w:pPr>
+    <w:r>
+      <w:t xml:space="preserve">Chapter 5: How to Write Open- and Closed-Ended Questions | Page </w:t>
+    </w:r>
+    <w:r>
+      <w:rPr>
+        <w:b/>
+        <w:bCs/>
+      </w:rPr>
+      <w:fldChar w:fldCharType="begin"/>
+    </w:r>
+    <w:r>
+      <w:rPr>
+        <w:b/>
+        <w:bCs/>
+      </w:rPr>
+      <w:instrText xml:space="preserve"> PAGE  \* Arabic  \* MERGEFORMAT </w:instrText>
+    </w:r>
+    <w:r>
+      <w:rPr>
+        <w:b/>
+        <w:bCs/>
+      </w:rPr>
+      <w:fldChar w:fldCharType="separate"/>
+    </w:r>
+    <w:r>
+      <w:rPr>
+        <w:b/>
+        <w:bCs/>
+        <w:noProof/>
+      </w:rPr>
+      <w:t>1</w:t>
+    </w:r>
+    <w:r>
+      <w:rPr>
+        <w:b/>
+        <w:bCs/>
+      </w:rPr>
+      <w:fldChar w:fldCharType="end"/>
+    </w:r>
+    <w:r>
+      <w:t xml:space="preserve"> of </w:t>
+    </w:r>
+    <w:r>
+      <w:rPr>
+        <w:b/>
+        <w:bCs/>
+      </w:rPr>
+      <w:fldChar w:fldCharType="begin"/>
+    </w:r>
+    <w:r>
+      <w:rPr>
+        <w:b/>
+        <w:bCs/>
+      </w:rPr>
+      <w:instrText xml:space="preserve"> SECTIONPAGES   \* MERGEFORMAT </w:instrText>
+    </w:r>
+    <w:r>
+      <w:rPr>
+        <w:b/>
+        <w:bCs/>
+      </w:rPr>
+      <w:fldChar w:fldCharType="separate"/>
+    </w:r>
+    <w:r>
+      <w:rPr>
+        <w:b/>
+        <w:bCs/>
+        <w:noProof/>
+      </w:rPr>
+      <w:t>1</w:t>
     </w:r>
     <w:r>
       <w:rPr>
@@ -2925,6 +4873,318 @@
 <file path=word/numbering.xml><?xml version="1.0" encoding="utf-8"?>
 <w:numbering xmlns:wpc="http://schemas.microsoft.com/office/word/2010/wordprocessingCanvas" xmlns:cx="http://schemas.microsoft.com/office/drawing/2014/chartex" xmlns:cx1="http://schemas.microsoft.com/office/drawing/2015/9/8/chartex" xmlns:cx2="http://schemas.microsoft.com/office/drawing/2015/10/21/chartex" xmlns:cx3="http://schemas.microsoft.com/office/drawing/2016/5/9/chartex" xmlns:cx4="http://schemas.microsoft.com/office/drawing/2016/5/10/chartex" xmlns:cx5="http://schemas.microsoft.com/office/drawing/2016/5/11/chartex" xmlns:mc="http://schemas.openxmlformats.org/markup-compatibility/2006" xmlns:o="urn:schemas-microsoft-com:office:office" xmlns:r="http://schemas.openxmlformats.org/officeDocument/2006/relationships" xmlns:m="http://schemas.openxmlformats.org/officeDocument/2006/math" xmlns:v="urn:schemas-microsoft-com:vml" xmlns:wp14="http://schemas.microsoft.com/office/word/2010/wordprocessingDrawing" xmlns:wp="http://schemas.openxmlformats.org/drawingml/2006/wordprocessingDrawing" xmlns:w10="urn:schemas-microsoft-com:office:word" xmlns:w="http://schemas.openxmlformats.org/wordprocessingml/2006/main" xmlns:w14="http://schemas.microsoft.com/office/word/2010/wordml" xmlns:w15="http://schemas.microsoft.com/office/word/2012/wordml" xmlns:w16se="http://schemas.microsoft.com/office/word/2015/wordml/symex" xmlns:wpg="http://schemas.microsoft.com/office/word/2010/wordprocessingGroup" xmlns:wpi="http://schemas.microsoft.com/office/word/2010/wordprocessingInk" xmlns:wne="http://schemas.microsoft.com/office/word/2006/wordml" xmlns:wps="http://schemas.microsoft.com/office/word/2010/wordprocessingShape" mc:Ignorable="w14 w15 w16se wp14">
   <w:abstractNum w:abstractNumId="0" w15:restartNumberingAfterBreak="0">
+    <w:nsid w:val="12B31EEA"/>
+    <w:multiLevelType w:val="hybridMultilevel"/>
+    <w:tmpl w:val="4C888886"/>
+    <w:lvl w:ilvl="0" w:tplc="04090001">
+      <w:start w:val="1"/>
+      <w:numFmt w:val="bullet"/>
+      <w:lvlText w:val=""/>
+      <w:lvlJc w:val="left"/>
+      <w:pPr>
+        <w:ind w:left="720" w:hanging="360"/>
+      </w:pPr>
+      <w:rPr>
+        <w:rFonts w:ascii="Symbol" w:hAnsi="Symbol" w:hint="default"/>
+      </w:rPr>
+    </w:lvl>
+    <w:lvl w:ilvl="1" w:tplc="04090003">
+      <w:start w:val="1"/>
+      <w:numFmt w:val="bullet"/>
+      <w:lvlText w:val="o"/>
+      <w:lvlJc w:val="left"/>
+      <w:pPr>
+        <w:ind w:left="1440" w:hanging="360"/>
+      </w:pPr>
+      <w:rPr>
+        <w:rFonts w:ascii="Courier New" w:hAnsi="Courier New" w:cs="Courier New" w:hint="default"/>
+      </w:rPr>
+    </w:lvl>
+    <w:lvl w:ilvl="2" w:tplc="04090005" w:tentative="1">
+      <w:start w:val="1"/>
+      <w:numFmt w:val="bullet"/>
+      <w:lvlText w:val=""/>
+      <w:lvlJc w:val="left"/>
+      <w:pPr>
+        <w:ind w:left="2160" w:hanging="360"/>
+      </w:pPr>
+      <w:rPr>
+        <w:rFonts w:ascii="Wingdings" w:hAnsi="Wingdings" w:hint="default"/>
+      </w:rPr>
+    </w:lvl>
+    <w:lvl w:ilvl="3" w:tplc="04090001" w:tentative="1">
+      <w:start w:val="1"/>
+      <w:numFmt w:val="bullet"/>
+      <w:lvlText w:val=""/>
+      <w:lvlJc w:val="left"/>
+      <w:pPr>
+        <w:ind w:left="2880" w:hanging="360"/>
+      </w:pPr>
+      <w:rPr>
+        <w:rFonts w:ascii="Symbol" w:hAnsi="Symbol" w:hint="default"/>
+      </w:rPr>
+    </w:lvl>
+    <w:lvl w:ilvl="4" w:tplc="04090003" w:tentative="1">
+      <w:start w:val="1"/>
+      <w:numFmt w:val="bullet"/>
+      <w:lvlText w:val="o"/>
+      <w:lvlJc w:val="left"/>
+      <w:pPr>
+        <w:ind w:left="3600" w:hanging="360"/>
+      </w:pPr>
+      <w:rPr>
+        <w:rFonts w:ascii="Courier New" w:hAnsi="Courier New" w:cs="Courier New" w:hint="default"/>
+      </w:rPr>
+    </w:lvl>
+    <w:lvl w:ilvl="5" w:tplc="04090005" w:tentative="1">
+      <w:start w:val="1"/>
+      <w:numFmt w:val="bullet"/>
+      <w:lvlText w:val=""/>
+      <w:lvlJc w:val="left"/>
+      <w:pPr>
+        <w:ind w:left="4320" w:hanging="360"/>
+      </w:pPr>
+      <w:rPr>
+        <w:rFonts w:ascii="Wingdings" w:hAnsi="Wingdings" w:hint="default"/>
+      </w:rPr>
+    </w:lvl>
+    <w:lvl w:ilvl="6" w:tplc="04090001" w:tentative="1">
+      <w:start w:val="1"/>
+      <w:numFmt w:val="bullet"/>
+      <w:lvlText w:val=""/>
+      <w:lvlJc w:val="left"/>
+      <w:pPr>
+        <w:ind w:left="5040" w:hanging="360"/>
+      </w:pPr>
+      <w:rPr>
+        <w:rFonts w:ascii="Symbol" w:hAnsi="Symbol" w:hint="default"/>
+      </w:rPr>
+    </w:lvl>
+    <w:lvl w:ilvl="7" w:tplc="04090003" w:tentative="1">
+      <w:start w:val="1"/>
+      <w:numFmt w:val="bullet"/>
+      <w:lvlText w:val="o"/>
+      <w:lvlJc w:val="left"/>
+      <w:pPr>
+        <w:ind w:left="5760" w:hanging="360"/>
+      </w:pPr>
+      <w:rPr>
+        <w:rFonts w:ascii="Courier New" w:hAnsi="Courier New" w:cs="Courier New" w:hint="default"/>
+      </w:rPr>
+    </w:lvl>
+    <w:lvl w:ilvl="8" w:tplc="04090005" w:tentative="1">
+      <w:start w:val="1"/>
+      <w:numFmt w:val="bullet"/>
+      <w:lvlText w:val=""/>
+      <w:lvlJc w:val="left"/>
+      <w:pPr>
+        <w:ind w:left="6480" w:hanging="360"/>
+      </w:pPr>
+      <w:rPr>
+        <w:rFonts w:ascii="Wingdings" w:hAnsi="Wingdings" w:hint="default"/>
+      </w:rPr>
+    </w:lvl>
+  </w:abstractNum>
+  <w:abstractNum w:abstractNumId="1" w15:restartNumberingAfterBreak="0">
+    <w:nsid w:val="153C4CF5"/>
+    <w:multiLevelType w:val="hybridMultilevel"/>
+    <w:tmpl w:val="75305688"/>
+    <w:lvl w:ilvl="0" w:tplc="04090001">
+      <w:start w:val="1"/>
+      <w:numFmt w:val="bullet"/>
+      <w:lvlText w:val=""/>
+      <w:lvlJc w:val="left"/>
+      <w:pPr>
+        <w:ind w:left="720" w:hanging="360"/>
+      </w:pPr>
+      <w:rPr>
+        <w:rFonts w:ascii="Symbol" w:hAnsi="Symbol" w:hint="default"/>
+      </w:rPr>
+    </w:lvl>
+    <w:lvl w:ilvl="1" w:tplc="04090003">
+      <w:start w:val="1"/>
+      <w:numFmt w:val="bullet"/>
+      <w:lvlText w:val="o"/>
+      <w:lvlJc w:val="left"/>
+      <w:pPr>
+        <w:ind w:left="1440" w:hanging="360"/>
+      </w:pPr>
+      <w:rPr>
+        <w:rFonts w:ascii="Courier New" w:hAnsi="Courier New" w:cs="Courier New" w:hint="default"/>
+      </w:rPr>
+    </w:lvl>
+    <w:lvl w:ilvl="2" w:tplc="04090005">
+      <w:start w:val="1"/>
+      <w:numFmt w:val="bullet"/>
+      <w:lvlText w:val=""/>
+      <w:lvlJc w:val="left"/>
+      <w:pPr>
+        <w:ind w:left="2160" w:hanging="360"/>
+      </w:pPr>
+      <w:rPr>
+        <w:rFonts w:ascii="Wingdings" w:hAnsi="Wingdings" w:hint="default"/>
+      </w:rPr>
+    </w:lvl>
+    <w:lvl w:ilvl="3" w:tplc="04090001">
+      <w:start w:val="1"/>
+      <w:numFmt w:val="bullet"/>
+      <w:lvlText w:val=""/>
+      <w:lvlJc w:val="left"/>
+      <w:pPr>
+        <w:ind w:left="2880" w:hanging="360"/>
+      </w:pPr>
+      <w:rPr>
+        <w:rFonts w:ascii="Symbol" w:hAnsi="Symbol" w:hint="default"/>
+      </w:rPr>
+    </w:lvl>
+    <w:lvl w:ilvl="4" w:tplc="04090003">
+      <w:start w:val="1"/>
+      <w:numFmt w:val="bullet"/>
+      <w:lvlText w:val="o"/>
+      <w:lvlJc w:val="left"/>
+      <w:pPr>
+        <w:ind w:left="3600" w:hanging="360"/>
+      </w:pPr>
+      <w:rPr>
+        <w:rFonts w:ascii="Courier New" w:hAnsi="Courier New" w:cs="Courier New" w:hint="default"/>
+      </w:rPr>
+    </w:lvl>
+    <w:lvl w:ilvl="5" w:tplc="04090005" w:tentative="1">
+      <w:start w:val="1"/>
+      <w:numFmt w:val="bullet"/>
+      <w:lvlText w:val=""/>
+      <w:lvlJc w:val="left"/>
+      <w:pPr>
+        <w:ind w:left="4320" w:hanging="360"/>
+      </w:pPr>
+      <w:rPr>
+        <w:rFonts w:ascii="Wingdings" w:hAnsi="Wingdings" w:hint="default"/>
+      </w:rPr>
+    </w:lvl>
+    <w:lvl w:ilvl="6" w:tplc="04090001" w:tentative="1">
+      <w:start w:val="1"/>
+      <w:numFmt w:val="bullet"/>
+      <w:lvlText w:val=""/>
+      <w:lvlJc w:val="left"/>
+      <w:pPr>
+        <w:ind w:left="5040" w:hanging="360"/>
+      </w:pPr>
+      <w:rPr>
+        <w:rFonts w:ascii="Symbol" w:hAnsi="Symbol" w:hint="default"/>
+      </w:rPr>
+    </w:lvl>
+    <w:lvl w:ilvl="7" w:tplc="04090003" w:tentative="1">
+      <w:start w:val="1"/>
+      <w:numFmt w:val="bullet"/>
+      <w:lvlText w:val="o"/>
+      <w:lvlJc w:val="left"/>
+      <w:pPr>
+        <w:ind w:left="5760" w:hanging="360"/>
+      </w:pPr>
+      <w:rPr>
+        <w:rFonts w:ascii="Courier New" w:hAnsi="Courier New" w:cs="Courier New" w:hint="default"/>
+      </w:rPr>
+    </w:lvl>
+    <w:lvl w:ilvl="8" w:tplc="04090005" w:tentative="1">
+      <w:start w:val="1"/>
+      <w:numFmt w:val="bullet"/>
+      <w:lvlText w:val=""/>
+      <w:lvlJc w:val="left"/>
+      <w:pPr>
+        <w:ind w:left="6480" w:hanging="360"/>
+      </w:pPr>
+      <w:rPr>
+        <w:rFonts w:ascii="Wingdings" w:hAnsi="Wingdings" w:hint="default"/>
+      </w:rPr>
+    </w:lvl>
+  </w:abstractNum>
+  <w:abstractNum w:abstractNumId="2" w15:restartNumberingAfterBreak="0">
+    <w:nsid w:val="16E04AF1"/>
+    <w:multiLevelType w:val="hybridMultilevel"/>
+    <w:tmpl w:val="AE5C7E94"/>
+    <w:lvl w:ilvl="0" w:tplc="0409000F">
+      <w:start w:val="1"/>
+      <w:numFmt w:val="decimal"/>
+      <w:lvlText w:val="%1."/>
+      <w:lvlJc w:val="left"/>
+      <w:pPr>
+        <w:ind w:left="720" w:hanging="360"/>
+      </w:pPr>
+    </w:lvl>
+    <w:lvl w:ilvl="1" w:tplc="04090019" w:tentative="1">
+      <w:start w:val="1"/>
+      <w:numFmt w:val="lowerLetter"/>
+      <w:lvlText w:val="%2."/>
+      <w:lvlJc w:val="left"/>
+      <w:pPr>
+        <w:ind w:left="1440" w:hanging="360"/>
+      </w:pPr>
+    </w:lvl>
+    <w:lvl w:ilvl="2" w:tplc="0409001B" w:tentative="1">
+      <w:start w:val="1"/>
+      <w:numFmt w:val="lowerRoman"/>
+      <w:lvlText w:val="%3."/>
+      <w:lvlJc w:val="right"/>
+      <w:pPr>
+        <w:ind w:left="2160" w:hanging="180"/>
+      </w:pPr>
+    </w:lvl>
+    <w:lvl w:ilvl="3" w:tplc="0409000F" w:tentative="1">
+      <w:start w:val="1"/>
+      <w:numFmt w:val="decimal"/>
+      <w:lvlText w:val="%4."/>
+      <w:lvlJc w:val="left"/>
+      <w:pPr>
+        <w:ind w:left="2880" w:hanging="360"/>
+      </w:pPr>
+    </w:lvl>
+    <w:lvl w:ilvl="4" w:tplc="04090019" w:tentative="1">
+      <w:start w:val="1"/>
+      <w:numFmt w:val="lowerLetter"/>
+      <w:lvlText w:val="%5."/>
+      <w:lvlJc w:val="left"/>
+      <w:pPr>
+        <w:ind w:left="3600" w:hanging="360"/>
+      </w:pPr>
+    </w:lvl>
+    <w:lvl w:ilvl="5" w:tplc="0409001B" w:tentative="1">
+      <w:start w:val="1"/>
+      <w:numFmt w:val="lowerRoman"/>
+      <w:lvlText w:val="%6."/>
+      <w:lvlJc w:val="right"/>
+      <w:pPr>
+        <w:ind w:left="4320" w:hanging="180"/>
+      </w:pPr>
+    </w:lvl>
+    <w:lvl w:ilvl="6" w:tplc="0409000F" w:tentative="1">
+      <w:start w:val="1"/>
+      <w:numFmt w:val="decimal"/>
+      <w:lvlText w:val="%7."/>
+      <w:lvlJc w:val="left"/>
+      <w:pPr>
+        <w:ind w:left="5040" w:hanging="360"/>
+      </w:pPr>
+    </w:lvl>
+    <w:lvl w:ilvl="7" w:tplc="04090019" w:tentative="1">
+      <w:start w:val="1"/>
+      <w:numFmt w:val="lowerLetter"/>
+      <w:lvlText w:val="%8."/>
+      <w:lvlJc w:val="left"/>
+      <w:pPr>
+        <w:ind w:left="5760" w:hanging="360"/>
+      </w:pPr>
+    </w:lvl>
+    <w:lvl w:ilvl="8" w:tplc="0409001B" w:tentative="1">
+      <w:start w:val="1"/>
+      <w:numFmt w:val="lowerRoman"/>
+      <w:lvlText w:val="%9."/>
+      <w:lvlJc w:val="right"/>
+      <w:pPr>
+        <w:ind w:left="6480" w:hanging="180"/>
+      </w:pPr>
+    </w:lvl>
+  </w:abstractNum>
+  <w:abstractNum w:abstractNumId="3" w15:restartNumberingAfterBreak="0">
     <w:nsid w:val="1A351E0C"/>
     <w:multiLevelType w:val="hybridMultilevel"/>
     <w:tmpl w:val="E04C6230"/>
@@ -3037,7 +5297,7 @@
       </w:rPr>
     </w:lvl>
   </w:abstractNum>
-  <w:abstractNum w:abstractNumId="1" w15:restartNumberingAfterBreak="0">
+  <w:abstractNum w:abstractNumId="4" w15:restartNumberingAfterBreak="0">
     <w:nsid w:val="1D796DAF"/>
     <w:multiLevelType w:val="hybridMultilevel"/>
     <w:tmpl w:val="51F45122"/>
@@ -3150,7 +5410,7 @@
       </w:rPr>
     </w:lvl>
   </w:abstractNum>
-  <w:abstractNum w:abstractNumId="2" w15:restartNumberingAfterBreak="0">
+  <w:abstractNum w:abstractNumId="5" w15:restartNumberingAfterBreak="0">
     <w:nsid w:val="36BA3C40"/>
     <w:multiLevelType w:val="hybridMultilevel"/>
     <w:tmpl w:val="33B4EBCE"/>
@@ -3263,7 +5523,7 @@
       </w:rPr>
     </w:lvl>
   </w:abstractNum>
-  <w:abstractNum w:abstractNumId="3" w15:restartNumberingAfterBreak="0">
+  <w:abstractNum w:abstractNumId="6" w15:restartNumberingAfterBreak="0">
     <w:nsid w:val="3ABD25E1"/>
     <w:multiLevelType w:val="hybridMultilevel"/>
     <w:tmpl w:val="AD2E3278"/>
@@ -3376,7 +5636,7 @@
       </w:rPr>
     </w:lvl>
   </w:abstractNum>
-  <w:abstractNum w:abstractNumId="4" w15:restartNumberingAfterBreak="0">
+  <w:abstractNum w:abstractNumId="7" w15:restartNumberingAfterBreak="0">
     <w:nsid w:val="3E505659"/>
     <w:multiLevelType w:val="hybridMultilevel"/>
     <w:tmpl w:val="A81A8616"/>
@@ -3489,7 +5749,7 @@
       </w:rPr>
     </w:lvl>
   </w:abstractNum>
-  <w:abstractNum w:abstractNumId="5" w15:restartNumberingAfterBreak="0">
+  <w:abstractNum w:abstractNumId="8" w15:restartNumberingAfterBreak="0">
     <w:nsid w:val="415A6C27"/>
     <w:multiLevelType w:val="hybridMultilevel"/>
     <w:tmpl w:val="9FD43122"/>
@@ -3602,7 +5862,7 @@
       </w:rPr>
     </w:lvl>
   </w:abstractNum>
-  <w:abstractNum w:abstractNumId="6" w15:restartNumberingAfterBreak="0">
+  <w:abstractNum w:abstractNumId="9" w15:restartNumberingAfterBreak="0">
     <w:nsid w:val="429F179B"/>
     <w:multiLevelType w:val="hybridMultilevel"/>
     <w:tmpl w:val="A3E2908E"/>
@@ -3715,7 +5975,7 @@
       </w:rPr>
     </w:lvl>
   </w:abstractNum>
-  <w:abstractNum w:abstractNumId="7" w15:restartNumberingAfterBreak="0">
+  <w:abstractNum w:abstractNumId="10" w15:restartNumberingAfterBreak="0">
     <w:nsid w:val="4CF46F0D"/>
     <w:multiLevelType w:val="hybridMultilevel"/>
     <w:tmpl w:val="37F2BD8E"/>
@@ -3828,7 +6088,7 @@
       </w:rPr>
     </w:lvl>
   </w:abstractNum>
-  <w:abstractNum w:abstractNumId="8" w15:restartNumberingAfterBreak="0">
+  <w:abstractNum w:abstractNumId="11" w15:restartNumberingAfterBreak="0">
     <w:nsid w:val="5B011147"/>
     <w:multiLevelType w:val="hybridMultilevel"/>
     <w:tmpl w:val="177C31B0"/>
@@ -3914,7 +6174,120 @@
       </w:pPr>
     </w:lvl>
   </w:abstractNum>
-  <w:abstractNum w:abstractNumId="9" w15:restartNumberingAfterBreak="0">
+  <w:abstractNum w:abstractNumId="12" w15:restartNumberingAfterBreak="0">
+    <w:nsid w:val="632A1F46"/>
+    <w:multiLevelType w:val="hybridMultilevel"/>
+    <w:tmpl w:val="FB8CCE32"/>
+    <w:lvl w:ilvl="0" w:tplc="04090001">
+      <w:start w:val="1"/>
+      <w:numFmt w:val="bullet"/>
+      <w:lvlText w:val=""/>
+      <w:lvlJc w:val="left"/>
+      <w:pPr>
+        <w:ind w:left="720" w:hanging="360"/>
+      </w:pPr>
+      <w:rPr>
+        <w:rFonts w:ascii="Symbol" w:hAnsi="Symbol" w:hint="default"/>
+      </w:rPr>
+    </w:lvl>
+    <w:lvl w:ilvl="1" w:tplc="04090003">
+      <w:start w:val="1"/>
+      <w:numFmt w:val="bullet"/>
+      <w:lvlText w:val="o"/>
+      <w:lvlJc w:val="left"/>
+      <w:pPr>
+        <w:ind w:left="1440" w:hanging="360"/>
+      </w:pPr>
+      <w:rPr>
+        <w:rFonts w:ascii="Courier New" w:hAnsi="Courier New" w:cs="Courier New" w:hint="default"/>
+      </w:rPr>
+    </w:lvl>
+    <w:lvl w:ilvl="2" w:tplc="04090005">
+      <w:start w:val="1"/>
+      <w:numFmt w:val="bullet"/>
+      <w:lvlText w:val=""/>
+      <w:lvlJc w:val="left"/>
+      <w:pPr>
+        <w:ind w:left="2160" w:hanging="360"/>
+      </w:pPr>
+      <w:rPr>
+        <w:rFonts w:ascii="Wingdings" w:hAnsi="Wingdings" w:hint="default"/>
+      </w:rPr>
+    </w:lvl>
+    <w:lvl w:ilvl="3" w:tplc="04090001" w:tentative="1">
+      <w:start w:val="1"/>
+      <w:numFmt w:val="bullet"/>
+      <w:lvlText w:val=""/>
+      <w:lvlJc w:val="left"/>
+      <w:pPr>
+        <w:ind w:left="2880" w:hanging="360"/>
+      </w:pPr>
+      <w:rPr>
+        <w:rFonts w:ascii="Symbol" w:hAnsi="Symbol" w:hint="default"/>
+      </w:rPr>
+    </w:lvl>
+    <w:lvl w:ilvl="4" w:tplc="04090003" w:tentative="1">
+      <w:start w:val="1"/>
+      <w:numFmt w:val="bullet"/>
+      <w:lvlText w:val="o"/>
+      <w:lvlJc w:val="left"/>
+      <w:pPr>
+        <w:ind w:left="3600" w:hanging="360"/>
+      </w:pPr>
+      <w:rPr>
+        <w:rFonts w:ascii="Courier New" w:hAnsi="Courier New" w:cs="Courier New" w:hint="default"/>
+      </w:rPr>
+    </w:lvl>
+    <w:lvl w:ilvl="5" w:tplc="04090005" w:tentative="1">
+      <w:start w:val="1"/>
+      <w:numFmt w:val="bullet"/>
+      <w:lvlText w:val=""/>
+      <w:lvlJc w:val="left"/>
+      <w:pPr>
+        <w:ind w:left="4320" w:hanging="360"/>
+      </w:pPr>
+      <w:rPr>
+        <w:rFonts w:ascii="Wingdings" w:hAnsi="Wingdings" w:hint="default"/>
+      </w:rPr>
+    </w:lvl>
+    <w:lvl w:ilvl="6" w:tplc="04090001" w:tentative="1">
+      <w:start w:val="1"/>
+      <w:numFmt w:val="bullet"/>
+      <w:lvlText w:val=""/>
+      <w:lvlJc w:val="left"/>
+      <w:pPr>
+        <w:ind w:left="5040" w:hanging="360"/>
+      </w:pPr>
+      <w:rPr>
+        <w:rFonts w:ascii="Symbol" w:hAnsi="Symbol" w:hint="default"/>
+      </w:rPr>
+    </w:lvl>
+    <w:lvl w:ilvl="7" w:tplc="04090003" w:tentative="1">
+      <w:start w:val="1"/>
+      <w:numFmt w:val="bullet"/>
+      <w:lvlText w:val="o"/>
+      <w:lvlJc w:val="left"/>
+      <w:pPr>
+        <w:ind w:left="5760" w:hanging="360"/>
+      </w:pPr>
+      <w:rPr>
+        <w:rFonts w:ascii="Courier New" w:hAnsi="Courier New" w:cs="Courier New" w:hint="default"/>
+      </w:rPr>
+    </w:lvl>
+    <w:lvl w:ilvl="8" w:tplc="04090005" w:tentative="1">
+      <w:start w:val="1"/>
+      <w:numFmt w:val="bullet"/>
+      <w:lvlText w:val=""/>
+      <w:lvlJc w:val="left"/>
+      <w:pPr>
+        <w:ind w:left="6480" w:hanging="360"/>
+      </w:pPr>
+      <w:rPr>
+        <w:rFonts w:ascii="Wingdings" w:hAnsi="Wingdings" w:hint="default"/>
+      </w:rPr>
+    </w:lvl>
+  </w:abstractNum>
+  <w:abstractNum w:abstractNumId="13" w15:restartNumberingAfterBreak="0">
     <w:nsid w:val="69EC5CE5"/>
     <w:multiLevelType w:val="hybridMultilevel"/>
     <w:tmpl w:val="2910A4F8"/>
@@ -4027,7 +6400,7 @@
       </w:rPr>
     </w:lvl>
   </w:abstractNum>
-  <w:abstractNum w:abstractNumId="10" w15:restartNumberingAfterBreak="0">
+  <w:abstractNum w:abstractNumId="14" w15:restartNumberingAfterBreak="0">
     <w:nsid w:val="6A3373EA"/>
     <w:multiLevelType w:val="hybridMultilevel"/>
     <w:tmpl w:val="4192E476"/>
@@ -4140,7 +6513,7 @@
       </w:rPr>
     </w:lvl>
   </w:abstractNum>
-  <w:abstractNum w:abstractNumId="11" w15:restartNumberingAfterBreak="0">
+  <w:abstractNum w:abstractNumId="15" w15:restartNumberingAfterBreak="0">
     <w:nsid w:val="6A4A6F31"/>
     <w:multiLevelType w:val="hybridMultilevel"/>
     <w:tmpl w:val="DF8EF3F4"/>
@@ -4253,7 +6626,7 @@
       </w:rPr>
     </w:lvl>
   </w:abstractNum>
-  <w:abstractNum w:abstractNumId="12" w15:restartNumberingAfterBreak="0">
+  <w:abstractNum w:abstractNumId="16" w15:restartNumberingAfterBreak="0">
     <w:nsid w:val="6B445C90"/>
     <w:multiLevelType w:val="hybridMultilevel"/>
     <w:tmpl w:val="B78039C4"/>
@@ -4366,7 +6739,93 @@
       </w:rPr>
     </w:lvl>
   </w:abstractNum>
-  <w:abstractNum w:abstractNumId="13" w15:restartNumberingAfterBreak="0">
+  <w:abstractNum w:abstractNumId="17" w15:restartNumberingAfterBreak="0">
+    <w:nsid w:val="71D12FF3"/>
+    <w:multiLevelType w:val="hybridMultilevel"/>
+    <w:tmpl w:val="5E30B4C8"/>
+    <w:lvl w:ilvl="0" w:tplc="0409000F">
+      <w:start w:val="1"/>
+      <w:numFmt w:val="decimal"/>
+      <w:lvlText w:val="%1."/>
+      <w:lvlJc w:val="left"/>
+      <w:pPr>
+        <w:ind w:left="720" w:hanging="360"/>
+      </w:pPr>
+    </w:lvl>
+    <w:lvl w:ilvl="1" w:tplc="04090019" w:tentative="1">
+      <w:start w:val="1"/>
+      <w:numFmt w:val="lowerLetter"/>
+      <w:lvlText w:val="%2."/>
+      <w:lvlJc w:val="left"/>
+      <w:pPr>
+        <w:ind w:left="1440" w:hanging="360"/>
+      </w:pPr>
+    </w:lvl>
+    <w:lvl w:ilvl="2" w:tplc="0409001B" w:tentative="1">
+      <w:start w:val="1"/>
+      <w:numFmt w:val="lowerRoman"/>
+      <w:lvlText w:val="%3."/>
+      <w:lvlJc w:val="right"/>
+      <w:pPr>
+        <w:ind w:left="2160" w:hanging="180"/>
+      </w:pPr>
+    </w:lvl>
+    <w:lvl w:ilvl="3" w:tplc="0409000F" w:tentative="1">
+      <w:start w:val="1"/>
+      <w:numFmt w:val="decimal"/>
+      <w:lvlText w:val="%4."/>
+      <w:lvlJc w:val="left"/>
+      <w:pPr>
+        <w:ind w:left="2880" w:hanging="360"/>
+      </w:pPr>
+    </w:lvl>
+    <w:lvl w:ilvl="4" w:tplc="04090019" w:tentative="1">
+      <w:start w:val="1"/>
+      <w:numFmt w:val="lowerLetter"/>
+      <w:lvlText w:val="%5."/>
+      <w:lvlJc w:val="left"/>
+      <w:pPr>
+        <w:ind w:left="3600" w:hanging="360"/>
+      </w:pPr>
+    </w:lvl>
+    <w:lvl w:ilvl="5" w:tplc="0409001B" w:tentative="1">
+      <w:start w:val="1"/>
+      <w:numFmt w:val="lowerRoman"/>
+      <w:lvlText w:val="%6."/>
+      <w:lvlJc w:val="right"/>
+      <w:pPr>
+        <w:ind w:left="4320" w:hanging="180"/>
+      </w:pPr>
+    </w:lvl>
+    <w:lvl w:ilvl="6" w:tplc="0409000F" w:tentative="1">
+      <w:start w:val="1"/>
+      <w:numFmt w:val="decimal"/>
+      <w:lvlText w:val="%7."/>
+      <w:lvlJc w:val="left"/>
+      <w:pPr>
+        <w:ind w:left="5040" w:hanging="360"/>
+      </w:pPr>
+    </w:lvl>
+    <w:lvl w:ilvl="7" w:tplc="04090019" w:tentative="1">
+      <w:start w:val="1"/>
+      <w:numFmt w:val="lowerLetter"/>
+      <w:lvlText w:val="%8."/>
+      <w:lvlJc w:val="left"/>
+      <w:pPr>
+        <w:ind w:left="5760" w:hanging="360"/>
+      </w:pPr>
+    </w:lvl>
+    <w:lvl w:ilvl="8" w:tplc="0409001B" w:tentative="1">
+      <w:start w:val="1"/>
+      <w:numFmt w:val="lowerRoman"/>
+      <w:lvlText w:val="%9."/>
+      <w:lvlJc w:val="right"/>
+      <w:pPr>
+        <w:ind w:left="6480" w:hanging="180"/>
+      </w:pPr>
+    </w:lvl>
+  </w:abstractNum>
+  <w:abstractNum w:abstractNumId="18" w15:restartNumberingAfterBreak="0">
     <w:nsid w:val="72E16842"/>
     <w:multiLevelType w:val="hybridMultilevel"/>
     <w:tmpl w:val="6A968B38"/>
@@ -4479,7 +6938,7 @@
       </w:rPr>
     </w:lvl>
   </w:abstractNum>
-  <w:abstractNum w:abstractNumId="14" w15:restartNumberingAfterBreak="0">
+  <w:abstractNum w:abstractNumId="19" w15:restartNumberingAfterBreak="0">
     <w:nsid w:val="733F0150"/>
     <w:multiLevelType w:val="hybridMultilevel"/>
     <w:tmpl w:val="277E7062"/>
@@ -4592,7 +7051,7 @@
       </w:rPr>
     </w:lvl>
   </w:abstractNum>
-  <w:abstractNum w:abstractNumId="15" w15:restartNumberingAfterBreak="0">
+  <w:abstractNum w:abstractNumId="20" w15:restartNumberingAfterBreak="0">
     <w:nsid w:val="77B7799C"/>
     <w:multiLevelType w:val="hybridMultilevel"/>
     <w:tmpl w:val="33C42DBE"/>
@@ -4679,52 +7138,67 @@
     </w:lvl>
   </w:abstractNum>
   <w:num w:numId="1">
+    <w:abstractNumId w:val="20"/>
+  </w:num>
+  <w:num w:numId="2">
+    <w:abstractNumId w:val="6"/>
+  </w:num>
+  <w:num w:numId="3">
+    <w:abstractNumId w:val="10"/>
+  </w:num>
+  <w:num w:numId="4">
+    <w:abstractNumId w:val="3"/>
+  </w:num>
+  <w:num w:numId="5">
+    <w:abstractNumId w:val="19"/>
+  </w:num>
+  <w:num w:numId="6">
+    <w:abstractNumId w:val="16"/>
+  </w:num>
+  <w:num w:numId="7">
+    <w:abstractNumId w:val="4"/>
+  </w:num>
+  <w:num w:numId="8">
+    <w:abstractNumId w:val="13"/>
+  </w:num>
+  <w:num w:numId="9">
     <w:abstractNumId w:val="15"/>
   </w:num>
-  <w:num w:numId="2">
-    <w:abstractNumId w:val="3"/>
+  <w:num w:numId="10">
+    <w:abstractNumId w:val="5"/>
   </w:num>
-  <w:num w:numId="3">
+  <w:num w:numId="11">
+    <w:abstractNumId w:val="14"/>
+  </w:num>
+  <w:num w:numId="12">
+    <w:abstractNumId w:val="8"/>
+  </w:num>
+  <w:num w:numId="13">
     <w:abstractNumId w:val="7"/>
   </w:num>
-  <w:num w:numId="4">
+  <w:num w:numId="14">
+    <w:abstractNumId w:val="11"/>
+  </w:num>
+  <w:num w:numId="15">
+    <w:abstractNumId w:val="18"/>
+  </w:num>
+  <w:num w:numId="16">
+    <w:abstractNumId w:val="9"/>
+  </w:num>
+  <w:num w:numId="17">
+    <w:abstractNumId w:val="2"/>
+  </w:num>
+  <w:num w:numId="18">
+    <w:abstractNumId w:val="1"/>
+  </w:num>
+  <w:num w:numId="19">
     <w:abstractNumId w:val="0"/>
   </w:num>
-  <w:num w:numId="5">
-    <w:abstractNumId w:val="14"/>
-  </w:num>
-  <w:num w:numId="6">
+  <w:num w:numId="20">
     <w:abstractNumId w:val="12"/>
   </w:num>
-  <w:num w:numId="7">
-    <w:abstractNumId w:val="1"/>
-  </w:num>
-  <w:num w:numId="8">
-    <w:abstractNumId w:val="9"/>
-  </w:num>
-  <w:num w:numId="9">
-    <w:abstractNumId w:val="11"/>
-  </w:num>
-  <w:num w:numId="10">
-    <w:abstractNumId w:val="2"/>
-  </w:num>
-  <w:num w:numId="11">
-    <w:abstractNumId w:val="10"/>
-  </w:num>
-  <w:num w:numId="12">
-    <w:abstractNumId w:val="5"/>
-  </w:num>
-  <w:num w:numId="13">
-    <w:abstractNumId w:val="4"/>
-  </w:num>
-  <w:num w:numId="14">
-    <w:abstractNumId w:val="8"/>
-  </w:num>
-  <w:num w:numId="15">
-    <w:abstractNumId w:val="13"/>
-  </w:num>
-  <w:num w:numId="16">
-    <w:abstractNumId w:val="6"/>
+  <w:num w:numId="21">
+    <w:abstractNumId w:val="17"/>
   </w:num>
 </w:numbering>
 </file>

</xml_diff>

<commit_message>
Notes on chapter 5 of Dillman, et. al. (2014)
</commit_message>
<xml_diff>
--- a/Notes/DillmanSmythChristian_2014_The-tailored-design-method.docx
+++ b/Notes/DillmanSmythChristian_2014_The-tailored-design-method.docx
@@ -4359,6 +4359,1009 @@
           <w:u w:val="single"/>
         </w:rPr>
         <w:t>Reading Summary</w:t>
+      </w:r>
+    </w:p>
+    <w:p>
+      <w:r>
+        <w:t>Introduction</w:t>
+      </w:r>
+    </w:p>
+    <w:p>
+      <w:pPr>
+        <w:pStyle w:val="ListParagraph"/>
+        <w:numPr>
+          <w:ilvl w:val="0"/>
+          <w:numId w:val="22"/>
+        </w:numPr>
+      </w:pPr>
+      <w:r>
+        <w:t>Very different results can be obtained depending on how a question is asked.</w:t>
+      </w:r>
+    </w:p>
+    <w:p/>
+    <w:p>
+      <w:r>
+        <w:t>Guidelines for Writing Open-Ended Questions</w:t>
+      </w:r>
+    </w:p>
+    <w:p>
+      <w:pPr>
+        <w:pStyle w:val="ListParagraph"/>
+        <w:numPr>
+          <w:ilvl w:val="0"/>
+          <w:numId w:val="22"/>
+        </w:numPr>
+      </w:pPr>
+      <w:r>
+        <w:t>General comments</w:t>
+      </w:r>
+    </w:p>
+    <w:p>
+      <w:pPr>
+        <w:pStyle w:val="ListParagraph"/>
+        <w:numPr>
+          <w:ilvl w:val="1"/>
+          <w:numId w:val="22"/>
+        </w:numPr>
+      </w:pPr>
+      <w:r>
+        <w:t>Types of open-ended questions</w:t>
+      </w:r>
+    </w:p>
+    <w:p>
+      <w:pPr>
+        <w:pStyle w:val="ListParagraph"/>
+        <w:numPr>
+          <w:ilvl w:val="2"/>
+          <w:numId w:val="22"/>
+        </w:numPr>
+      </w:pPr>
+      <w:r>
+        <w:t>Descriptive</w:t>
+      </w:r>
+    </w:p>
+    <w:p>
+      <w:pPr>
+        <w:pStyle w:val="ListParagraph"/>
+        <w:numPr>
+          <w:ilvl w:val="2"/>
+          <w:numId w:val="22"/>
+        </w:numPr>
+      </w:pPr>
+      <w:r>
+        <w:t>Numerical response</w:t>
+      </w:r>
+    </w:p>
+    <w:p>
+      <w:pPr>
+        <w:pStyle w:val="ListParagraph"/>
+        <w:numPr>
+          <w:ilvl w:val="2"/>
+          <w:numId w:val="22"/>
+        </w:numPr>
+      </w:pPr>
+      <w:r>
+        <w:t>List of items</w:t>
+      </w:r>
+    </w:p>
+    <w:p>
+      <w:pPr>
+        <w:pStyle w:val="ListParagraph"/>
+        <w:numPr>
+          <w:ilvl w:val="1"/>
+          <w:numId w:val="22"/>
+        </w:numPr>
+      </w:pPr>
+      <w:r>
+        <w:t>Responds have a great deal of flexibility in how to answer the question.</w:t>
+      </w:r>
+    </w:p>
+    <w:p>
+      <w:pPr>
+        <w:pStyle w:val="ListParagraph"/>
+        <w:numPr>
+          <w:ilvl w:val="0"/>
+          <w:numId w:val="22"/>
+        </w:numPr>
+      </w:pPr>
+      <w:r>
+        <w:t>Specify the type of response desired in the question stem.</w:t>
+      </w:r>
+    </w:p>
+    <w:p>
+      <w:pPr>
+        <w:pStyle w:val="ListParagraph"/>
+        <w:numPr>
+          <w:ilvl w:val="1"/>
+          <w:numId w:val="22"/>
+        </w:numPr>
+      </w:pPr>
+      <w:r>
+        <w:t>Specify a response unit.</w:t>
+      </w:r>
+    </w:p>
+    <w:p>
+      <w:pPr>
+        <w:pStyle w:val="ListParagraph"/>
+        <w:numPr>
+          <w:ilvl w:val="0"/>
+          <w:numId w:val="22"/>
+        </w:numPr>
+      </w:pPr>
+      <w:r>
+        <w:t>Avoid making respondents and interviewers calculate sums.</w:t>
+      </w:r>
+    </w:p>
+    <w:p>
+      <w:pPr>
+        <w:pStyle w:val="ListParagraph"/>
+        <w:numPr>
+          <w:ilvl w:val="0"/>
+          <w:numId w:val="22"/>
+        </w:numPr>
+      </w:pPr>
+      <w:r>
+        <w:t>Provide extra motivation to respond.</w:t>
+      </w:r>
+    </w:p>
+    <w:p>
+      <w:pPr>
+        <w:pStyle w:val="ListParagraph"/>
+        <w:numPr>
+          <w:ilvl w:val="1"/>
+          <w:numId w:val="22"/>
+        </w:numPr>
+      </w:pPr>
+      <w:r>
+        <w:t>Particularly important for descriptive open-ended questions, which impose a higher cost on the respondent.</w:t>
+      </w:r>
+    </w:p>
+    <w:p>
+      <w:pPr>
+        <w:pStyle w:val="ListParagraph"/>
+        <w:numPr>
+          <w:ilvl w:val="1"/>
+          <w:numId w:val="22"/>
+        </w:numPr>
+      </w:pPr>
+      <w:r>
+        <w:t>Examples</w:t>
+      </w:r>
+    </w:p>
+    <w:p>
+      <w:pPr>
+        <w:pStyle w:val="ListParagraph"/>
+        <w:numPr>
+          <w:ilvl w:val="2"/>
+          <w:numId w:val="22"/>
+        </w:numPr>
+      </w:pPr>
+      <w:r>
+        <w:t>Provide additional explanation of the importance of the question.</w:t>
+      </w:r>
+    </w:p>
+    <w:p>
+      <w:pPr>
+        <w:pStyle w:val="ListParagraph"/>
+        <w:numPr>
+          <w:ilvl w:val="3"/>
+          <w:numId w:val="22"/>
+        </w:numPr>
+      </w:pPr>
+      <w:r>
+        <w:t>Loses effectiveness if used more than a few times per survey.</w:t>
+      </w:r>
+    </w:p>
+    <w:p>
+      <w:pPr>
+        <w:pStyle w:val="ListParagraph"/>
+        <w:numPr>
+          <w:ilvl w:val="0"/>
+          <w:numId w:val="22"/>
+        </w:numPr>
+      </w:pPr>
+      <w:r>
+        <w:t>Use nondirective probes to obtain more information on open-ended questions.</w:t>
+      </w:r>
+    </w:p>
+    <w:p>
+      <w:pPr>
+        <w:pStyle w:val="ListParagraph"/>
+        <w:numPr>
+          <w:ilvl w:val="1"/>
+          <w:numId w:val="22"/>
+        </w:numPr>
+      </w:pPr>
+      <w:r>
+        <w:t>Examples</w:t>
+      </w:r>
+    </w:p>
+    <w:p>
+      <w:pPr>
+        <w:pStyle w:val="ListParagraph"/>
+        <w:numPr>
+          <w:ilvl w:val="2"/>
+          <w:numId w:val="22"/>
+        </w:numPr>
+      </w:pPr>
+      <w:r>
+        <w:t>Are there any others? (relevant for lists)</w:t>
+      </w:r>
+    </w:p>
+    <w:p>
+      <w:pPr>
+        <w:pStyle w:val="ListParagraph"/>
+        <w:numPr>
+          <w:ilvl w:val="2"/>
+          <w:numId w:val="22"/>
+        </w:numPr>
+      </w:pPr>
+      <w:r>
+        <w:t>Is there anything else? (relevant for descriptive open-ended questions)</w:t>
+      </w:r>
+    </w:p>
+    <w:p>
+      <w:pPr>
+        <w:pStyle w:val="ListParagraph"/>
+        <w:numPr>
+          <w:ilvl w:val="2"/>
+          <w:numId w:val="22"/>
+        </w:numPr>
+      </w:pPr>
+      <w:r>
+        <w:t xml:space="preserve">How do you mean that? </w:t>
+      </w:r>
+      <w:r>
+        <w:t>(relevant for descriptive open-ended questions)</w:t>
+      </w:r>
+    </w:p>
+    <w:p>
+      <w:pPr>
+        <w:pStyle w:val="ListParagraph"/>
+        <w:numPr>
+          <w:ilvl w:val="2"/>
+          <w:numId w:val="22"/>
+        </w:numPr>
+      </w:pPr>
+      <w:r>
+        <w:t xml:space="preserve">Tell me more about that? </w:t>
+      </w:r>
+      <w:r>
+        <w:t>(relevant for descriptive open-ended questions)</w:t>
+      </w:r>
+    </w:p>
+    <w:p>
+      <w:pPr>
+        <w:pStyle w:val="ListParagraph"/>
+        <w:numPr>
+          <w:ilvl w:val="1"/>
+          <w:numId w:val="22"/>
+        </w:numPr>
+      </w:pPr>
+      <w:r>
+        <w:t>It’s important not to bias the response when using probing questions.</w:t>
+      </w:r>
+    </w:p>
+    <w:p>
+      <w:pPr>
+        <w:pStyle w:val="ListParagraph"/>
+        <w:numPr>
+          <w:ilvl w:val="1"/>
+          <w:numId w:val="22"/>
+        </w:numPr>
+      </w:pPr>
+      <w:r>
+        <w:t>The type of probe used will influence the amount and type of information received.</w:t>
+      </w:r>
+    </w:p>
+    <w:p/>
+    <w:p>
+      <w:r>
+        <w:t>General Guidelines for Writing All Types of Closed-Ended Questions</w:t>
+      </w:r>
+    </w:p>
+    <w:p>
+      <w:pPr>
+        <w:pStyle w:val="ListParagraph"/>
+        <w:numPr>
+          <w:ilvl w:val="0"/>
+          <w:numId w:val="23"/>
+        </w:numPr>
+      </w:pPr>
+      <w:r>
+        <w:t>State both positive and negative side response options in the question stem for either/or types of questions.</w:t>
+      </w:r>
+    </w:p>
+    <w:p>
+      <w:pPr>
+        <w:pStyle w:val="ListParagraph"/>
+        <w:numPr>
+          <w:ilvl w:val="0"/>
+          <w:numId w:val="23"/>
+        </w:numPr>
+      </w:pPr>
+      <w:r>
+        <w:t>Develop lists of answer categories that include all reasonable possible answers.</w:t>
+      </w:r>
+    </w:p>
+    <w:p>
+      <w:pPr>
+        <w:pStyle w:val="ListParagraph"/>
+        <w:numPr>
+          <w:ilvl w:val="0"/>
+          <w:numId w:val="23"/>
+        </w:numPr>
+      </w:pPr>
+      <w:r>
+        <w:t>Develop lists of answer categories that are mutually exclusive.</w:t>
+      </w:r>
+    </w:p>
+    <w:p>
+      <w:pPr>
+        <w:pStyle w:val="ListParagraph"/>
+        <w:numPr>
+          <w:ilvl w:val="0"/>
+          <w:numId w:val="23"/>
+        </w:numPr>
+      </w:pPr>
+      <w:r>
+        <w:t>Consider what type of answer spaces are most appropriate for the measurement intent.</w:t>
+      </w:r>
+    </w:p>
+    <w:p>
+      <w:pPr>
+        <w:pStyle w:val="ListParagraph"/>
+        <w:numPr>
+          <w:ilvl w:val="1"/>
+          <w:numId w:val="23"/>
+        </w:numPr>
+      </w:pPr>
+      <w:r>
+        <w:t>Generally, it takes respondents longer to answer visual analog scales than scales with radio buttons.</w:t>
+      </w:r>
+    </w:p>
+    <w:p>
+      <w:pPr>
+        <w:pStyle w:val="ListParagraph"/>
+        <w:numPr>
+          <w:ilvl w:val="1"/>
+          <w:numId w:val="23"/>
+        </w:numPr>
+      </w:pPr>
+      <w:r>
+        <w:t>Avoid drop-down menus when possible because they present several difficulties.</w:t>
+      </w:r>
+    </w:p>
+    <w:p>
+      <w:pPr>
+        <w:pStyle w:val="ListParagraph"/>
+        <w:numPr>
+          <w:ilvl w:val="1"/>
+          <w:numId w:val="23"/>
+        </w:numPr>
+      </w:pPr>
+      <w:r>
+        <w:lastRenderedPageBreak/>
+        <w:t>Avoid presenting drop-down menus with only some of the response options visible from the outset.</w:t>
+      </w:r>
+    </w:p>
+    <w:p>
+      <w:pPr>
+        <w:pStyle w:val="ListParagraph"/>
+        <w:numPr>
+          <w:ilvl w:val="1"/>
+          <w:numId w:val="23"/>
+        </w:numPr>
+      </w:pPr>
+      <w:r>
+        <w:t>Only use dynamic and interactive response features when one is certain they will provide better data without increasing response burden.</w:t>
+      </w:r>
+    </w:p>
+    <w:p/>
+    <w:p>
+      <w:r>
+        <w:t>Guidelines for Nominal Closed-Ended Questions.</w:t>
+      </w:r>
+    </w:p>
+    <w:p>
+      <w:pPr>
+        <w:pStyle w:val="ListParagraph"/>
+        <w:numPr>
+          <w:ilvl w:val="0"/>
+          <w:numId w:val="24"/>
+        </w:numPr>
+      </w:pPr>
+      <w:r>
+        <w:t>Ask respondents to rank only a few items at once rather than a long list.</w:t>
+      </w:r>
+    </w:p>
+    <w:p>
+      <w:pPr>
+        <w:pStyle w:val="ListParagraph"/>
+        <w:numPr>
+          <w:ilvl w:val="0"/>
+          <w:numId w:val="24"/>
+        </w:numPr>
+      </w:pPr>
+      <w:r>
+        <w:t>Avoid bias from unequal comparisons.</w:t>
+      </w:r>
+    </w:p>
+    <w:p>
+      <w:pPr>
+        <w:pStyle w:val="ListParagraph"/>
+        <w:numPr>
+          <w:ilvl w:val="1"/>
+          <w:numId w:val="24"/>
+        </w:numPr>
+      </w:pPr>
+      <w:r>
+        <w:t>Do not use value connotations in response options.</w:t>
+      </w:r>
+    </w:p>
+    <w:p>
+      <w:pPr>
+        <w:pStyle w:val="ListParagraph"/>
+        <w:numPr>
+          <w:ilvl w:val="0"/>
+          <w:numId w:val="24"/>
+        </w:numPr>
+      </w:pPr>
+      <w:r>
+        <w:t>Randomize response options if there is concern about order effects.</w:t>
+      </w:r>
+    </w:p>
+    <w:p>
+      <w:pPr>
+        <w:pStyle w:val="ListParagraph"/>
+        <w:numPr>
+          <w:ilvl w:val="1"/>
+          <w:numId w:val="24"/>
+        </w:numPr>
+      </w:pPr>
+      <w:r>
+        <w:t>Anchoring is when respondents us an early response option as a standard of comparing later response options.</w:t>
+      </w:r>
+    </w:p>
+    <w:p>
+      <w:pPr>
+        <w:pStyle w:val="ListParagraph"/>
+        <w:numPr>
+          <w:ilvl w:val="0"/>
+          <w:numId w:val="24"/>
+        </w:numPr>
+      </w:pPr>
+      <w:r>
+        <w:t>Use forced-choice questions instead of check=all=that=apply questions.</w:t>
+      </w:r>
+    </w:p>
+    <w:p/>
+    <w:p>
+      <w:r>
+        <w:t>Guidelines for Ordinal Closed-Ended Questions.</w:t>
+      </w:r>
+    </w:p>
+    <w:p>
+      <w:pPr>
+        <w:pStyle w:val="ListParagraph"/>
+        <w:numPr>
+          <w:ilvl w:val="0"/>
+          <w:numId w:val="25"/>
+        </w:numPr>
+      </w:pPr>
+      <w:r>
+        <w:t>General comments</w:t>
+      </w:r>
+    </w:p>
+    <w:p>
+      <w:pPr>
+        <w:pStyle w:val="ListParagraph"/>
+        <w:numPr>
+          <w:ilvl w:val="1"/>
+          <w:numId w:val="25"/>
+        </w:numPr>
+      </w:pPr>
+      <w:r>
+        <w:t>Two types of closed-ended ordinal scales</w:t>
+      </w:r>
+    </w:p>
+    <w:p>
+      <w:pPr>
+        <w:pStyle w:val="ListParagraph"/>
+        <w:numPr>
+          <w:ilvl w:val="2"/>
+          <w:numId w:val="25"/>
+        </w:numPr>
+      </w:pPr>
+      <w:r>
+        <w:t>Vague quantifier response options</w:t>
+      </w:r>
+    </w:p>
+    <w:p>
+      <w:pPr>
+        <w:pStyle w:val="ListParagraph"/>
+        <w:numPr>
+          <w:ilvl w:val="3"/>
+          <w:numId w:val="25"/>
+        </w:numPr>
+      </w:pPr>
+      <w:r>
+        <w:t xml:space="preserve">Widely used because they reduce </w:t>
+      </w:r>
+      <w:r>
+        <w:t>cognitive burden on respondents.</w:t>
+      </w:r>
+    </w:p>
+    <w:p>
+      <w:pPr>
+        <w:pStyle w:val="ListParagraph"/>
+        <w:numPr>
+          <w:ilvl w:val="2"/>
+          <w:numId w:val="25"/>
+        </w:numPr>
+      </w:pPr>
+      <w:r>
+        <w:t>Natural metric response options</w:t>
+      </w:r>
+    </w:p>
+    <w:p>
+      <w:pPr>
+        <w:pStyle w:val="ListParagraph"/>
+        <w:numPr>
+          <w:ilvl w:val="0"/>
+          <w:numId w:val="25"/>
+        </w:numPr>
+      </w:pPr>
+      <w:r>
+        <w:t>Choose between a unipolar and bipolar scale.</w:t>
+      </w:r>
+    </w:p>
+    <w:p>
+      <w:pPr>
+        <w:pStyle w:val="ListParagraph"/>
+        <w:numPr>
+          <w:ilvl w:val="1"/>
+          <w:numId w:val="25"/>
+        </w:numPr>
+      </w:pPr>
+      <w:r>
+        <w:t xml:space="preserve">Unipolar scale </w:t>
+      </w:r>
+      <w:r>
+        <w:sym w:font="Wingdings" w:char="F0E0"/>
+      </w:r>
+      <w:r>
+        <w:t xml:space="preserve"> zero falls on one end of the scale.</w:t>
+      </w:r>
+    </w:p>
+    <w:p>
+      <w:pPr>
+        <w:pStyle w:val="ListParagraph"/>
+        <w:numPr>
+          <w:ilvl w:val="1"/>
+          <w:numId w:val="25"/>
+        </w:numPr>
+      </w:pPr>
+      <w:r>
+        <w:t xml:space="preserve">Bipolar scale </w:t>
+      </w:r>
+      <w:r>
+        <w:sym w:font="Wingdings" w:char="F0E0"/>
+      </w:r>
+      <w:r>
+        <w:t xml:space="preserve"> zero falls in the middle of two dimensions.</w:t>
+      </w:r>
+    </w:p>
+    <w:p>
+      <w:pPr>
+        <w:pStyle w:val="ListParagraph"/>
+        <w:numPr>
+          <w:ilvl w:val="1"/>
+          <w:numId w:val="25"/>
+        </w:numPr>
+      </w:pPr>
+      <w:r>
+        <w:t>Which is used depends on the underlying construct.</w:t>
+      </w:r>
+    </w:p>
+    <w:p>
+      <w:pPr>
+        <w:pStyle w:val="ListParagraph"/>
+        <w:numPr>
+          <w:ilvl w:val="0"/>
+          <w:numId w:val="25"/>
+        </w:numPr>
+      </w:pPr>
+      <w:r>
+        <w:t>In general, limit scales to no more than five categories.</w:t>
+      </w:r>
+    </w:p>
+    <w:p>
+      <w:pPr>
+        <w:pStyle w:val="ListParagraph"/>
+        <w:numPr>
+          <w:ilvl w:val="1"/>
+          <w:numId w:val="25"/>
+        </w:numPr>
+      </w:pPr>
+      <w:r>
+        <w:t>Too few scale points often result in response error.</w:t>
+      </w:r>
+    </w:p>
+    <w:p>
+      <w:pPr>
+        <w:pStyle w:val="ListParagraph"/>
+        <w:numPr>
+          <w:ilvl w:val="1"/>
+          <w:numId w:val="25"/>
+        </w:numPr>
+      </w:pPr>
+      <w:r>
+        <w:t>Too many scale points result in clustering.</w:t>
+      </w:r>
+    </w:p>
+    <w:p>
+      <w:pPr>
+        <w:pStyle w:val="ListParagraph"/>
+        <w:numPr>
+          <w:ilvl w:val="1"/>
+          <w:numId w:val="25"/>
+        </w:numPr>
+      </w:pPr>
+      <w:r>
+        <w:t>Scales of four or five categories have been shown to be more reliable and valid.</w:t>
+      </w:r>
+    </w:p>
+    <w:p>
+      <w:pPr>
+        <w:pStyle w:val="ListParagraph"/>
+        <w:numPr>
+          <w:ilvl w:val="1"/>
+          <w:numId w:val="25"/>
+        </w:numPr>
+      </w:pPr>
+      <w:r>
+        <w:t>Non-substantive response options should NOT be used a midpoint; they should be placed at the end of the scale.</w:t>
+      </w:r>
+    </w:p>
+    <w:p>
+      <w:pPr>
+        <w:pStyle w:val="ListParagraph"/>
+        <w:numPr>
+          <w:ilvl w:val="2"/>
+          <w:numId w:val="25"/>
+        </w:numPr>
+      </w:pPr>
+      <w:r>
+        <w:t>Research suggests that including or excluding a midpoint has little effect on data quality and analysis.</w:t>
+      </w:r>
+    </w:p>
+    <w:p>
+      <w:pPr>
+        <w:pStyle w:val="ListParagraph"/>
+        <w:numPr>
+          <w:ilvl w:val="2"/>
+          <w:numId w:val="25"/>
+        </w:numPr>
+      </w:pPr>
+      <w:r>
+        <w:t>Research suggest that it generally makes no difference whether the most positive category is presented first or the most negative category is present first.</w:t>
+      </w:r>
+    </w:p>
+    <w:p>
+      <w:pPr>
+        <w:pStyle w:val="ListParagraph"/>
+        <w:numPr>
+          <w:ilvl w:val="2"/>
+          <w:numId w:val="25"/>
+        </w:numPr>
+      </w:pPr>
+      <w:r>
+        <w:t>Scales should be presented consistently throughout the survey.</w:t>
+      </w:r>
+    </w:p>
+    <w:p>
+      <w:pPr>
+        <w:pStyle w:val="ListParagraph"/>
+        <w:numPr>
+          <w:ilvl w:val="0"/>
+          <w:numId w:val="25"/>
+        </w:numPr>
+      </w:pPr>
+      <w:r>
+        <w:t>Choose direct or construct specific-labels to improve cognition.</w:t>
+      </w:r>
+    </w:p>
+    <w:p>
+      <w:pPr>
+        <w:pStyle w:val="ListParagraph"/>
+        <w:numPr>
+          <w:ilvl w:val="1"/>
+          <w:numId w:val="25"/>
+        </w:numPr>
+      </w:pPr>
+      <w:r>
+        <w:t>Make sure the response option scale matches the way the question is posed.</w:t>
+      </w:r>
+    </w:p>
+    <w:p>
+      <w:pPr>
+        <w:pStyle w:val="ListParagraph"/>
+        <w:numPr>
+          <w:ilvl w:val="1"/>
+          <w:numId w:val="25"/>
+        </w:numPr>
+      </w:pPr>
+      <w:r>
+        <w:t xml:space="preserve">Reduces acquiescence and cognitive burden </w:t>
+      </w:r>
+      <w:r>
+        <w:sym w:font="Wingdings" w:char="F0E0"/>
+      </w:r>
+      <w:r>
+        <w:t xml:space="preserve"> less measurement error</w:t>
+      </w:r>
+    </w:p>
+    <w:p>
+      <w:pPr>
+        <w:pStyle w:val="ListParagraph"/>
+        <w:numPr>
+          <w:ilvl w:val="1"/>
+          <w:numId w:val="25"/>
+        </w:numPr>
+      </w:pPr>
+      <w:r>
+        <w:t>Avoid the agree/disagree and satisfied/dissatisfied question format when these are not the construct being measured.</w:t>
+      </w:r>
+    </w:p>
+    <w:p>
+      <w:pPr>
+        <w:pStyle w:val="ListParagraph"/>
+        <w:numPr>
+          <w:ilvl w:val="0"/>
+          <w:numId w:val="25"/>
+        </w:numPr>
+      </w:pPr>
+      <w:r>
+        <w:t>Use natural metric instead of vague quantifiers whenever possible.</w:t>
+      </w:r>
+    </w:p>
+    <w:p>
+      <w:pPr>
+        <w:pStyle w:val="ListParagraph"/>
+        <w:numPr>
+          <w:ilvl w:val="1"/>
+          <w:numId w:val="25"/>
+        </w:numPr>
+      </w:pPr>
+      <w:r>
+        <w:t>Be cognizant of reference point effects.</w:t>
+      </w:r>
+    </w:p>
+    <w:p>
+      <w:pPr>
+        <w:pStyle w:val="ListParagraph"/>
+        <w:numPr>
+          <w:ilvl w:val="0"/>
+          <w:numId w:val="25"/>
+        </w:numPr>
+      </w:pPr>
+      <w:r>
+        <w:t>Provide balanced scales where categories are relatively equal distances apart conceptually.</w:t>
+      </w:r>
+    </w:p>
+    <w:p>
+      <w:pPr>
+        <w:pStyle w:val="ListParagraph"/>
+        <w:numPr>
+          <w:ilvl w:val="1"/>
+          <w:numId w:val="25"/>
+        </w:numPr>
+      </w:pPr>
+      <w:r>
+        <w:t>Equal number of positive and negative categories in bipolar scales.</w:t>
+      </w:r>
+    </w:p>
+    <w:p>
+      <w:pPr>
+        <w:pStyle w:val="ListParagraph"/>
+        <w:numPr>
+          <w:ilvl w:val="1"/>
+          <w:numId w:val="25"/>
+        </w:numPr>
+      </w:pPr>
+      <w:r>
+        <w:t>Allows one to treat scalar results as interval-level variables.</w:t>
+      </w:r>
+    </w:p>
+    <w:p>
+      <w:pPr>
+        <w:pStyle w:val="ListParagraph"/>
+        <w:numPr>
+          <w:ilvl w:val="0"/>
+          <w:numId w:val="25"/>
+        </w:numPr>
+      </w:pPr>
+      <w:r>
+        <w:lastRenderedPageBreak/>
+        <w:t>Verbally label all categories.</w:t>
+      </w:r>
+    </w:p>
+    <w:p>
+      <w:pPr>
+        <w:pStyle w:val="ListParagraph"/>
+        <w:numPr>
+          <w:ilvl w:val="1"/>
+          <w:numId w:val="25"/>
+        </w:numPr>
+      </w:pPr>
+      <w:r>
+        <w:t>Polar-point scales have labels only at the endpoints of the scale.</w:t>
+      </w:r>
+    </w:p>
+    <w:p>
+      <w:pPr>
+        <w:pStyle w:val="ListParagraph"/>
+        <w:numPr>
+          <w:ilvl w:val="2"/>
+          <w:numId w:val="25"/>
+        </w:numPr>
+      </w:pPr>
+      <w:r>
+        <w:t>Meanings of unlabeled midpoints are open to interpretation by respondents, which increases measurement error.</w:t>
+      </w:r>
+    </w:p>
+    <w:p>
+      <w:pPr>
+        <w:pStyle w:val="ListParagraph"/>
+        <w:numPr>
+          <w:ilvl w:val="1"/>
+          <w:numId w:val="25"/>
+        </w:numPr>
+      </w:pPr>
+      <w:r>
+        <w:t>Fully labeled scales rate higher on reliability</w:t>
+      </w:r>
+      <w:r>
+        <w:t>, validity, and respondent preference.</w:t>
+      </w:r>
+    </w:p>
+    <w:p>
+      <w:pPr>
+        <w:pStyle w:val="ListParagraph"/>
+        <w:numPr>
+          <w:ilvl w:val="1"/>
+          <w:numId w:val="25"/>
+        </w:numPr>
+      </w:pPr>
+      <w:r>
+        <w:t>Fully labeled scales less susceptible to context effects.</w:t>
+      </w:r>
+    </w:p>
+    <w:p>
+      <w:pPr>
+        <w:pStyle w:val="ListParagraph"/>
+        <w:numPr>
+          <w:ilvl w:val="0"/>
+          <w:numId w:val="25"/>
+        </w:numPr>
+      </w:pPr>
+      <w:r>
+        <w:t>Remove numeric labels from vague quantifier scales whenever possible.</w:t>
+      </w:r>
+    </w:p>
+    <w:p>
+      <w:pPr>
+        <w:pStyle w:val="ListParagraph"/>
+        <w:numPr>
+          <w:ilvl w:val="0"/>
+          <w:numId w:val="25"/>
+        </w:numPr>
+      </w:pPr>
+      <w:r>
+        <w:t>Consider branching or decomposing bipolar scales to ease respondent burden and improve data quality.</w:t>
+      </w:r>
+    </w:p>
+    <w:p>
+      <w:pPr>
+        <w:pStyle w:val="ListParagraph"/>
+        <w:numPr>
+          <w:ilvl w:val="1"/>
+          <w:numId w:val="25"/>
+        </w:numPr>
+      </w:pPr>
+      <w:r>
+        <w:t>Bipolar scales require respondent to consider direction and intensity.</w:t>
+      </w:r>
+    </w:p>
+    <w:p>
+      <w:pPr>
+        <w:pStyle w:val="ListParagraph"/>
+        <w:numPr>
+          <w:ilvl w:val="1"/>
+          <w:numId w:val="25"/>
+        </w:numPr>
+      </w:pPr>
+      <w:r>
+        <w:t>Branching increases reliability and validity.</w:t>
+      </w:r>
+    </w:p>
+    <w:p>
+      <w:pPr>
+        <w:pStyle w:val="ListParagraph"/>
+        <w:numPr>
+          <w:ilvl w:val="1"/>
+          <w:numId w:val="25"/>
+        </w:numPr>
+      </w:pPr>
+      <w:r>
+        <w:t>Don’t use branching if results will be combined or compared with other data that was not collected using branching because they will have different response distributions.</w:t>
+      </w:r>
+    </w:p>
+    <w:p>
+      <w:pPr>
+        <w:pStyle w:val="ListParagraph"/>
+        <w:numPr>
+          <w:ilvl w:val="0"/>
+          <w:numId w:val="25"/>
+        </w:numPr>
+      </w:pPr>
+      <w:r>
+        <w:t>Provide scales that approximate the actual distribution of the characteristic in the population.</w:t>
+      </w:r>
+    </w:p>
+    <w:p>
+      <w:pPr>
+        <w:pStyle w:val="ListParagraph"/>
+        <w:numPr>
+          <w:ilvl w:val="1"/>
+          <w:numId w:val="25"/>
+        </w:numPr>
+      </w:pPr>
+      <w:r>
+        <w:t>Respondents are more likely to estimate mundane occurrences and are more likely to recall memorable events.</w:t>
+      </w:r>
+    </w:p>
+    <w:p>
+      <w:pPr>
+        <w:pStyle w:val="ListParagraph"/>
+        <w:numPr>
+          <w:ilvl w:val="1"/>
+          <w:numId w:val="25"/>
+        </w:numPr>
+      </w:pPr>
+      <w:r>
+        <w:t>Asking the question using an open-ended format avoids the risk of biasing the response if the distribution is not known.</w:t>
+      </w:r>
+    </w:p>
+    <w:p/>
+    <w:p>
+      <w:r>
+        <w:t>The Challenges of Writing Ordinal Closed-Ended Questions</w:t>
+      </w:r>
+    </w:p>
+    <w:p>
+      <w:pPr>
+        <w:pStyle w:val="ListParagraph"/>
+        <w:numPr>
+          <w:ilvl w:val="0"/>
+          <w:numId w:val="26"/>
+        </w:numPr>
+      </w:pPr>
+      <w:r>
+        <w:t>Survey designers must choose response options carefully.</w:t>
+      </w:r>
+    </w:p>
+    <w:p>
+      <w:pPr>
+        <w:pStyle w:val="ListParagraph"/>
+        <w:numPr>
+          <w:ilvl w:val="0"/>
+          <w:numId w:val="26"/>
+        </w:numPr>
+      </w:pPr>
+      <w:r>
+        <w:t>Respondents use the response option scale as a source of information about the distribution of options when making their selection.</w:t>
       </w:r>
     </w:p>
     <w:p>
@@ -4448,10 +5451,7 @@
       <w:pStyle w:val="Header"/>
     </w:pPr>
     <w:r>
-      <w:t>Chapter 1: Sample Surveys in Our Electronic World</w:t>
-    </w:r>
-    <w:r>
-      <w:t xml:space="preserve"> | Page </w:t>
+      <w:t xml:space="preserve">Chapter 1: Sample Surveys in Our Electronic World | Page </w:t>
     </w:r>
     <w:r>
       <w:rPr>
@@ -4813,7 +5813,7 @@
         <w:bCs/>
         <w:noProof/>
       </w:rPr>
-      <w:t>1</w:t>
+      <w:t>3</w:t>
     </w:r>
     <w:r>
       <w:rPr>
@@ -4852,7 +5852,7 @@
         <w:bCs/>
         <w:noProof/>
       </w:rPr>
-      <w:t>1</w:t>
+      <w:t>3</w:t>
     </w:r>
     <w:r>
       <w:rPr>
@@ -4873,6 +5873,119 @@
 <file path=word/numbering.xml><?xml version="1.0" encoding="utf-8"?>
 <w:numbering xmlns:wpc="http://schemas.microsoft.com/office/word/2010/wordprocessingCanvas" xmlns:cx="http://schemas.microsoft.com/office/drawing/2014/chartex" xmlns:cx1="http://schemas.microsoft.com/office/drawing/2015/9/8/chartex" xmlns:cx2="http://schemas.microsoft.com/office/drawing/2015/10/21/chartex" xmlns:cx3="http://schemas.microsoft.com/office/drawing/2016/5/9/chartex" xmlns:cx4="http://schemas.microsoft.com/office/drawing/2016/5/10/chartex" xmlns:cx5="http://schemas.microsoft.com/office/drawing/2016/5/11/chartex" xmlns:mc="http://schemas.openxmlformats.org/markup-compatibility/2006" xmlns:o="urn:schemas-microsoft-com:office:office" xmlns:r="http://schemas.openxmlformats.org/officeDocument/2006/relationships" xmlns:m="http://schemas.openxmlformats.org/officeDocument/2006/math" xmlns:v="urn:schemas-microsoft-com:vml" xmlns:wp14="http://schemas.microsoft.com/office/word/2010/wordprocessingDrawing" xmlns:wp="http://schemas.openxmlformats.org/drawingml/2006/wordprocessingDrawing" xmlns:w10="urn:schemas-microsoft-com:office:word" xmlns:w="http://schemas.openxmlformats.org/wordprocessingml/2006/main" xmlns:w14="http://schemas.microsoft.com/office/word/2010/wordml" xmlns:w15="http://schemas.microsoft.com/office/word/2012/wordml" xmlns:w16se="http://schemas.microsoft.com/office/word/2015/wordml/symex" xmlns:wpg="http://schemas.microsoft.com/office/word/2010/wordprocessingGroup" xmlns:wpi="http://schemas.microsoft.com/office/word/2010/wordprocessingInk" xmlns:wne="http://schemas.microsoft.com/office/word/2006/wordml" xmlns:wps="http://schemas.microsoft.com/office/word/2010/wordprocessingShape" mc:Ignorable="w14 w15 w16se wp14">
   <w:abstractNum w:abstractNumId="0" w15:restartNumberingAfterBreak="0">
+    <w:nsid w:val="0A3F5272"/>
+    <w:multiLevelType w:val="hybridMultilevel"/>
+    <w:tmpl w:val="493CE4C6"/>
+    <w:lvl w:ilvl="0" w:tplc="04090001">
+      <w:start w:val="1"/>
+      <w:numFmt w:val="bullet"/>
+      <w:lvlText w:val=""/>
+      <w:lvlJc w:val="left"/>
+      <w:pPr>
+        <w:ind w:left="720" w:hanging="360"/>
+      </w:pPr>
+      <w:rPr>
+        <w:rFonts w:ascii="Symbol" w:hAnsi="Symbol" w:hint="default"/>
+      </w:rPr>
+    </w:lvl>
+    <w:lvl w:ilvl="1" w:tplc="04090003">
+      <w:start w:val="1"/>
+      <w:numFmt w:val="bullet"/>
+      <w:lvlText w:val="o"/>
+      <w:lvlJc w:val="left"/>
+      <w:pPr>
+        <w:ind w:left="1440" w:hanging="360"/>
+      </w:pPr>
+      <w:rPr>
+        <w:rFonts w:ascii="Courier New" w:hAnsi="Courier New" w:cs="Courier New" w:hint="default"/>
+      </w:rPr>
+    </w:lvl>
+    <w:lvl w:ilvl="2" w:tplc="04090005" w:tentative="1">
+      <w:start w:val="1"/>
+      <w:numFmt w:val="bullet"/>
+      <w:lvlText w:val=""/>
+      <w:lvlJc w:val="left"/>
+      <w:pPr>
+        <w:ind w:left="2160" w:hanging="360"/>
+      </w:pPr>
+      <w:rPr>
+        <w:rFonts w:ascii="Wingdings" w:hAnsi="Wingdings" w:hint="default"/>
+      </w:rPr>
+    </w:lvl>
+    <w:lvl w:ilvl="3" w:tplc="04090001" w:tentative="1">
+      <w:start w:val="1"/>
+      <w:numFmt w:val="bullet"/>
+      <w:lvlText w:val=""/>
+      <w:lvlJc w:val="left"/>
+      <w:pPr>
+        <w:ind w:left="2880" w:hanging="360"/>
+      </w:pPr>
+      <w:rPr>
+        <w:rFonts w:ascii="Symbol" w:hAnsi="Symbol" w:hint="default"/>
+      </w:rPr>
+    </w:lvl>
+    <w:lvl w:ilvl="4" w:tplc="04090003" w:tentative="1">
+      <w:start w:val="1"/>
+      <w:numFmt w:val="bullet"/>
+      <w:lvlText w:val="o"/>
+      <w:lvlJc w:val="left"/>
+      <w:pPr>
+        <w:ind w:left="3600" w:hanging="360"/>
+      </w:pPr>
+      <w:rPr>
+        <w:rFonts w:ascii="Courier New" w:hAnsi="Courier New" w:cs="Courier New" w:hint="default"/>
+      </w:rPr>
+    </w:lvl>
+    <w:lvl w:ilvl="5" w:tplc="04090005" w:tentative="1">
+      <w:start w:val="1"/>
+      <w:numFmt w:val="bullet"/>
+      <w:lvlText w:val=""/>
+      <w:lvlJc w:val="left"/>
+      <w:pPr>
+        <w:ind w:left="4320" w:hanging="360"/>
+      </w:pPr>
+      <w:rPr>
+        <w:rFonts w:ascii="Wingdings" w:hAnsi="Wingdings" w:hint="default"/>
+      </w:rPr>
+    </w:lvl>
+    <w:lvl w:ilvl="6" w:tplc="04090001" w:tentative="1">
+      <w:start w:val="1"/>
+      <w:numFmt w:val="bullet"/>
+      <w:lvlText w:val=""/>
+      <w:lvlJc w:val="left"/>
+      <w:pPr>
+        <w:ind w:left="5040" w:hanging="360"/>
+      </w:pPr>
+      <w:rPr>
+        <w:rFonts w:ascii="Symbol" w:hAnsi="Symbol" w:hint="default"/>
+      </w:rPr>
+    </w:lvl>
+    <w:lvl w:ilvl="7" w:tplc="04090003" w:tentative="1">
+      <w:start w:val="1"/>
+      <w:numFmt w:val="bullet"/>
+      <w:lvlText w:val="o"/>
+      <w:lvlJc w:val="left"/>
+      <w:pPr>
+        <w:ind w:left="5760" w:hanging="360"/>
+      </w:pPr>
+      <w:rPr>
+        <w:rFonts w:ascii="Courier New" w:hAnsi="Courier New" w:cs="Courier New" w:hint="default"/>
+      </w:rPr>
+    </w:lvl>
+    <w:lvl w:ilvl="8" w:tplc="04090005" w:tentative="1">
+      <w:start w:val="1"/>
+      <w:numFmt w:val="bullet"/>
+      <w:lvlText w:val=""/>
+      <w:lvlJc w:val="left"/>
+      <w:pPr>
+        <w:ind w:left="6480" w:hanging="360"/>
+      </w:pPr>
+      <w:rPr>
+        <w:rFonts w:ascii="Wingdings" w:hAnsi="Wingdings" w:hint="default"/>
+      </w:rPr>
+    </w:lvl>
+  </w:abstractNum>
+  <w:abstractNum w:abstractNumId="1" w15:restartNumberingAfterBreak="0">
     <w:nsid w:val="12B31EEA"/>
     <w:multiLevelType w:val="hybridMultilevel"/>
     <w:tmpl w:val="4C888886"/>
@@ -4985,7 +6098,7 @@
       </w:rPr>
     </w:lvl>
   </w:abstractNum>
-  <w:abstractNum w:abstractNumId="1" w15:restartNumberingAfterBreak="0">
+  <w:abstractNum w:abstractNumId="2" w15:restartNumberingAfterBreak="0">
     <w:nsid w:val="153C4CF5"/>
     <w:multiLevelType w:val="hybridMultilevel"/>
     <w:tmpl w:val="75305688"/>
@@ -5098,7 +6211,7 @@
       </w:rPr>
     </w:lvl>
   </w:abstractNum>
-  <w:abstractNum w:abstractNumId="2" w15:restartNumberingAfterBreak="0">
+  <w:abstractNum w:abstractNumId="3" w15:restartNumberingAfterBreak="0">
     <w:nsid w:val="16E04AF1"/>
     <w:multiLevelType w:val="hybridMultilevel"/>
     <w:tmpl w:val="AE5C7E94"/>
@@ -5184,7 +6297,120 @@
       </w:pPr>
     </w:lvl>
   </w:abstractNum>
-  <w:abstractNum w:abstractNumId="3" w15:restartNumberingAfterBreak="0">
+  <w:abstractNum w:abstractNumId="4" w15:restartNumberingAfterBreak="0">
+    <w:nsid w:val="170C6288"/>
+    <w:multiLevelType w:val="hybridMultilevel"/>
+    <w:tmpl w:val="7920466E"/>
+    <w:lvl w:ilvl="0" w:tplc="04090001">
+      <w:start w:val="1"/>
+      <w:numFmt w:val="bullet"/>
+      <w:lvlText w:val=""/>
+      <w:lvlJc w:val="left"/>
+      <w:pPr>
+        <w:ind w:left="720" w:hanging="360"/>
+      </w:pPr>
+      <w:rPr>
+        <w:rFonts w:ascii="Symbol" w:hAnsi="Symbol" w:hint="default"/>
+      </w:rPr>
+    </w:lvl>
+    <w:lvl w:ilvl="1" w:tplc="04090003">
+      <w:start w:val="1"/>
+      <w:numFmt w:val="bullet"/>
+      <w:lvlText w:val="o"/>
+      <w:lvlJc w:val="left"/>
+      <w:pPr>
+        <w:ind w:left="1440" w:hanging="360"/>
+      </w:pPr>
+      <w:rPr>
+        <w:rFonts w:ascii="Courier New" w:hAnsi="Courier New" w:cs="Courier New" w:hint="default"/>
+      </w:rPr>
+    </w:lvl>
+    <w:lvl w:ilvl="2" w:tplc="04090005" w:tentative="1">
+      <w:start w:val="1"/>
+      <w:numFmt w:val="bullet"/>
+      <w:lvlText w:val=""/>
+      <w:lvlJc w:val="left"/>
+      <w:pPr>
+        <w:ind w:left="2160" w:hanging="360"/>
+      </w:pPr>
+      <w:rPr>
+        <w:rFonts w:ascii="Wingdings" w:hAnsi="Wingdings" w:hint="default"/>
+      </w:rPr>
+    </w:lvl>
+    <w:lvl w:ilvl="3" w:tplc="04090001" w:tentative="1">
+      <w:start w:val="1"/>
+      <w:numFmt w:val="bullet"/>
+      <w:lvlText w:val=""/>
+      <w:lvlJc w:val="left"/>
+      <w:pPr>
+        <w:ind w:left="2880" w:hanging="360"/>
+      </w:pPr>
+      <w:rPr>
+        <w:rFonts w:ascii="Symbol" w:hAnsi="Symbol" w:hint="default"/>
+      </w:rPr>
+    </w:lvl>
+    <w:lvl w:ilvl="4" w:tplc="04090003" w:tentative="1">
+      <w:start w:val="1"/>
+      <w:numFmt w:val="bullet"/>
+      <w:lvlText w:val="o"/>
+      <w:lvlJc w:val="left"/>
+      <w:pPr>
+        <w:ind w:left="3600" w:hanging="360"/>
+      </w:pPr>
+      <w:rPr>
+        <w:rFonts w:ascii="Courier New" w:hAnsi="Courier New" w:cs="Courier New" w:hint="default"/>
+      </w:rPr>
+    </w:lvl>
+    <w:lvl w:ilvl="5" w:tplc="04090005" w:tentative="1">
+      <w:start w:val="1"/>
+      <w:numFmt w:val="bullet"/>
+      <w:lvlText w:val=""/>
+      <w:lvlJc w:val="left"/>
+      <w:pPr>
+        <w:ind w:left="4320" w:hanging="360"/>
+      </w:pPr>
+      <w:rPr>
+        <w:rFonts w:ascii="Wingdings" w:hAnsi="Wingdings" w:hint="default"/>
+      </w:rPr>
+    </w:lvl>
+    <w:lvl w:ilvl="6" w:tplc="04090001" w:tentative="1">
+      <w:start w:val="1"/>
+      <w:numFmt w:val="bullet"/>
+      <w:lvlText w:val=""/>
+      <w:lvlJc w:val="left"/>
+      <w:pPr>
+        <w:ind w:left="5040" w:hanging="360"/>
+      </w:pPr>
+      <w:rPr>
+        <w:rFonts w:ascii="Symbol" w:hAnsi="Symbol" w:hint="default"/>
+      </w:rPr>
+    </w:lvl>
+    <w:lvl w:ilvl="7" w:tplc="04090003" w:tentative="1">
+      <w:start w:val="1"/>
+      <w:numFmt w:val="bullet"/>
+      <w:lvlText w:val="o"/>
+      <w:lvlJc w:val="left"/>
+      <w:pPr>
+        <w:ind w:left="5760" w:hanging="360"/>
+      </w:pPr>
+      <w:rPr>
+        <w:rFonts w:ascii="Courier New" w:hAnsi="Courier New" w:cs="Courier New" w:hint="default"/>
+      </w:rPr>
+    </w:lvl>
+    <w:lvl w:ilvl="8" w:tplc="04090005" w:tentative="1">
+      <w:start w:val="1"/>
+      <w:numFmt w:val="bullet"/>
+      <w:lvlText w:val=""/>
+      <w:lvlJc w:val="left"/>
+      <w:pPr>
+        <w:ind w:left="6480" w:hanging="360"/>
+      </w:pPr>
+      <w:rPr>
+        <w:rFonts w:ascii="Wingdings" w:hAnsi="Wingdings" w:hint="default"/>
+      </w:rPr>
+    </w:lvl>
+  </w:abstractNum>
+  <w:abstractNum w:abstractNumId="5" w15:restartNumberingAfterBreak="0">
     <w:nsid w:val="1A351E0C"/>
     <w:multiLevelType w:val="hybridMultilevel"/>
     <w:tmpl w:val="E04C6230"/>
@@ -5297,7 +6523,7 @@
       </w:rPr>
     </w:lvl>
   </w:abstractNum>
-  <w:abstractNum w:abstractNumId="4" w15:restartNumberingAfterBreak="0">
+  <w:abstractNum w:abstractNumId="6" w15:restartNumberingAfterBreak="0">
     <w:nsid w:val="1D796DAF"/>
     <w:multiLevelType w:val="hybridMultilevel"/>
     <w:tmpl w:val="51F45122"/>
@@ -5410,7 +6636,7 @@
       </w:rPr>
     </w:lvl>
   </w:abstractNum>
-  <w:abstractNum w:abstractNumId="5" w15:restartNumberingAfterBreak="0">
+  <w:abstractNum w:abstractNumId="7" w15:restartNumberingAfterBreak="0">
     <w:nsid w:val="36BA3C40"/>
     <w:multiLevelType w:val="hybridMultilevel"/>
     <w:tmpl w:val="33B4EBCE"/>
@@ -5523,7 +6749,7 @@
       </w:rPr>
     </w:lvl>
   </w:abstractNum>
-  <w:abstractNum w:abstractNumId="6" w15:restartNumberingAfterBreak="0">
+  <w:abstractNum w:abstractNumId="8" w15:restartNumberingAfterBreak="0">
     <w:nsid w:val="3ABD25E1"/>
     <w:multiLevelType w:val="hybridMultilevel"/>
     <w:tmpl w:val="AD2E3278"/>
@@ -5636,7 +6862,7 @@
       </w:rPr>
     </w:lvl>
   </w:abstractNum>
-  <w:abstractNum w:abstractNumId="7" w15:restartNumberingAfterBreak="0">
+  <w:abstractNum w:abstractNumId="9" w15:restartNumberingAfterBreak="0">
     <w:nsid w:val="3E505659"/>
     <w:multiLevelType w:val="hybridMultilevel"/>
     <w:tmpl w:val="A81A8616"/>
@@ -5749,7 +6975,7 @@
       </w:rPr>
     </w:lvl>
   </w:abstractNum>
-  <w:abstractNum w:abstractNumId="8" w15:restartNumberingAfterBreak="0">
+  <w:abstractNum w:abstractNumId="10" w15:restartNumberingAfterBreak="0">
     <w:nsid w:val="415A6C27"/>
     <w:multiLevelType w:val="hybridMultilevel"/>
     <w:tmpl w:val="9FD43122"/>
@@ -5862,7 +7088,7 @@
       </w:rPr>
     </w:lvl>
   </w:abstractNum>
-  <w:abstractNum w:abstractNumId="9" w15:restartNumberingAfterBreak="0">
+  <w:abstractNum w:abstractNumId="11" w15:restartNumberingAfterBreak="0">
     <w:nsid w:val="429F179B"/>
     <w:multiLevelType w:val="hybridMultilevel"/>
     <w:tmpl w:val="A3E2908E"/>
@@ -5975,7 +7201,7 @@
       </w:rPr>
     </w:lvl>
   </w:abstractNum>
-  <w:abstractNum w:abstractNumId="10" w15:restartNumberingAfterBreak="0">
+  <w:abstractNum w:abstractNumId="12" w15:restartNumberingAfterBreak="0">
     <w:nsid w:val="4CF46F0D"/>
     <w:multiLevelType w:val="hybridMultilevel"/>
     <w:tmpl w:val="37F2BD8E"/>
@@ -6088,7 +7314,7 @@
       </w:rPr>
     </w:lvl>
   </w:abstractNum>
-  <w:abstractNum w:abstractNumId="11" w15:restartNumberingAfterBreak="0">
+  <w:abstractNum w:abstractNumId="13" w15:restartNumberingAfterBreak="0">
     <w:nsid w:val="5B011147"/>
     <w:multiLevelType w:val="hybridMultilevel"/>
     <w:tmpl w:val="177C31B0"/>
@@ -6174,7 +7400,120 @@
       </w:pPr>
     </w:lvl>
   </w:abstractNum>
-  <w:abstractNum w:abstractNumId="12" w15:restartNumberingAfterBreak="0">
+  <w:abstractNum w:abstractNumId="14" w15:restartNumberingAfterBreak="0">
+    <w:nsid w:val="61513900"/>
+    <w:multiLevelType w:val="hybridMultilevel"/>
+    <w:tmpl w:val="C35AFE4A"/>
+    <w:lvl w:ilvl="0" w:tplc="04090001">
+      <w:start w:val="1"/>
+      <w:numFmt w:val="bullet"/>
+      <w:lvlText w:val=""/>
+      <w:lvlJc w:val="left"/>
+      <w:pPr>
+        <w:ind w:left="720" w:hanging="360"/>
+      </w:pPr>
+      <w:rPr>
+        <w:rFonts w:ascii="Symbol" w:hAnsi="Symbol" w:hint="default"/>
+      </w:rPr>
+    </w:lvl>
+    <w:lvl w:ilvl="1" w:tplc="04090003" w:tentative="1">
+      <w:start w:val="1"/>
+      <w:numFmt w:val="bullet"/>
+      <w:lvlText w:val="o"/>
+      <w:lvlJc w:val="left"/>
+      <w:pPr>
+        <w:ind w:left="1440" w:hanging="360"/>
+      </w:pPr>
+      <w:rPr>
+        <w:rFonts w:ascii="Courier New" w:hAnsi="Courier New" w:cs="Courier New" w:hint="default"/>
+      </w:rPr>
+    </w:lvl>
+    <w:lvl w:ilvl="2" w:tplc="04090005" w:tentative="1">
+      <w:start w:val="1"/>
+      <w:numFmt w:val="bullet"/>
+      <w:lvlText w:val=""/>
+      <w:lvlJc w:val="left"/>
+      <w:pPr>
+        <w:ind w:left="2160" w:hanging="360"/>
+      </w:pPr>
+      <w:rPr>
+        <w:rFonts w:ascii="Wingdings" w:hAnsi="Wingdings" w:hint="default"/>
+      </w:rPr>
+    </w:lvl>
+    <w:lvl w:ilvl="3" w:tplc="04090001" w:tentative="1">
+      <w:start w:val="1"/>
+      <w:numFmt w:val="bullet"/>
+      <w:lvlText w:val=""/>
+      <w:lvlJc w:val="left"/>
+      <w:pPr>
+        <w:ind w:left="2880" w:hanging="360"/>
+      </w:pPr>
+      <w:rPr>
+        <w:rFonts w:ascii="Symbol" w:hAnsi="Symbol" w:hint="default"/>
+      </w:rPr>
+    </w:lvl>
+    <w:lvl w:ilvl="4" w:tplc="04090003" w:tentative="1">
+      <w:start w:val="1"/>
+      <w:numFmt w:val="bullet"/>
+      <w:lvlText w:val="o"/>
+      <w:lvlJc w:val="left"/>
+      <w:pPr>
+        <w:ind w:left="3600" w:hanging="360"/>
+      </w:pPr>
+      <w:rPr>
+        <w:rFonts w:ascii="Courier New" w:hAnsi="Courier New" w:cs="Courier New" w:hint="default"/>
+      </w:rPr>
+    </w:lvl>
+    <w:lvl w:ilvl="5" w:tplc="04090005" w:tentative="1">
+      <w:start w:val="1"/>
+      <w:numFmt w:val="bullet"/>
+      <w:lvlText w:val=""/>
+      <w:lvlJc w:val="left"/>
+      <w:pPr>
+        <w:ind w:left="4320" w:hanging="360"/>
+      </w:pPr>
+      <w:rPr>
+        <w:rFonts w:ascii="Wingdings" w:hAnsi="Wingdings" w:hint="default"/>
+      </w:rPr>
+    </w:lvl>
+    <w:lvl w:ilvl="6" w:tplc="04090001" w:tentative="1">
+      <w:start w:val="1"/>
+      <w:numFmt w:val="bullet"/>
+      <w:lvlText w:val=""/>
+      <w:lvlJc w:val="left"/>
+      <w:pPr>
+        <w:ind w:left="5040" w:hanging="360"/>
+      </w:pPr>
+      <w:rPr>
+        <w:rFonts w:ascii="Symbol" w:hAnsi="Symbol" w:hint="default"/>
+      </w:rPr>
+    </w:lvl>
+    <w:lvl w:ilvl="7" w:tplc="04090003" w:tentative="1">
+      <w:start w:val="1"/>
+      <w:numFmt w:val="bullet"/>
+      <w:lvlText w:val="o"/>
+      <w:lvlJc w:val="left"/>
+      <w:pPr>
+        <w:ind w:left="5760" w:hanging="360"/>
+      </w:pPr>
+      <w:rPr>
+        <w:rFonts w:ascii="Courier New" w:hAnsi="Courier New" w:cs="Courier New" w:hint="default"/>
+      </w:rPr>
+    </w:lvl>
+    <w:lvl w:ilvl="8" w:tplc="04090005" w:tentative="1">
+      <w:start w:val="1"/>
+      <w:numFmt w:val="bullet"/>
+      <w:lvlText w:val=""/>
+      <w:lvlJc w:val="left"/>
+      <w:pPr>
+        <w:ind w:left="6480" w:hanging="360"/>
+      </w:pPr>
+      <w:rPr>
+        <w:rFonts w:ascii="Wingdings" w:hAnsi="Wingdings" w:hint="default"/>
+      </w:rPr>
+    </w:lvl>
+  </w:abstractNum>
+  <w:abstractNum w:abstractNumId="15" w15:restartNumberingAfterBreak="0">
     <w:nsid w:val="632A1F46"/>
     <w:multiLevelType w:val="hybridMultilevel"/>
     <w:tmpl w:val="FB8CCE32"/>
@@ -6287,7 +7626,120 @@
       </w:rPr>
     </w:lvl>
   </w:abstractNum>
-  <w:abstractNum w:abstractNumId="13" w15:restartNumberingAfterBreak="0">
+  <w:abstractNum w:abstractNumId="16" w15:restartNumberingAfterBreak="0">
+    <w:nsid w:val="660E0106"/>
+    <w:multiLevelType w:val="hybridMultilevel"/>
+    <w:tmpl w:val="C180C0F4"/>
+    <w:lvl w:ilvl="0" w:tplc="04090001">
+      <w:start w:val="1"/>
+      <w:numFmt w:val="bullet"/>
+      <w:lvlText w:val=""/>
+      <w:lvlJc w:val="left"/>
+      <w:pPr>
+        <w:ind w:left="720" w:hanging="360"/>
+      </w:pPr>
+      <w:rPr>
+        <w:rFonts w:ascii="Symbol" w:hAnsi="Symbol" w:hint="default"/>
+      </w:rPr>
+    </w:lvl>
+    <w:lvl w:ilvl="1" w:tplc="04090003">
+      <w:start w:val="1"/>
+      <w:numFmt w:val="bullet"/>
+      <w:lvlText w:val="o"/>
+      <w:lvlJc w:val="left"/>
+      <w:pPr>
+        <w:ind w:left="1440" w:hanging="360"/>
+      </w:pPr>
+      <w:rPr>
+        <w:rFonts w:ascii="Courier New" w:hAnsi="Courier New" w:cs="Courier New" w:hint="default"/>
+      </w:rPr>
+    </w:lvl>
+    <w:lvl w:ilvl="2" w:tplc="04090005">
+      <w:start w:val="1"/>
+      <w:numFmt w:val="bullet"/>
+      <w:lvlText w:val=""/>
+      <w:lvlJc w:val="left"/>
+      <w:pPr>
+        <w:ind w:left="2160" w:hanging="360"/>
+      </w:pPr>
+      <w:rPr>
+        <w:rFonts w:ascii="Wingdings" w:hAnsi="Wingdings" w:hint="default"/>
+      </w:rPr>
+    </w:lvl>
+    <w:lvl w:ilvl="3" w:tplc="04090001">
+      <w:start w:val="1"/>
+      <w:numFmt w:val="bullet"/>
+      <w:lvlText w:val=""/>
+      <w:lvlJc w:val="left"/>
+      <w:pPr>
+        <w:ind w:left="2880" w:hanging="360"/>
+      </w:pPr>
+      <w:rPr>
+        <w:rFonts w:ascii="Symbol" w:hAnsi="Symbol" w:hint="default"/>
+      </w:rPr>
+    </w:lvl>
+    <w:lvl w:ilvl="4" w:tplc="04090003" w:tentative="1">
+      <w:start w:val="1"/>
+      <w:numFmt w:val="bullet"/>
+      <w:lvlText w:val="o"/>
+      <w:lvlJc w:val="left"/>
+      <w:pPr>
+        <w:ind w:left="3600" w:hanging="360"/>
+      </w:pPr>
+      <w:rPr>
+        <w:rFonts w:ascii="Courier New" w:hAnsi="Courier New" w:cs="Courier New" w:hint="default"/>
+      </w:rPr>
+    </w:lvl>
+    <w:lvl w:ilvl="5" w:tplc="04090005" w:tentative="1">
+      <w:start w:val="1"/>
+      <w:numFmt w:val="bullet"/>
+      <w:lvlText w:val=""/>
+      <w:lvlJc w:val="left"/>
+      <w:pPr>
+        <w:ind w:left="4320" w:hanging="360"/>
+      </w:pPr>
+      <w:rPr>
+        <w:rFonts w:ascii="Wingdings" w:hAnsi="Wingdings" w:hint="default"/>
+      </w:rPr>
+    </w:lvl>
+    <w:lvl w:ilvl="6" w:tplc="04090001" w:tentative="1">
+      <w:start w:val="1"/>
+      <w:numFmt w:val="bullet"/>
+      <w:lvlText w:val=""/>
+      <w:lvlJc w:val="left"/>
+      <w:pPr>
+        <w:ind w:left="5040" w:hanging="360"/>
+      </w:pPr>
+      <w:rPr>
+        <w:rFonts w:ascii="Symbol" w:hAnsi="Symbol" w:hint="default"/>
+      </w:rPr>
+    </w:lvl>
+    <w:lvl w:ilvl="7" w:tplc="04090003" w:tentative="1">
+      <w:start w:val="1"/>
+      <w:numFmt w:val="bullet"/>
+      <w:lvlText w:val="o"/>
+      <w:lvlJc w:val="left"/>
+      <w:pPr>
+        <w:ind w:left="5760" w:hanging="360"/>
+      </w:pPr>
+      <w:rPr>
+        <w:rFonts w:ascii="Courier New" w:hAnsi="Courier New" w:cs="Courier New" w:hint="default"/>
+      </w:rPr>
+    </w:lvl>
+    <w:lvl w:ilvl="8" w:tplc="04090005" w:tentative="1">
+      <w:start w:val="1"/>
+      <w:numFmt w:val="bullet"/>
+      <w:lvlText w:val=""/>
+      <w:lvlJc w:val="left"/>
+      <w:pPr>
+        <w:ind w:left="6480" w:hanging="360"/>
+      </w:pPr>
+      <w:rPr>
+        <w:rFonts w:ascii="Wingdings" w:hAnsi="Wingdings" w:hint="default"/>
+      </w:rPr>
+    </w:lvl>
+  </w:abstractNum>
+  <w:abstractNum w:abstractNumId="17" w15:restartNumberingAfterBreak="0">
     <w:nsid w:val="69EC5CE5"/>
     <w:multiLevelType w:val="hybridMultilevel"/>
     <w:tmpl w:val="2910A4F8"/>
@@ -6400,7 +7852,7 @@
       </w:rPr>
     </w:lvl>
   </w:abstractNum>
-  <w:abstractNum w:abstractNumId="14" w15:restartNumberingAfterBreak="0">
+  <w:abstractNum w:abstractNumId="18" w15:restartNumberingAfterBreak="0">
     <w:nsid w:val="6A3373EA"/>
     <w:multiLevelType w:val="hybridMultilevel"/>
     <w:tmpl w:val="4192E476"/>
@@ -6513,7 +7965,7 @@
       </w:rPr>
     </w:lvl>
   </w:abstractNum>
-  <w:abstractNum w:abstractNumId="15" w15:restartNumberingAfterBreak="0">
+  <w:abstractNum w:abstractNumId="19" w15:restartNumberingAfterBreak="0">
     <w:nsid w:val="6A4A6F31"/>
     <w:multiLevelType w:val="hybridMultilevel"/>
     <w:tmpl w:val="DF8EF3F4"/>
@@ -6626,7 +8078,7 @@
       </w:rPr>
     </w:lvl>
   </w:abstractNum>
-  <w:abstractNum w:abstractNumId="16" w15:restartNumberingAfterBreak="0">
+  <w:abstractNum w:abstractNumId="20" w15:restartNumberingAfterBreak="0">
     <w:nsid w:val="6B445C90"/>
     <w:multiLevelType w:val="hybridMultilevel"/>
     <w:tmpl w:val="B78039C4"/>
@@ -6739,7 +8191,7 @@
       </w:rPr>
     </w:lvl>
   </w:abstractNum>
-  <w:abstractNum w:abstractNumId="17" w15:restartNumberingAfterBreak="0">
+  <w:abstractNum w:abstractNumId="21" w15:restartNumberingAfterBreak="0">
     <w:nsid w:val="71D12FF3"/>
     <w:multiLevelType w:val="hybridMultilevel"/>
     <w:tmpl w:val="5E30B4C8"/>
@@ -6825,7 +8277,7 @@
       </w:pPr>
     </w:lvl>
   </w:abstractNum>
-  <w:abstractNum w:abstractNumId="18" w15:restartNumberingAfterBreak="0">
+  <w:abstractNum w:abstractNumId="22" w15:restartNumberingAfterBreak="0">
     <w:nsid w:val="72E16842"/>
     <w:multiLevelType w:val="hybridMultilevel"/>
     <w:tmpl w:val="6A968B38"/>
@@ -6938,7 +8390,7 @@
       </w:rPr>
     </w:lvl>
   </w:abstractNum>
-  <w:abstractNum w:abstractNumId="19" w15:restartNumberingAfterBreak="0">
+  <w:abstractNum w:abstractNumId="23" w15:restartNumberingAfterBreak="0">
     <w:nsid w:val="733F0150"/>
     <w:multiLevelType w:val="hybridMultilevel"/>
     <w:tmpl w:val="277E7062"/>
@@ -7051,7 +8503,7 @@
       </w:rPr>
     </w:lvl>
   </w:abstractNum>
-  <w:abstractNum w:abstractNumId="20" w15:restartNumberingAfterBreak="0">
+  <w:abstractNum w:abstractNumId="24" w15:restartNumberingAfterBreak="0">
     <w:nsid w:val="77B7799C"/>
     <w:multiLevelType w:val="hybridMultilevel"/>
     <w:tmpl w:val="33C42DBE"/>
@@ -7137,68 +8589,196 @@
       </w:pPr>
     </w:lvl>
   </w:abstractNum>
+  <w:abstractNum w:abstractNumId="25" w15:restartNumberingAfterBreak="0">
+    <w:nsid w:val="77CA410C"/>
+    <w:multiLevelType w:val="hybridMultilevel"/>
+    <w:tmpl w:val="457E8382"/>
+    <w:lvl w:ilvl="0" w:tplc="04090001">
+      <w:start w:val="1"/>
+      <w:numFmt w:val="bullet"/>
+      <w:lvlText w:val=""/>
+      <w:lvlJc w:val="left"/>
+      <w:pPr>
+        <w:ind w:left="720" w:hanging="360"/>
+      </w:pPr>
+      <w:rPr>
+        <w:rFonts w:ascii="Symbol" w:hAnsi="Symbol" w:hint="default"/>
+      </w:rPr>
+    </w:lvl>
+    <w:lvl w:ilvl="1" w:tplc="04090003">
+      <w:start w:val="1"/>
+      <w:numFmt w:val="bullet"/>
+      <w:lvlText w:val="o"/>
+      <w:lvlJc w:val="left"/>
+      <w:pPr>
+        <w:ind w:left="1440" w:hanging="360"/>
+      </w:pPr>
+      <w:rPr>
+        <w:rFonts w:ascii="Courier New" w:hAnsi="Courier New" w:cs="Courier New" w:hint="default"/>
+      </w:rPr>
+    </w:lvl>
+    <w:lvl w:ilvl="2" w:tplc="04090005">
+      <w:start w:val="1"/>
+      <w:numFmt w:val="bullet"/>
+      <w:lvlText w:val=""/>
+      <w:lvlJc w:val="left"/>
+      <w:pPr>
+        <w:ind w:left="2160" w:hanging="360"/>
+      </w:pPr>
+      <w:rPr>
+        <w:rFonts w:ascii="Wingdings" w:hAnsi="Wingdings" w:hint="default"/>
+      </w:rPr>
+    </w:lvl>
+    <w:lvl w:ilvl="3" w:tplc="04090001">
+      <w:start w:val="1"/>
+      <w:numFmt w:val="bullet"/>
+      <w:lvlText w:val=""/>
+      <w:lvlJc w:val="left"/>
+      <w:pPr>
+        <w:ind w:left="2880" w:hanging="360"/>
+      </w:pPr>
+      <w:rPr>
+        <w:rFonts w:ascii="Symbol" w:hAnsi="Symbol" w:hint="default"/>
+      </w:rPr>
+    </w:lvl>
+    <w:lvl w:ilvl="4" w:tplc="04090003" w:tentative="1">
+      <w:start w:val="1"/>
+      <w:numFmt w:val="bullet"/>
+      <w:lvlText w:val="o"/>
+      <w:lvlJc w:val="left"/>
+      <w:pPr>
+        <w:ind w:left="3600" w:hanging="360"/>
+      </w:pPr>
+      <w:rPr>
+        <w:rFonts w:ascii="Courier New" w:hAnsi="Courier New" w:cs="Courier New" w:hint="default"/>
+      </w:rPr>
+    </w:lvl>
+    <w:lvl w:ilvl="5" w:tplc="04090005" w:tentative="1">
+      <w:start w:val="1"/>
+      <w:numFmt w:val="bullet"/>
+      <w:lvlText w:val=""/>
+      <w:lvlJc w:val="left"/>
+      <w:pPr>
+        <w:ind w:left="4320" w:hanging="360"/>
+      </w:pPr>
+      <w:rPr>
+        <w:rFonts w:ascii="Wingdings" w:hAnsi="Wingdings" w:hint="default"/>
+      </w:rPr>
+    </w:lvl>
+    <w:lvl w:ilvl="6" w:tplc="04090001" w:tentative="1">
+      <w:start w:val="1"/>
+      <w:numFmt w:val="bullet"/>
+      <w:lvlText w:val=""/>
+      <w:lvlJc w:val="left"/>
+      <w:pPr>
+        <w:ind w:left="5040" w:hanging="360"/>
+      </w:pPr>
+      <w:rPr>
+        <w:rFonts w:ascii="Symbol" w:hAnsi="Symbol" w:hint="default"/>
+      </w:rPr>
+    </w:lvl>
+    <w:lvl w:ilvl="7" w:tplc="04090003" w:tentative="1">
+      <w:start w:val="1"/>
+      <w:numFmt w:val="bullet"/>
+      <w:lvlText w:val="o"/>
+      <w:lvlJc w:val="left"/>
+      <w:pPr>
+        <w:ind w:left="5760" w:hanging="360"/>
+      </w:pPr>
+      <w:rPr>
+        <w:rFonts w:ascii="Courier New" w:hAnsi="Courier New" w:cs="Courier New" w:hint="default"/>
+      </w:rPr>
+    </w:lvl>
+    <w:lvl w:ilvl="8" w:tplc="04090005" w:tentative="1">
+      <w:start w:val="1"/>
+      <w:numFmt w:val="bullet"/>
+      <w:lvlText w:val=""/>
+      <w:lvlJc w:val="left"/>
+      <w:pPr>
+        <w:ind w:left="6480" w:hanging="360"/>
+      </w:pPr>
+      <w:rPr>
+        <w:rFonts w:ascii="Wingdings" w:hAnsi="Wingdings" w:hint="default"/>
+      </w:rPr>
+    </w:lvl>
+  </w:abstractNum>
   <w:num w:numId="1">
+    <w:abstractNumId w:val="24"/>
+  </w:num>
+  <w:num w:numId="2">
+    <w:abstractNumId w:val="8"/>
+  </w:num>
+  <w:num w:numId="3">
+    <w:abstractNumId w:val="12"/>
+  </w:num>
+  <w:num w:numId="4">
+    <w:abstractNumId w:val="5"/>
+  </w:num>
+  <w:num w:numId="5">
+    <w:abstractNumId w:val="23"/>
+  </w:num>
+  <w:num w:numId="6">
     <w:abstractNumId w:val="20"/>
   </w:num>
-  <w:num w:numId="2">
+  <w:num w:numId="7">
     <w:abstractNumId w:val="6"/>
   </w:num>
-  <w:num w:numId="3">
+  <w:num w:numId="8">
+    <w:abstractNumId w:val="17"/>
+  </w:num>
+  <w:num w:numId="9">
+    <w:abstractNumId w:val="19"/>
+  </w:num>
+  <w:num w:numId="10">
+    <w:abstractNumId w:val="7"/>
+  </w:num>
+  <w:num w:numId="11">
+    <w:abstractNumId w:val="18"/>
+  </w:num>
+  <w:num w:numId="12">
     <w:abstractNumId w:val="10"/>
   </w:num>
-  <w:num w:numId="4">
+  <w:num w:numId="13">
+    <w:abstractNumId w:val="9"/>
+  </w:num>
+  <w:num w:numId="14">
+    <w:abstractNumId w:val="13"/>
+  </w:num>
+  <w:num w:numId="15">
+    <w:abstractNumId w:val="22"/>
+  </w:num>
+  <w:num w:numId="16">
+    <w:abstractNumId w:val="11"/>
+  </w:num>
+  <w:num w:numId="17">
     <w:abstractNumId w:val="3"/>
   </w:num>
-  <w:num w:numId="5">
-    <w:abstractNumId w:val="19"/>
+  <w:num w:numId="18">
+    <w:abstractNumId w:val="2"/>
   </w:num>
-  <w:num w:numId="6">
+  <w:num w:numId="19">
+    <w:abstractNumId w:val="1"/>
+  </w:num>
+  <w:num w:numId="20">
+    <w:abstractNumId w:val="15"/>
+  </w:num>
+  <w:num w:numId="21">
+    <w:abstractNumId w:val="21"/>
+  </w:num>
+  <w:num w:numId="22">
+    <w:abstractNumId w:val="25"/>
+  </w:num>
+  <w:num w:numId="23">
+    <w:abstractNumId w:val="0"/>
+  </w:num>
+  <w:num w:numId="24">
+    <w:abstractNumId w:val="4"/>
+  </w:num>
+  <w:num w:numId="25">
     <w:abstractNumId w:val="16"/>
   </w:num>
-  <w:num w:numId="7">
-    <w:abstractNumId w:val="4"/>
-  </w:num>
-  <w:num w:numId="8">
-    <w:abstractNumId w:val="13"/>
-  </w:num>
-  <w:num w:numId="9">
-    <w:abstractNumId w:val="15"/>
-  </w:num>
-  <w:num w:numId="10">
-    <w:abstractNumId w:val="5"/>
-  </w:num>
-  <w:num w:numId="11">
+  <w:num w:numId="26">
     <w:abstractNumId w:val="14"/>
-  </w:num>
-  <w:num w:numId="12">
-    <w:abstractNumId w:val="8"/>
-  </w:num>
-  <w:num w:numId="13">
-    <w:abstractNumId w:val="7"/>
-  </w:num>
-  <w:num w:numId="14">
-    <w:abstractNumId w:val="11"/>
-  </w:num>
-  <w:num w:numId="15">
-    <w:abstractNumId w:val="18"/>
-  </w:num>
-  <w:num w:numId="16">
-    <w:abstractNumId w:val="9"/>
-  </w:num>
-  <w:num w:numId="17">
-    <w:abstractNumId w:val="2"/>
-  </w:num>
-  <w:num w:numId="18">
-    <w:abstractNumId w:val="1"/>
-  </w:num>
-  <w:num w:numId="19">
-    <w:abstractNumId w:val="0"/>
-  </w:num>
-  <w:num w:numId="20">
-    <w:abstractNumId w:val="12"/>
-  </w:num>
-  <w:num w:numId="21">
-    <w:abstractNumId w:val="17"/>
   </w:num>
 </w:numbering>
 </file>

</xml_diff>

<commit_message>
Notes on Dillman et. al. (2014) chapter 6
</commit_message>
<xml_diff>
--- a/Notes/DillmanSmythChristian_2014_The-tailored-design-method.docx
+++ b/Notes/DillmanSmythChristian_2014_The-tailored-design-method.docx
@@ -5365,11 +5365,1253 @@
       </w:r>
     </w:p>
     <w:p>
+      <w:pPr>
+        <w:sectPr>
+          <w:headerReference w:type="default" r:id="rId10"/>
+          <w:pgSz w:w="12240" w:h="15840"/>
+          <w:pgMar w:top="1440" w:right="1440" w:bottom="1440" w:left="1440" w:header="720" w:footer="720" w:gutter="0"/>
+          <w:pgNumType w:start="1"/>
+          <w:cols w:space="720"/>
+          <w:docGrid w:linePitch="360"/>
+        </w:sectPr>
+      </w:pPr>
+    </w:p>
+    <w:p>
+      <w:pPr>
+        <w:rPr>
+          <w:u w:val="single"/>
+        </w:rPr>
+      </w:pPr>
+      <w:r>
+        <w:rPr>
+          <w:u w:val="single"/>
+        </w:rPr>
+        <w:lastRenderedPageBreak/>
+        <w:t>Preview Questions</w:t>
+      </w:r>
+    </w:p>
+    <w:p>
+      <w:pPr>
+        <w:pStyle w:val="ListParagraph"/>
+        <w:numPr>
+          <w:ilvl w:val="0"/>
+          <w:numId w:val="27"/>
+        </w:numPr>
+      </w:pPr>
+      <w:r>
+        <w:t>Why is visual design important for self-administered surveys?</w:t>
+      </w:r>
+    </w:p>
+    <w:p>
+      <w:pPr>
+        <w:pStyle w:val="ListParagraph"/>
+        <w:numPr>
+          <w:ilvl w:val="0"/>
+          <w:numId w:val="27"/>
+        </w:numPr>
+      </w:pPr>
+      <w:r>
+        <w:t>What are the key concepts of visual design for surveys?</w:t>
+      </w:r>
+    </w:p>
+    <w:p>
+      <w:pPr>
+        <w:pStyle w:val="ListParagraph"/>
+        <w:numPr>
+          <w:ilvl w:val="0"/>
+          <w:numId w:val="27"/>
+        </w:numPr>
+      </w:pPr>
+      <w:r>
+        <w:t>What are the general guidelines for the visual presentation of survey questions?</w:t>
+      </w:r>
+    </w:p>
+    <w:p>
+      <w:pPr>
+        <w:pStyle w:val="ListParagraph"/>
+        <w:numPr>
+          <w:ilvl w:val="0"/>
+          <w:numId w:val="27"/>
+        </w:numPr>
+      </w:pPr>
+      <w:r>
+        <w:t>What are the general guidelines for the visual presentation of open-ended questions?</w:t>
+      </w:r>
+    </w:p>
+    <w:p>
+      <w:pPr>
+        <w:pStyle w:val="ListParagraph"/>
+        <w:numPr>
+          <w:ilvl w:val="0"/>
+          <w:numId w:val="27"/>
+        </w:numPr>
+      </w:pPr>
+      <w:r>
+        <w:t>What are the general guidelines for the visual presentation of closed-ended questions?</w:t>
+      </w:r>
+    </w:p>
+    <w:p>
+      <w:pPr>
+        <w:pStyle w:val="ListParagraph"/>
+        <w:numPr>
+          <w:ilvl w:val="0"/>
+          <w:numId w:val="27"/>
+        </w:numPr>
+      </w:pPr>
+      <w:r>
+        <w:t>What are the general guidelines for the visual presentation of questionnaire pages or screens?</w:t>
+      </w:r>
+    </w:p>
+    <w:p>
+      <w:pPr>
+        <w:pStyle w:val="ListParagraph"/>
+        <w:numPr>
+          <w:ilvl w:val="0"/>
+          <w:numId w:val="27"/>
+        </w:numPr>
+      </w:pPr>
+      <w:r>
+        <w:t>What are the key take-aways from the case study?</w:t>
+      </w:r>
+    </w:p>
+    <w:p/>
+    <w:p>
+      <w:pPr>
+        <w:rPr>
+          <w:u w:val="single"/>
+        </w:rPr>
+      </w:pPr>
+      <w:r>
+        <w:rPr>
+          <w:u w:val="single"/>
+        </w:rPr>
+        <w:t>Reading Summary</w:t>
+      </w:r>
+    </w:p>
+    <w:p>
+      <w:r>
+        <w:t>General Comments</w:t>
+      </w:r>
+    </w:p>
+    <w:p>
+      <w:pPr>
+        <w:pStyle w:val="ListParagraph"/>
+        <w:numPr>
+          <w:ilvl w:val="0"/>
+          <w:numId w:val="28"/>
+        </w:numPr>
+      </w:pPr>
+      <w:r>
+        <w:t>People perceive aural and visual information differently.</w:t>
+      </w:r>
+    </w:p>
+    <w:p>
+      <w:pPr>
+        <w:pStyle w:val="ListParagraph"/>
+        <w:numPr>
+          <w:ilvl w:val="0"/>
+          <w:numId w:val="28"/>
+        </w:numPr>
+      </w:pPr>
+      <w:r>
+        <w:t>Information that is read is more likely to be comprehended and remembered than information that is heard.</w:t>
+      </w:r>
+    </w:p>
+    <w:p>
+      <w:pPr>
+        <w:pStyle w:val="ListParagraph"/>
+        <w:numPr>
+          <w:ilvl w:val="1"/>
+          <w:numId w:val="28"/>
+        </w:numPr>
+      </w:pPr>
+      <w:r>
+        <w:t>This difference increases as the complexity of the information increases.</w:t>
+      </w:r>
+    </w:p>
+    <w:p>
+      <w:pPr>
+        <w:pStyle w:val="ListParagraph"/>
+        <w:numPr>
+          <w:ilvl w:val="0"/>
+          <w:numId w:val="28"/>
+        </w:numPr>
+      </w:pPr>
+      <w:r>
+        <w:t>Information presented aurally places increased burdens on the recipient’s cognitive capabilities and memory.</w:t>
+      </w:r>
+    </w:p>
+    <w:p>
+      <w:pPr>
+        <w:pStyle w:val="ListParagraph"/>
+        <w:numPr>
+          <w:ilvl w:val="0"/>
+          <w:numId w:val="28"/>
+        </w:numPr>
+      </w:pPr>
+      <w:r>
+        <w:t>Written surveys require the respondent to have more specialized skills.</w:t>
+      </w:r>
+    </w:p>
+    <w:p>
+      <w:pPr>
+        <w:pStyle w:val="ListParagraph"/>
+        <w:numPr>
+          <w:ilvl w:val="1"/>
+          <w:numId w:val="28"/>
+        </w:numPr>
+      </w:pPr>
+      <w:r>
+        <w:t>Reading</w:t>
+      </w:r>
+    </w:p>
+    <w:p>
+      <w:pPr>
+        <w:pStyle w:val="ListParagraph"/>
+        <w:numPr>
+          <w:ilvl w:val="1"/>
+          <w:numId w:val="28"/>
+        </w:numPr>
+      </w:pPr>
+      <w:r>
+        <w:t>Writing</w:t>
+      </w:r>
+    </w:p>
+    <w:p>
+      <w:pPr>
+        <w:pStyle w:val="ListParagraph"/>
+        <w:numPr>
+          <w:ilvl w:val="1"/>
+          <w:numId w:val="28"/>
+        </w:numPr>
+      </w:pPr>
+      <w:r>
+        <w:t>Type</w:t>
+      </w:r>
+    </w:p>
+    <w:p>
+      <w:pPr>
+        <w:pStyle w:val="ListParagraph"/>
+        <w:numPr>
+          <w:ilvl w:val="1"/>
+          <w:numId w:val="28"/>
+        </w:numPr>
+      </w:pPr>
+      <w:r>
+        <w:t>Operate a computer</w:t>
+      </w:r>
+    </w:p>
+    <w:p>
+      <w:pPr>
+        <w:pStyle w:val="ListParagraph"/>
+        <w:numPr>
+          <w:ilvl w:val="0"/>
+          <w:numId w:val="28"/>
+        </w:numPr>
+      </w:pPr>
+      <w:r>
+        <w:t>Different modes present different types of challenges</w:t>
+      </w:r>
+    </w:p>
+    <w:p>
+      <w:pPr>
+        <w:pStyle w:val="ListParagraph"/>
+        <w:numPr>
+          <w:ilvl w:val="1"/>
+          <w:numId w:val="28"/>
+        </w:numPr>
+      </w:pPr>
+      <w:r>
+        <w:t xml:space="preserve">Written survey </w:t>
+      </w:r>
+      <w:r>
+        <w:sym w:font="Wingdings" w:char="F0E0"/>
+      </w:r>
+      <w:r>
+        <w:t xml:space="preserve"> reporting challenges</w:t>
+      </w:r>
+    </w:p>
+    <w:p>
+      <w:pPr>
+        <w:pStyle w:val="ListParagraph"/>
+        <w:numPr>
+          <w:ilvl w:val="1"/>
+          <w:numId w:val="28"/>
+        </w:numPr>
+      </w:pPr>
+      <w:r>
+        <w:t xml:space="preserve">Telephone survey </w:t>
+      </w:r>
+      <w:r>
+        <w:sym w:font="Wingdings" w:char="F0E0"/>
+      </w:r>
+      <w:r>
+        <w:t xml:space="preserve"> perception and comprehension challenges</w:t>
+      </w:r>
+    </w:p>
+    <w:p>
+      <w:pPr>
+        <w:pStyle w:val="ListParagraph"/>
+        <w:numPr>
+          <w:ilvl w:val="1"/>
+          <w:numId w:val="28"/>
+        </w:numPr>
+      </w:pPr>
+      <w:r>
+        <w:t xml:space="preserve">Interviewer-administered surveys </w:t>
+      </w:r>
+      <w:r>
+        <w:sym w:font="Wingdings" w:char="F0E0"/>
+      </w:r>
+      <w:r>
+        <w:t xml:space="preserve"> measure error caused by interviewer misunderstanding</w:t>
+      </w:r>
+    </w:p>
+    <w:p>
+      <w:pPr>
+        <w:pStyle w:val="ListParagraph"/>
+        <w:numPr>
+          <w:ilvl w:val="0"/>
+          <w:numId w:val="28"/>
+        </w:numPr>
+      </w:pPr>
+      <w:r>
+        <w:t>Different modes provide different sources of additional meaning about questions</w:t>
+      </w:r>
+    </w:p>
+    <w:p>
+      <w:pPr>
+        <w:pStyle w:val="ListParagraph"/>
+        <w:numPr>
+          <w:ilvl w:val="1"/>
+          <w:numId w:val="28"/>
+        </w:numPr>
+      </w:pPr>
+      <w:r>
+        <w:t xml:space="preserve">Aural surveys </w:t>
+      </w:r>
+      <w:r>
+        <w:sym w:font="Wingdings" w:char="F0E0"/>
+      </w:r>
+      <w:r>
+        <w:t xml:space="preserve"> paralinguistic features such as tone and emphasis</w:t>
+      </w:r>
+    </w:p>
+    <w:p>
+      <w:pPr>
+        <w:pStyle w:val="ListParagraph"/>
+        <w:numPr>
+          <w:ilvl w:val="1"/>
+          <w:numId w:val="28"/>
+        </w:numPr>
+      </w:pPr>
+      <w:r>
+        <w:t xml:space="preserve">Visual surveys </w:t>
+      </w:r>
+      <w:r>
+        <w:sym w:font="Wingdings" w:char="F0E0"/>
+      </w:r>
+      <w:r>
+        <w:t xml:space="preserve"> graphical features and layout</w:t>
+      </w:r>
+    </w:p>
+    <w:p/>
+    <w:p>
+      <w:r>
+        <w:t>Importance of Visual Design in Self-Administered Surveys</w:t>
+      </w:r>
+    </w:p>
+    <w:p>
+      <w:pPr>
+        <w:pStyle w:val="ListParagraph"/>
+        <w:numPr>
+          <w:ilvl w:val="0"/>
+          <w:numId w:val="29"/>
+        </w:numPr>
+      </w:pPr>
+      <w:r>
+        <w:t>Visu</w:t>
+      </w:r>
+      <w:r>
+        <w:t xml:space="preserve">al design can have as much impact on </w:t>
+      </w:r>
+      <w:r>
+        <w:t>response and measurement as question wording.</w:t>
+      </w:r>
+    </w:p>
+    <w:p>
+      <w:pPr>
+        <w:pStyle w:val="ListParagraph"/>
+        <w:numPr>
+          <w:ilvl w:val="0"/>
+          <w:numId w:val="29"/>
+        </w:numPr>
+      </w:pPr>
+      <w:r>
+        <w:t>Good visual design performs the function of an interviewer</w:t>
+      </w:r>
+    </w:p>
+    <w:p>
+      <w:pPr>
+        <w:pStyle w:val="ListParagraph"/>
+        <w:numPr>
+          <w:ilvl w:val="1"/>
+          <w:numId w:val="29"/>
+        </w:numPr>
+      </w:pPr>
+      <w:r>
+        <w:t>Help respondents complete the survey correctly and accurately.</w:t>
+      </w:r>
+    </w:p>
+    <w:p>
+      <w:pPr>
+        <w:pStyle w:val="ListParagraph"/>
+        <w:numPr>
+          <w:ilvl w:val="0"/>
+          <w:numId w:val="29"/>
+        </w:numPr>
+      </w:pPr>
+      <w:r>
+        <w:t>Other benefits of good visual design</w:t>
+      </w:r>
+    </w:p>
+    <w:p>
+      <w:pPr>
+        <w:pStyle w:val="ListParagraph"/>
+        <w:numPr>
+          <w:ilvl w:val="1"/>
+          <w:numId w:val="29"/>
+        </w:numPr>
+      </w:pPr>
+      <w:r>
+        <w:t>Minimize measurement error</w:t>
+      </w:r>
+    </w:p>
+    <w:p>
+      <w:pPr>
+        <w:pStyle w:val="ListParagraph"/>
+        <w:numPr>
+          <w:ilvl w:val="1"/>
+          <w:numId w:val="29"/>
+        </w:numPr>
+      </w:pPr>
+      <w:r>
+        <w:t>Minimize item nonresponse</w:t>
+      </w:r>
+    </w:p>
+    <w:p/>
+    <w:p>
+      <w:r>
+        <w:t>Visual Design Concepts and Their Application to Surveys</w:t>
+      </w:r>
+    </w:p>
+    <w:p>
+      <w:pPr>
+        <w:pStyle w:val="ListParagraph"/>
+        <w:numPr>
+          <w:ilvl w:val="0"/>
+          <w:numId w:val="30"/>
+        </w:numPr>
+      </w:pPr>
+      <w:r>
+        <w:t>Four types of visual design elements</w:t>
+      </w:r>
+    </w:p>
+    <w:p>
+      <w:pPr>
+        <w:pStyle w:val="ListParagraph"/>
+        <w:numPr>
+          <w:ilvl w:val="1"/>
+          <w:numId w:val="30"/>
+        </w:numPr>
+      </w:pPr>
+      <w:r>
+        <w:t>Words</w:t>
+      </w:r>
+    </w:p>
+    <w:p>
+      <w:pPr>
+        <w:pStyle w:val="ListParagraph"/>
+        <w:numPr>
+          <w:ilvl w:val="1"/>
+          <w:numId w:val="30"/>
+        </w:numPr>
+      </w:pPr>
+      <w:r>
+        <w:t>Numbers</w:t>
+      </w:r>
+    </w:p>
+    <w:p>
+      <w:pPr>
+        <w:pStyle w:val="ListParagraph"/>
+        <w:numPr>
+          <w:ilvl w:val="1"/>
+          <w:numId w:val="30"/>
+        </w:numPr>
+      </w:pPr>
+      <w:r>
+        <w:t>Symbols (e.g., an arrow to indicate direction)</w:t>
+      </w:r>
+    </w:p>
+    <w:p>
+      <w:pPr>
+        <w:pStyle w:val="ListParagraph"/>
+        <w:numPr>
+          <w:ilvl w:val="1"/>
+          <w:numId w:val="30"/>
+        </w:numPr>
+      </w:pPr>
+      <w:r>
+        <w:t>Graphics (e.g., text boxes, check boxes, radio buttons, shaded backgrounds)</w:t>
+      </w:r>
+    </w:p>
+    <w:p>
+      <w:pPr>
+        <w:pStyle w:val="ListParagraph"/>
+        <w:numPr>
+          <w:ilvl w:val="0"/>
+          <w:numId w:val="30"/>
+        </w:numPr>
+      </w:pPr>
+      <w:r>
+        <w:lastRenderedPageBreak/>
+        <w:t>Each element has properties that can be manipulated.</w:t>
+      </w:r>
+    </w:p>
+    <w:p>
+      <w:pPr>
+        <w:pStyle w:val="ListParagraph"/>
+        <w:numPr>
+          <w:ilvl w:val="1"/>
+          <w:numId w:val="30"/>
+        </w:numPr>
+      </w:pPr>
+      <w:r>
+        <w:t>Size</w:t>
+      </w:r>
+    </w:p>
+    <w:p>
+      <w:pPr>
+        <w:pStyle w:val="ListParagraph"/>
+        <w:numPr>
+          <w:ilvl w:val="1"/>
+          <w:numId w:val="30"/>
+        </w:numPr>
+      </w:pPr>
+      <w:r>
+        <w:t>Font</w:t>
+      </w:r>
+    </w:p>
+    <w:p>
+      <w:pPr>
+        <w:pStyle w:val="ListParagraph"/>
+        <w:numPr>
+          <w:ilvl w:val="1"/>
+          <w:numId w:val="30"/>
+        </w:numPr>
+      </w:pPr>
+      <w:r>
+        <w:t>Color</w:t>
+      </w:r>
+    </w:p>
+    <w:p>
+      <w:pPr>
+        <w:pStyle w:val="ListParagraph"/>
+        <w:numPr>
+          <w:ilvl w:val="1"/>
+          <w:numId w:val="30"/>
+        </w:numPr>
+      </w:pPr>
+      <w:r>
+        <w:t>Brightness</w:t>
+      </w:r>
+    </w:p>
+    <w:p>
+      <w:pPr>
+        <w:pStyle w:val="ListParagraph"/>
+        <w:numPr>
+          <w:ilvl w:val="1"/>
+          <w:numId w:val="30"/>
+        </w:numPr>
+      </w:pPr>
+      <w:r>
+        <w:t>Location</w:t>
+      </w:r>
+    </w:p>
+    <w:p>
+      <w:pPr>
+        <w:pStyle w:val="ListParagraph"/>
+        <w:numPr>
+          <w:ilvl w:val="1"/>
+          <w:numId w:val="30"/>
+        </w:numPr>
+      </w:pPr>
+      <w:r>
+        <w:t>Shape</w:t>
+      </w:r>
+    </w:p>
+    <w:p>
+      <w:pPr>
+        <w:pStyle w:val="ListParagraph"/>
+        <w:numPr>
+          <w:ilvl w:val="0"/>
+          <w:numId w:val="30"/>
+        </w:numPr>
+      </w:pPr>
+      <w:r>
+        <w:t>People process and give meaning to visual elements in multiple steps.</w:t>
+      </w:r>
+    </w:p>
+    <w:p>
+      <w:pPr>
+        <w:pStyle w:val="ListParagraph"/>
+        <w:numPr>
+          <w:ilvl w:val="1"/>
+          <w:numId w:val="30"/>
+        </w:numPr>
+      </w:pPr>
+      <w:r>
+        <w:t>Basic page layout</w:t>
+      </w:r>
+    </w:p>
+    <w:p>
+      <w:pPr>
+        <w:pStyle w:val="ListParagraph"/>
+        <w:numPr>
+          <w:ilvl w:val="2"/>
+          <w:numId w:val="30"/>
+        </w:numPr>
+      </w:pPr>
+      <w:r>
+        <w:t xml:space="preserve">Pre-attentive processing </w:t>
+      </w:r>
+      <w:r>
+        <w:sym w:font="Wingdings" w:char="F0E0"/>
+      </w:r>
+      <w:r>
+        <w:t xml:space="preserve"> subconscious scanning of the page</w:t>
+      </w:r>
+    </w:p>
+    <w:p>
+      <w:pPr>
+        <w:pStyle w:val="ListParagraph"/>
+        <w:numPr>
+          <w:ilvl w:val="2"/>
+          <w:numId w:val="30"/>
+        </w:numPr>
+      </w:pPr>
+      <w:r>
+        <w:t>Bottom-up processing</w:t>
+      </w:r>
+      <w:r>
+        <w:sym w:font="Wingdings" w:char="F0E0"/>
+      </w:r>
+      <w:r>
+        <w:t xml:space="preserve"> visual scene</w:t>
+      </w:r>
+    </w:p>
+    <w:p>
+      <w:pPr>
+        <w:pStyle w:val="ListParagraph"/>
+        <w:numPr>
+          <w:ilvl w:val="1"/>
+          <w:numId w:val="30"/>
+        </w:numPr>
+      </w:pPr>
+      <w:r>
+        <w:t>Information organization</w:t>
+      </w:r>
+    </w:p>
+    <w:p>
+      <w:pPr>
+        <w:pStyle w:val="ListParagraph"/>
+        <w:numPr>
+          <w:ilvl w:val="2"/>
+          <w:numId w:val="30"/>
+        </w:numPr>
+      </w:pPr>
+      <w:r>
+        <w:t xml:space="preserve">Figure/ground orientation </w:t>
+      </w:r>
+      <w:r>
+        <w:sym w:font="Wingdings" w:char="F0E0"/>
+      </w:r>
+      <w:r>
+        <w:t xml:space="preserve"> differentiate individual visual elements</w:t>
+      </w:r>
+    </w:p>
+    <w:p>
+      <w:pPr>
+        <w:pStyle w:val="ListParagraph"/>
+        <w:numPr>
+          <w:ilvl w:val="2"/>
+          <w:numId w:val="30"/>
+        </w:numPr>
+      </w:pPr>
+      <w:r>
+        <w:t xml:space="preserve">Attentive processing </w:t>
+      </w:r>
+      <w:r>
+        <w:sym w:font="Wingdings" w:char="F0E0"/>
+      </w:r>
+      <w:r>
+        <w:t xml:space="preserve"> conscious processing of elements</w:t>
+      </w:r>
+    </w:p>
+    <w:p>
+      <w:pPr>
+        <w:pStyle w:val="ListParagraph"/>
+        <w:numPr>
+          <w:ilvl w:val="2"/>
+          <w:numId w:val="30"/>
+        </w:numPr>
+      </w:pPr>
+      <w:r>
+        <w:t>Bottom-up processing</w:t>
+      </w:r>
+    </w:p>
+    <w:p>
+      <w:pPr>
+        <w:pStyle w:val="ListParagraph"/>
+        <w:numPr>
+          <w:ilvl w:val="2"/>
+          <w:numId w:val="30"/>
+        </w:numPr>
+      </w:pPr>
+      <w:r>
+        <w:t xml:space="preserve">Top-down processing </w:t>
+      </w:r>
+      <w:r>
+        <w:sym w:font="Wingdings" w:char="F0E0"/>
+      </w:r>
+      <w:r>
+        <w:t xml:space="preserve"> cultural knowledge, prior experiences, expectations</w:t>
+      </w:r>
+    </w:p>
+    <w:p>
+      <w:pPr>
+        <w:pStyle w:val="ListParagraph"/>
+        <w:numPr>
+          <w:ilvl w:val="1"/>
+          <w:numId w:val="30"/>
+        </w:numPr>
+      </w:pPr>
+      <w:r>
+        <w:t>Task completion</w:t>
+      </w:r>
+    </w:p>
+    <w:p>
+      <w:pPr>
+        <w:pStyle w:val="ListParagraph"/>
+        <w:numPr>
+          <w:ilvl w:val="2"/>
+          <w:numId w:val="30"/>
+        </w:numPr>
+      </w:pPr>
+      <w:r>
+        <w:t>Attention placed</w:t>
+      </w:r>
+      <w:r>
+        <w:t xml:space="preserve"> on smaller area for more focused processing</w:t>
+      </w:r>
+    </w:p>
+    <w:p>
+      <w:pPr>
+        <w:pStyle w:val="ListParagraph"/>
+        <w:numPr>
+          <w:ilvl w:val="2"/>
+          <w:numId w:val="30"/>
+        </w:numPr>
+      </w:pPr>
+      <w:r>
+        <w:t>Top-down processing</w:t>
+      </w:r>
+    </w:p>
+    <w:p>
+      <w:pPr>
+        <w:pStyle w:val="ListParagraph"/>
+        <w:numPr>
+          <w:ilvl w:val="0"/>
+          <w:numId w:val="30"/>
+        </w:numPr>
+      </w:pPr>
+      <w:r>
+        <w:t>Gestalt grouping principles</w:t>
+      </w:r>
+    </w:p>
+    <w:p>
+      <w:pPr>
+        <w:pStyle w:val="ListParagraph"/>
+        <w:numPr>
+          <w:ilvl w:val="1"/>
+          <w:numId w:val="30"/>
+        </w:numPr>
+      </w:pPr>
+      <w:r>
+        <w:t>Principle of proximity</w:t>
+      </w:r>
+    </w:p>
+    <w:p>
+      <w:pPr>
+        <w:pStyle w:val="ListParagraph"/>
+        <w:numPr>
+          <w:ilvl w:val="1"/>
+          <w:numId w:val="30"/>
+        </w:numPr>
+      </w:pPr>
+      <w:r>
+        <w:t>Similarity of size</w:t>
+      </w:r>
+    </w:p>
+    <w:p>
+      <w:pPr>
+        <w:pStyle w:val="ListParagraph"/>
+        <w:numPr>
+          <w:ilvl w:val="1"/>
+          <w:numId w:val="30"/>
+        </w:numPr>
+      </w:pPr>
+      <w:r>
+        <w:t>Similarity of shape</w:t>
+      </w:r>
+    </w:p>
+    <w:p>
+      <w:pPr>
+        <w:pStyle w:val="ListParagraph"/>
+        <w:numPr>
+          <w:ilvl w:val="1"/>
+          <w:numId w:val="30"/>
+        </w:numPr>
+      </w:pPr>
+      <w:r>
+        <w:t>Similarity of contrast</w:t>
+      </w:r>
+    </w:p>
+    <w:p>
+      <w:pPr>
+        <w:pStyle w:val="ListParagraph"/>
+        <w:numPr>
+          <w:ilvl w:val="1"/>
+          <w:numId w:val="30"/>
+        </w:numPr>
+      </w:pPr>
+      <w:r>
+        <w:t>Common region</w:t>
+      </w:r>
+    </w:p>
+    <w:p>
+      <w:pPr>
+        <w:pStyle w:val="ListParagraph"/>
+        <w:numPr>
+          <w:ilvl w:val="1"/>
+          <w:numId w:val="30"/>
+        </w:numPr>
+      </w:pPr>
+      <w:r>
+        <w:t>Elemental connectedness</w:t>
+      </w:r>
+    </w:p>
+    <w:p>
+      <w:pPr>
+        <w:pStyle w:val="ListParagraph"/>
+        <w:numPr>
+          <w:ilvl w:val="1"/>
+          <w:numId w:val="30"/>
+        </w:numPr>
+      </w:pPr>
+      <w:r>
+        <w:t>Continuity</w:t>
+      </w:r>
+    </w:p>
+    <w:p>
+      <w:pPr>
+        <w:pStyle w:val="ListParagraph"/>
+        <w:numPr>
+          <w:ilvl w:val="1"/>
+          <w:numId w:val="30"/>
+        </w:numPr>
+      </w:pPr>
+      <w:r>
+        <w:t>Closure</w:t>
+      </w:r>
+    </w:p>
+    <w:p>
+      <w:pPr>
+        <w:pStyle w:val="ListParagraph"/>
+        <w:numPr>
+          <w:ilvl w:val="1"/>
+          <w:numId w:val="30"/>
+        </w:numPr>
+      </w:pPr>
+      <w:r>
+        <w:t>Common Fate</w:t>
+      </w:r>
+    </w:p>
+    <w:p>
+      <w:pPr>
+        <w:pStyle w:val="ListParagraph"/>
+        <w:numPr>
+          <w:ilvl w:val="1"/>
+          <w:numId w:val="30"/>
+        </w:numPr>
+      </w:pPr>
+      <w:r>
+        <w:t>Layering of principles</w:t>
+      </w:r>
+    </w:p>
+    <w:p/>
+    <w:p>
+      <w:r>
+        <w:t xml:space="preserve">Guidelines for the </w:t>
+      </w:r>
+      <w:r>
+        <w:t>Visual Presentation of Survey Questions</w:t>
+      </w:r>
+    </w:p>
+    <w:p>
+      <w:pPr>
+        <w:pStyle w:val="ListParagraph"/>
+        <w:numPr>
+          <w:ilvl w:val="0"/>
+          <w:numId w:val="31"/>
+        </w:numPr>
+      </w:pPr>
+      <w:r>
+        <w:t>Use darker and/or larger print for the question stem and lighter and/or small print for the answer choices and answer spaces.</w:t>
+      </w:r>
+    </w:p>
+    <w:p>
+      <w:pPr>
+        <w:pStyle w:val="ListParagraph"/>
+        <w:numPr>
+          <w:ilvl w:val="0"/>
+          <w:numId w:val="31"/>
+        </w:numPr>
+      </w:pPr>
+      <w:r>
+        <w:t>Use spacing to help create subgrouping within a question.</w:t>
+      </w:r>
+    </w:p>
+    <w:p>
+      <w:pPr>
+        <w:pStyle w:val="ListParagraph"/>
+        <w:numPr>
+          <w:ilvl w:val="0"/>
+          <w:numId w:val="31"/>
+        </w:numPr>
+      </w:pPr>
+      <w:r>
+        <w:t>Visually standardize all answer spaces or response options.</w:t>
+      </w:r>
+    </w:p>
+    <w:p>
+      <w:pPr>
+        <w:pStyle w:val="ListParagraph"/>
+        <w:numPr>
+          <w:ilvl w:val="0"/>
+          <w:numId w:val="31"/>
+        </w:numPr>
+      </w:pPr>
+      <w:r>
+        <w:t>Use visual design properties to emphasize elements that are important to the respondent and to deemphasize those that are not.</w:t>
+      </w:r>
+    </w:p>
+    <w:p>
+      <w:pPr>
+        <w:pStyle w:val="ListParagraph"/>
+        <w:numPr>
+          <w:ilvl w:val="0"/>
+          <w:numId w:val="31"/>
+        </w:numPr>
+      </w:pPr>
+      <w:r>
+        <w:t>Choose font, size, and line length to ensure the legibility of the text.</w:t>
+      </w:r>
+    </w:p>
+    <w:p>
+      <w:pPr>
+        <w:pStyle w:val="ListParagraph"/>
+        <w:numPr>
+          <w:ilvl w:val="0"/>
+          <w:numId w:val="31"/>
+        </w:numPr>
+      </w:pPr>
+      <w:r>
+        <w:t>Integrate special instructions into the questions where they will be used rather than including them as free-standing entities.</w:t>
+      </w:r>
+    </w:p>
+    <w:p>
+      <w:pPr>
+        <w:pStyle w:val="ListParagraph"/>
+        <w:numPr>
+          <w:ilvl w:val="0"/>
+          <w:numId w:val="31"/>
+        </w:numPr>
+      </w:pPr>
+      <w:r>
+        <w:t>Separate optional or occasionally needed instructions from the question stem by font or symbol variation.</w:t>
+      </w:r>
+    </w:p>
+    <w:p/>
+    <w:p>
+      <w:r>
+        <w:br w:type="page"/>
+      </w:r>
+    </w:p>
+    <w:p>
+      <w:r>
+        <w:lastRenderedPageBreak/>
+        <w:t>Guidelines for the Visual Presentation of Open-Ended Questions</w:t>
+      </w:r>
+    </w:p>
+    <w:p>
+      <w:pPr>
+        <w:pStyle w:val="ListParagraph"/>
+        <w:numPr>
+          <w:ilvl w:val="0"/>
+          <w:numId w:val="32"/>
+        </w:numPr>
+      </w:pPr>
+      <w:r>
+        <w:t>Provide a single answer box if only one answer is needed and multiple answer boxes if multiple answers are needed.</w:t>
+      </w:r>
+    </w:p>
+    <w:p>
+      <w:pPr>
+        <w:pStyle w:val="ListParagraph"/>
+        <w:numPr>
+          <w:ilvl w:val="0"/>
+          <w:numId w:val="32"/>
+        </w:numPr>
+      </w:pPr>
+      <w:r>
+        <w:t>Provide answer spaces that are sized appropriately for the response task.</w:t>
+      </w:r>
+    </w:p>
+    <w:p>
+      <w:pPr>
+        <w:pStyle w:val="ListParagraph"/>
+        <w:numPr>
+          <w:ilvl w:val="0"/>
+          <w:numId w:val="32"/>
+        </w:numPr>
+      </w:pPr>
+      <w:r>
+        <w:t>Encourage the use of proper units or a desired response format, provide labels and templates with answer spaces.</w:t>
+      </w:r>
+    </w:p>
+    <w:p/>
+    <w:p>
+      <w:r>
+        <w:t>Guidelines for the Visual Presentation of Close-Ended Questions</w:t>
+      </w:r>
+    </w:p>
+    <w:p>
+      <w:pPr>
+        <w:pStyle w:val="ListParagraph"/>
+        <w:numPr>
+          <w:ilvl w:val="0"/>
+          <w:numId w:val="33"/>
+        </w:numPr>
+      </w:pPr>
+      <w:r>
+        <w:t>Align response options vertically in one column or horizontally in one row and provide equal distance between categories.</w:t>
+      </w:r>
+    </w:p>
+    <w:p>
+      <w:pPr>
+        <w:pStyle w:val="ListParagraph"/>
+        <w:numPr>
+          <w:ilvl w:val="0"/>
+          <w:numId w:val="33"/>
+        </w:numPr>
+      </w:pPr>
+      <w:r>
+        <w:t>Place non-substantive options after and separate from substantive options.</w:t>
+      </w:r>
+    </w:p>
+    <w:p>
+      <w:pPr>
+        <w:pStyle w:val="ListParagraph"/>
+        <w:numPr>
+          <w:ilvl w:val="1"/>
+          <w:numId w:val="33"/>
+        </w:numPr>
+      </w:pPr>
+      <w:r>
+        <w:t>Visual midpoint of scale should align with conceptual midpoint of scale.</w:t>
+      </w:r>
+    </w:p>
+    <w:p>
+      <w:pPr>
+        <w:pStyle w:val="ListParagraph"/>
+        <w:numPr>
+          <w:ilvl w:val="0"/>
+          <w:numId w:val="33"/>
+        </w:numPr>
+      </w:pPr>
+      <w:r>
+        <w:t>Consider using differently shaped answer spaces (circles and squares) to help respondents distinguish between single- and multiple-answer options.</w:t>
+      </w:r>
+    </w:p>
+    <w:p/>
+    <w:p>
+      <w:r>
+        <w:t>Guidelines for the Visual Presentation of Questionnaire Pages or Screens</w:t>
+      </w:r>
+    </w:p>
+    <w:p>
+      <w:pPr>
+        <w:pStyle w:val="ListParagraph"/>
+        <w:numPr>
+          <w:ilvl w:val="0"/>
+          <w:numId w:val="35"/>
+        </w:numPr>
+      </w:pPr>
+      <w:r>
+        <w:t>Objectives</w:t>
+      </w:r>
+    </w:p>
+    <w:p>
+      <w:pPr>
+        <w:pStyle w:val="ListParagraph"/>
+        <w:numPr>
+          <w:ilvl w:val="1"/>
+          <w:numId w:val="35"/>
+        </w:numPr>
+      </w:pPr>
+      <w:r>
+        <w:t>Help respondents perceive and understand the layout and organization of the page.</w:t>
+      </w:r>
+    </w:p>
+    <w:p>
+      <w:pPr>
+        <w:pStyle w:val="ListParagraph"/>
+        <w:numPr>
+          <w:ilvl w:val="1"/>
+          <w:numId w:val="35"/>
+        </w:numPr>
+      </w:pPr>
+      <w:r>
+        <w:t>Help them recognize and follow the navigational path through the page.</w:t>
+      </w:r>
+    </w:p>
+    <w:p>
+      <w:pPr>
+        <w:pStyle w:val="ListParagraph"/>
+        <w:numPr>
+          <w:ilvl w:val="0"/>
+          <w:numId w:val="35"/>
+        </w:numPr>
+      </w:pPr>
+      <w:r>
+        <w:t>Establish grouping and subgrouping within and across questions in the questionnaire.</w:t>
+      </w:r>
+    </w:p>
+    <w:p>
+      <w:pPr>
+        <w:pStyle w:val="ListParagraph"/>
+        <w:numPr>
+          <w:ilvl w:val="0"/>
+          <w:numId w:val="35"/>
+        </w:numPr>
+      </w:pPr>
+      <w:r>
+        <w:t>Establish consistency in the visual presentation of questions and use alignment and vertical spacing to help respondents organize information on the page.</w:t>
+      </w:r>
+    </w:p>
+    <w:p>
+      <w:pPr>
+        <w:pStyle w:val="ListParagraph"/>
+        <w:numPr>
+          <w:ilvl w:val="0"/>
+          <w:numId w:val="35"/>
+        </w:numPr>
+      </w:pPr>
+      <w:r>
+        <w:t xml:space="preserve">Use color and contrast to help respondents </w:t>
+      </w:r>
+      <w:r>
+        <w:t>recognize the components of the questions and the navigational path through the questionnaire.</w:t>
+      </w:r>
+    </w:p>
+    <w:p>
+      <w:pPr>
+        <w:pStyle w:val="ListParagraph"/>
+        <w:numPr>
+          <w:ilvl w:val="0"/>
+          <w:numId w:val="35"/>
+        </w:numPr>
+      </w:pPr>
+      <w:r>
+        <w:t xml:space="preserve">Visually group related information in regions </w:t>
+      </w:r>
+      <w:r>
+        <w:t>by using</w:t>
+      </w:r>
+      <w:r>
+        <w:t xml:space="preserve"> contrast and enclosure.</w:t>
+      </w:r>
+    </w:p>
+    <w:p>
+      <w:pPr>
+        <w:pStyle w:val="ListParagraph"/>
+        <w:numPr>
+          <w:ilvl w:val="0"/>
+          <w:numId w:val="35"/>
+        </w:numPr>
+      </w:pPr>
+      <w:r>
+        <w:t xml:space="preserve">Use visual elements and properties consistently </w:t>
+      </w:r>
+      <w:r>
+        <w:t>across questions and pages/screens to visually emphasize or deemphasize certain types of information.</w:t>
+      </w:r>
+    </w:p>
+    <w:p>
+      <w:pPr>
+        <w:pStyle w:val="ListParagraph"/>
+        <w:numPr>
+          <w:ilvl w:val="0"/>
+          <w:numId w:val="35"/>
+        </w:numPr>
+      </w:pPr>
+      <w:r>
+        <w:t>Avoid visual clutter.</w:t>
+      </w:r>
       <w:bookmarkStart w:id="0" w:name="_GoBack"/>
       <w:bookmarkEnd w:id="0"/>
     </w:p>
+    <w:p>
+      <w:pPr>
+        <w:pStyle w:val="ListParagraph"/>
+        <w:numPr>
+          <w:ilvl w:val="0"/>
+          <w:numId w:val="35"/>
+        </w:numPr>
+      </w:pPr>
+      <w:r>
+        <w:t xml:space="preserve">Avoid placing questions side by side on a page so that respondents are not asked to answer </w:t>
+      </w:r>
+      <w:r>
+        <w:t>two questions at once.</w:t>
+      </w:r>
+    </w:p>
+    <w:p>
+      <w:pPr>
+        <w:pStyle w:val="ListParagraph"/>
+        <w:numPr>
+          <w:ilvl w:val="0"/>
+          <w:numId w:val="35"/>
+        </w:numPr>
+      </w:pPr>
+      <w:r>
+        <w:t>Minimize the use of matrices and grids and when they cannot be avoided, minimize their complexity.</w:t>
+      </w:r>
+    </w:p>
+    <w:p/>
     <w:sectPr>
-      <w:headerReference w:type="default" r:id="rId10"/>
+      <w:headerReference w:type="default" r:id="rId11"/>
       <w:pgSz w:w="12240" w:h="15840"/>
       <w:pgMar w:top="1440" w:right="1440" w:bottom="1440" w:left="1440" w:header="720" w:footer="720" w:gutter="0"/>
       <w:pgNumType w:start="1"/>
@@ -5870,6 +7112,117 @@
 </w:hdr>
 </file>
 
+<file path=word/header5.xml><?xml version="1.0" encoding="utf-8"?>
+<w:hdr xmlns:wpc="http://schemas.microsoft.com/office/word/2010/wordprocessingCanvas" xmlns:cx="http://schemas.microsoft.com/office/drawing/2014/chartex" xmlns:cx1="http://schemas.microsoft.com/office/drawing/2015/9/8/chartex" xmlns:cx2="http://schemas.microsoft.com/office/drawing/2015/10/21/chartex" xmlns:cx3="http://schemas.microsoft.com/office/drawing/2016/5/9/chartex" xmlns:cx4="http://schemas.microsoft.com/office/drawing/2016/5/10/chartex" xmlns:cx5="http://schemas.microsoft.com/office/drawing/2016/5/11/chartex" xmlns:mc="http://schemas.openxmlformats.org/markup-compatibility/2006" xmlns:o="urn:schemas-microsoft-com:office:office" xmlns:r="http://schemas.openxmlformats.org/officeDocument/2006/relationships" xmlns:m="http://schemas.openxmlformats.org/officeDocument/2006/math" xmlns:v="urn:schemas-microsoft-com:vml" xmlns:wp14="http://schemas.microsoft.com/office/word/2010/wordprocessingDrawing" xmlns:wp="http://schemas.openxmlformats.org/drawingml/2006/wordprocessingDrawing" xmlns:w10="urn:schemas-microsoft-com:office:word" xmlns:w="http://schemas.openxmlformats.org/wordprocessingml/2006/main" xmlns:w14="http://schemas.microsoft.com/office/word/2010/wordml" xmlns:w15="http://schemas.microsoft.com/office/word/2012/wordml" xmlns:w16se="http://schemas.microsoft.com/office/word/2015/wordml/symex" xmlns:wpg="http://schemas.microsoft.com/office/word/2010/wordprocessingGroup" xmlns:wpi="http://schemas.microsoft.com/office/word/2010/wordprocessingInk" xmlns:wne="http://schemas.microsoft.com/office/word/2006/wordml" xmlns:wps="http://schemas.microsoft.com/office/word/2010/wordprocessingShape" mc:Ignorable="w14 w15 w16se wp14">
+  <w:p>
+    <w:pPr>
+      <w:pStyle w:val="Header"/>
+    </w:pPr>
+    <w:proofErr w:type="spellStart"/>
+    <w:r>
+      <w:t>Dillman</w:t>
+    </w:r>
+    <w:proofErr w:type="spellEnd"/>
+    <w:r>
+      <w:t>, D., Smyth. J.D. &amp; Christian, L.H. (2014). Internet, Phone, Mail, and Mixed-Mode Surveys: The Tailored Design Method. Hoboken, New Jersey: John Wiley &amp; Sons.</w:t>
+    </w:r>
+  </w:p>
+  <w:p>
+    <w:pPr>
+      <w:pStyle w:val="Header"/>
+    </w:pPr>
+  </w:p>
+  <w:p>
+    <w:pPr>
+      <w:pStyle w:val="Header"/>
+    </w:pPr>
+    <w:r>
+      <w:t xml:space="preserve">Chapter 6: Aural Versus Visual Design of Questions and Questionnaires | Page </w:t>
+    </w:r>
+    <w:r>
+      <w:rPr>
+        <w:b/>
+        <w:bCs/>
+      </w:rPr>
+      <w:fldChar w:fldCharType="begin"/>
+    </w:r>
+    <w:r>
+      <w:rPr>
+        <w:b/>
+        <w:bCs/>
+      </w:rPr>
+      <w:instrText xml:space="preserve"> PAGE  \* Arabic  \* MERGEFORMAT </w:instrText>
+    </w:r>
+    <w:r>
+      <w:rPr>
+        <w:b/>
+        <w:bCs/>
+      </w:rPr>
+      <w:fldChar w:fldCharType="separate"/>
+    </w:r>
+    <w:r>
+      <w:rPr>
+        <w:b/>
+        <w:bCs/>
+        <w:noProof/>
+      </w:rPr>
+      <w:t>3</w:t>
+    </w:r>
+    <w:r>
+      <w:rPr>
+        <w:b/>
+        <w:bCs/>
+      </w:rPr>
+      <w:fldChar w:fldCharType="end"/>
+    </w:r>
+    <w:r>
+      <w:t xml:space="preserve"> of </w:t>
+    </w:r>
+    <w:r>
+      <w:rPr>
+        <w:b/>
+        <w:bCs/>
+      </w:rPr>
+      <w:fldChar w:fldCharType="begin"/>
+    </w:r>
+    <w:r>
+      <w:rPr>
+        <w:b/>
+        <w:bCs/>
+      </w:rPr>
+      <w:instrText xml:space="preserve"> SECTIONPAGES   \* MERGEFORMAT </w:instrText>
+    </w:r>
+    <w:r>
+      <w:rPr>
+        <w:b/>
+        <w:bCs/>
+      </w:rPr>
+      <w:fldChar w:fldCharType="separate"/>
+    </w:r>
+    <w:r>
+      <w:rPr>
+        <w:b/>
+        <w:bCs/>
+        <w:noProof/>
+      </w:rPr>
+      <w:t>3</w:t>
+    </w:r>
+    <w:r>
+      <w:rPr>
+        <w:b/>
+        <w:bCs/>
+      </w:rPr>
+      <w:fldChar w:fldCharType="end"/>
+    </w:r>
+  </w:p>
+  <w:p>
+    <w:pPr>
+      <w:pStyle w:val="Header"/>
+    </w:pPr>
+  </w:p>
+</w:hdr>
+</file>
+
 <file path=word/numbering.xml><?xml version="1.0" encoding="utf-8"?>
 <w:numbering xmlns:wpc="http://schemas.microsoft.com/office/word/2010/wordprocessingCanvas" xmlns:cx="http://schemas.microsoft.com/office/drawing/2014/chartex" xmlns:cx1="http://schemas.microsoft.com/office/drawing/2015/9/8/chartex" xmlns:cx2="http://schemas.microsoft.com/office/drawing/2015/10/21/chartex" xmlns:cx3="http://schemas.microsoft.com/office/drawing/2016/5/9/chartex" xmlns:cx4="http://schemas.microsoft.com/office/drawing/2016/5/10/chartex" xmlns:cx5="http://schemas.microsoft.com/office/drawing/2016/5/11/chartex" xmlns:mc="http://schemas.openxmlformats.org/markup-compatibility/2006" xmlns:o="urn:schemas-microsoft-com:office:office" xmlns:r="http://schemas.openxmlformats.org/officeDocument/2006/relationships" xmlns:m="http://schemas.openxmlformats.org/officeDocument/2006/math" xmlns:v="urn:schemas-microsoft-com:vml" xmlns:wp14="http://schemas.microsoft.com/office/word/2010/wordprocessingDrawing" xmlns:wp="http://schemas.openxmlformats.org/drawingml/2006/wordprocessingDrawing" xmlns:w10="urn:schemas-microsoft-com:office:word" xmlns:w="http://schemas.openxmlformats.org/wordprocessingml/2006/main" xmlns:w14="http://schemas.microsoft.com/office/word/2010/wordml" xmlns:w15="http://schemas.microsoft.com/office/word/2012/wordml" xmlns:w16se="http://schemas.microsoft.com/office/word/2015/wordml/symex" xmlns:wpg="http://schemas.microsoft.com/office/word/2010/wordprocessingGroup" xmlns:wpi="http://schemas.microsoft.com/office/word/2010/wordprocessingInk" xmlns:wne="http://schemas.microsoft.com/office/word/2006/wordml" xmlns:wps="http://schemas.microsoft.com/office/word/2010/wordprocessingShape" mc:Ignorable="w14 w15 w16se wp14">
   <w:abstractNum w:abstractNumId="0" w15:restartNumberingAfterBreak="0">
@@ -5986,6 +7339,119 @@
     </w:lvl>
   </w:abstractNum>
   <w:abstractNum w:abstractNumId="1" w15:restartNumberingAfterBreak="0">
+    <w:nsid w:val="0AE356E8"/>
+    <w:multiLevelType w:val="hybridMultilevel"/>
+    <w:tmpl w:val="7B40A186"/>
+    <w:lvl w:ilvl="0" w:tplc="04090001">
+      <w:start w:val="1"/>
+      <w:numFmt w:val="bullet"/>
+      <w:lvlText w:val=""/>
+      <w:lvlJc w:val="left"/>
+      <w:pPr>
+        <w:ind w:left="720" w:hanging="360"/>
+      </w:pPr>
+      <w:rPr>
+        <w:rFonts w:ascii="Symbol" w:hAnsi="Symbol" w:hint="default"/>
+      </w:rPr>
+    </w:lvl>
+    <w:lvl w:ilvl="1" w:tplc="04090003" w:tentative="1">
+      <w:start w:val="1"/>
+      <w:numFmt w:val="bullet"/>
+      <w:lvlText w:val="o"/>
+      <w:lvlJc w:val="left"/>
+      <w:pPr>
+        <w:ind w:left="1440" w:hanging="360"/>
+      </w:pPr>
+      <w:rPr>
+        <w:rFonts w:ascii="Courier New" w:hAnsi="Courier New" w:cs="Courier New" w:hint="default"/>
+      </w:rPr>
+    </w:lvl>
+    <w:lvl w:ilvl="2" w:tplc="04090005" w:tentative="1">
+      <w:start w:val="1"/>
+      <w:numFmt w:val="bullet"/>
+      <w:lvlText w:val=""/>
+      <w:lvlJc w:val="left"/>
+      <w:pPr>
+        <w:ind w:left="2160" w:hanging="360"/>
+      </w:pPr>
+      <w:rPr>
+        <w:rFonts w:ascii="Wingdings" w:hAnsi="Wingdings" w:hint="default"/>
+      </w:rPr>
+    </w:lvl>
+    <w:lvl w:ilvl="3" w:tplc="04090001" w:tentative="1">
+      <w:start w:val="1"/>
+      <w:numFmt w:val="bullet"/>
+      <w:lvlText w:val=""/>
+      <w:lvlJc w:val="left"/>
+      <w:pPr>
+        <w:ind w:left="2880" w:hanging="360"/>
+      </w:pPr>
+      <w:rPr>
+        <w:rFonts w:ascii="Symbol" w:hAnsi="Symbol" w:hint="default"/>
+      </w:rPr>
+    </w:lvl>
+    <w:lvl w:ilvl="4" w:tplc="04090003" w:tentative="1">
+      <w:start w:val="1"/>
+      <w:numFmt w:val="bullet"/>
+      <w:lvlText w:val="o"/>
+      <w:lvlJc w:val="left"/>
+      <w:pPr>
+        <w:ind w:left="3600" w:hanging="360"/>
+      </w:pPr>
+      <w:rPr>
+        <w:rFonts w:ascii="Courier New" w:hAnsi="Courier New" w:cs="Courier New" w:hint="default"/>
+      </w:rPr>
+    </w:lvl>
+    <w:lvl w:ilvl="5" w:tplc="04090005" w:tentative="1">
+      <w:start w:val="1"/>
+      <w:numFmt w:val="bullet"/>
+      <w:lvlText w:val=""/>
+      <w:lvlJc w:val="left"/>
+      <w:pPr>
+        <w:ind w:left="4320" w:hanging="360"/>
+      </w:pPr>
+      <w:rPr>
+        <w:rFonts w:ascii="Wingdings" w:hAnsi="Wingdings" w:hint="default"/>
+      </w:rPr>
+    </w:lvl>
+    <w:lvl w:ilvl="6" w:tplc="04090001" w:tentative="1">
+      <w:start w:val="1"/>
+      <w:numFmt w:val="bullet"/>
+      <w:lvlText w:val=""/>
+      <w:lvlJc w:val="left"/>
+      <w:pPr>
+        <w:ind w:left="5040" w:hanging="360"/>
+      </w:pPr>
+      <w:rPr>
+        <w:rFonts w:ascii="Symbol" w:hAnsi="Symbol" w:hint="default"/>
+      </w:rPr>
+    </w:lvl>
+    <w:lvl w:ilvl="7" w:tplc="04090003" w:tentative="1">
+      <w:start w:val="1"/>
+      <w:numFmt w:val="bullet"/>
+      <w:lvlText w:val="o"/>
+      <w:lvlJc w:val="left"/>
+      <w:pPr>
+        <w:ind w:left="5760" w:hanging="360"/>
+      </w:pPr>
+      <w:rPr>
+        <w:rFonts w:ascii="Courier New" w:hAnsi="Courier New" w:cs="Courier New" w:hint="default"/>
+      </w:rPr>
+    </w:lvl>
+    <w:lvl w:ilvl="8" w:tplc="04090005" w:tentative="1">
+      <w:start w:val="1"/>
+      <w:numFmt w:val="bullet"/>
+      <w:lvlText w:val=""/>
+      <w:lvlJc w:val="left"/>
+      <w:pPr>
+        <w:ind w:left="6480" w:hanging="360"/>
+      </w:pPr>
+      <w:rPr>
+        <w:rFonts w:ascii="Wingdings" w:hAnsi="Wingdings" w:hint="default"/>
+      </w:rPr>
+    </w:lvl>
+  </w:abstractNum>
+  <w:abstractNum w:abstractNumId="2" w15:restartNumberingAfterBreak="0">
     <w:nsid w:val="12B31EEA"/>
     <w:multiLevelType w:val="hybridMultilevel"/>
     <w:tmpl w:val="4C888886"/>
@@ -6098,7 +7564,7 @@
       </w:rPr>
     </w:lvl>
   </w:abstractNum>
-  <w:abstractNum w:abstractNumId="2" w15:restartNumberingAfterBreak="0">
+  <w:abstractNum w:abstractNumId="3" w15:restartNumberingAfterBreak="0">
     <w:nsid w:val="153C4CF5"/>
     <w:multiLevelType w:val="hybridMultilevel"/>
     <w:tmpl w:val="75305688"/>
@@ -6211,7 +7677,7 @@
       </w:rPr>
     </w:lvl>
   </w:abstractNum>
-  <w:abstractNum w:abstractNumId="3" w15:restartNumberingAfterBreak="0">
+  <w:abstractNum w:abstractNumId="4" w15:restartNumberingAfterBreak="0">
     <w:nsid w:val="16E04AF1"/>
     <w:multiLevelType w:val="hybridMultilevel"/>
     <w:tmpl w:val="AE5C7E94"/>
@@ -6297,7 +7763,7 @@
       </w:pPr>
     </w:lvl>
   </w:abstractNum>
-  <w:abstractNum w:abstractNumId="4" w15:restartNumberingAfterBreak="0">
+  <w:abstractNum w:abstractNumId="5" w15:restartNumberingAfterBreak="0">
     <w:nsid w:val="170C6288"/>
     <w:multiLevelType w:val="hybridMultilevel"/>
     <w:tmpl w:val="7920466E"/>
@@ -6410,7 +7876,7 @@
       </w:rPr>
     </w:lvl>
   </w:abstractNum>
-  <w:abstractNum w:abstractNumId="5" w15:restartNumberingAfterBreak="0">
+  <w:abstractNum w:abstractNumId="6" w15:restartNumberingAfterBreak="0">
     <w:nsid w:val="1A351E0C"/>
     <w:multiLevelType w:val="hybridMultilevel"/>
     <w:tmpl w:val="E04C6230"/>
@@ -6523,7 +7989,120 @@
       </w:rPr>
     </w:lvl>
   </w:abstractNum>
-  <w:abstractNum w:abstractNumId="6" w15:restartNumberingAfterBreak="0">
+  <w:abstractNum w:abstractNumId="7" w15:restartNumberingAfterBreak="0">
+    <w:nsid w:val="1D587E8C"/>
+    <w:multiLevelType w:val="hybridMultilevel"/>
+    <w:tmpl w:val="4516BB4A"/>
+    <w:lvl w:ilvl="0" w:tplc="04090001">
+      <w:start w:val="1"/>
+      <w:numFmt w:val="bullet"/>
+      <w:lvlText w:val=""/>
+      <w:lvlJc w:val="left"/>
+      <w:pPr>
+        <w:ind w:left="720" w:hanging="360"/>
+      </w:pPr>
+      <w:rPr>
+        <w:rFonts w:ascii="Symbol" w:hAnsi="Symbol" w:hint="default"/>
+      </w:rPr>
+    </w:lvl>
+    <w:lvl w:ilvl="1" w:tplc="04090003">
+      <w:start w:val="1"/>
+      <w:numFmt w:val="bullet"/>
+      <w:lvlText w:val="o"/>
+      <w:lvlJc w:val="left"/>
+      <w:pPr>
+        <w:ind w:left="1440" w:hanging="360"/>
+      </w:pPr>
+      <w:rPr>
+        <w:rFonts w:ascii="Courier New" w:hAnsi="Courier New" w:cs="Courier New" w:hint="default"/>
+      </w:rPr>
+    </w:lvl>
+    <w:lvl w:ilvl="2" w:tplc="04090005" w:tentative="1">
+      <w:start w:val="1"/>
+      <w:numFmt w:val="bullet"/>
+      <w:lvlText w:val=""/>
+      <w:lvlJc w:val="left"/>
+      <w:pPr>
+        <w:ind w:left="2160" w:hanging="360"/>
+      </w:pPr>
+      <w:rPr>
+        <w:rFonts w:ascii="Wingdings" w:hAnsi="Wingdings" w:hint="default"/>
+      </w:rPr>
+    </w:lvl>
+    <w:lvl w:ilvl="3" w:tplc="04090001" w:tentative="1">
+      <w:start w:val="1"/>
+      <w:numFmt w:val="bullet"/>
+      <w:lvlText w:val=""/>
+      <w:lvlJc w:val="left"/>
+      <w:pPr>
+        <w:ind w:left="2880" w:hanging="360"/>
+      </w:pPr>
+      <w:rPr>
+        <w:rFonts w:ascii="Symbol" w:hAnsi="Symbol" w:hint="default"/>
+      </w:rPr>
+    </w:lvl>
+    <w:lvl w:ilvl="4" w:tplc="04090003" w:tentative="1">
+      <w:start w:val="1"/>
+      <w:numFmt w:val="bullet"/>
+      <w:lvlText w:val="o"/>
+      <w:lvlJc w:val="left"/>
+      <w:pPr>
+        <w:ind w:left="3600" w:hanging="360"/>
+      </w:pPr>
+      <w:rPr>
+        <w:rFonts w:ascii="Courier New" w:hAnsi="Courier New" w:cs="Courier New" w:hint="default"/>
+      </w:rPr>
+    </w:lvl>
+    <w:lvl w:ilvl="5" w:tplc="04090005" w:tentative="1">
+      <w:start w:val="1"/>
+      <w:numFmt w:val="bullet"/>
+      <w:lvlText w:val=""/>
+      <w:lvlJc w:val="left"/>
+      <w:pPr>
+        <w:ind w:left="4320" w:hanging="360"/>
+      </w:pPr>
+      <w:rPr>
+        <w:rFonts w:ascii="Wingdings" w:hAnsi="Wingdings" w:hint="default"/>
+      </w:rPr>
+    </w:lvl>
+    <w:lvl w:ilvl="6" w:tplc="04090001" w:tentative="1">
+      <w:start w:val="1"/>
+      <w:numFmt w:val="bullet"/>
+      <w:lvlText w:val=""/>
+      <w:lvlJc w:val="left"/>
+      <w:pPr>
+        <w:ind w:left="5040" w:hanging="360"/>
+      </w:pPr>
+      <w:rPr>
+        <w:rFonts w:ascii="Symbol" w:hAnsi="Symbol" w:hint="default"/>
+      </w:rPr>
+    </w:lvl>
+    <w:lvl w:ilvl="7" w:tplc="04090003" w:tentative="1">
+      <w:start w:val="1"/>
+      <w:numFmt w:val="bullet"/>
+      <w:lvlText w:val="o"/>
+      <w:lvlJc w:val="left"/>
+      <w:pPr>
+        <w:ind w:left="5760" w:hanging="360"/>
+      </w:pPr>
+      <w:rPr>
+        <w:rFonts w:ascii="Courier New" w:hAnsi="Courier New" w:cs="Courier New" w:hint="default"/>
+      </w:rPr>
+    </w:lvl>
+    <w:lvl w:ilvl="8" w:tplc="04090005" w:tentative="1">
+      <w:start w:val="1"/>
+      <w:numFmt w:val="bullet"/>
+      <w:lvlText w:val=""/>
+      <w:lvlJc w:val="left"/>
+      <w:pPr>
+        <w:ind w:left="6480" w:hanging="360"/>
+      </w:pPr>
+      <w:rPr>
+        <w:rFonts w:ascii="Wingdings" w:hAnsi="Wingdings" w:hint="default"/>
+      </w:rPr>
+    </w:lvl>
+  </w:abstractNum>
+  <w:abstractNum w:abstractNumId="8" w15:restartNumberingAfterBreak="0">
     <w:nsid w:val="1D796DAF"/>
     <w:multiLevelType w:val="hybridMultilevel"/>
     <w:tmpl w:val="51F45122"/>
@@ -6636,7 +8215,459 @@
       </w:rPr>
     </w:lvl>
   </w:abstractNum>
-  <w:abstractNum w:abstractNumId="7" w15:restartNumberingAfterBreak="0">
+  <w:abstractNum w:abstractNumId="9" w15:restartNumberingAfterBreak="0">
+    <w:nsid w:val="1EB37C0C"/>
+    <w:multiLevelType w:val="hybridMultilevel"/>
+    <w:tmpl w:val="56509EDC"/>
+    <w:lvl w:ilvl="0" w:tplc="04090001">
+      <w:start w:val="1"/>
+      <w:numFmt w:val="bullet"/>
+      <w:lvlText w:val=""/>
+      <w:lvlJc w:val="left"/>
+      <w:pPr>
+        <w:ind w:left="765" w:hanging="360"/>
+      </w:pPr>
+      <w:rPr>
+        <w:rFonts w:ascii="Symbol" w:hAnsi="Symbol" w:hint="default"/>
+      </w:rPr>
+    </w:lvl>
+    <w:lvl w:ilvl="1" w:tplc="04090003">
+      <w:start w:val="1"/>
+      <w:numFmt w:val="bullet"/>
+      <w:lvlText w:val="o"/>
+      <w:lvlJc w:val="left"/>
+      <w:pPr>
+        <w:ind w:left="1485" w:hanging="360"/>
+      </w:pPr>
+      <w:rPr>
+        <w:rFonts w:ascii="Courier New" w:hAnsi="Courier New" w:cs="Courier New" w:hint="default"/>
+      </w:rPr>
+    </w:lvl>
+    <w:lvl w:ilvl="2" w:tplc="04090005" w:tentative="1">
+      <w:start w:val="1"/>
+      <w:numFmt w:val="bullet"/>
+      <w:lvlText w:val=""/>
+      <w:lvlJc w:val="left"/>
+      <w:pPr>
+        <w:ind w:left="2205" w:hanging="360"/>
+      </w:pPr>
+      <w:rPr>
+        <w:rFonts w:ascii="Wingdings" w:hAnsi="Wingdings" w:hint="default"/>
+      </w:rPr>
+    </w:lvl>
+    <w:lvl w:ilvl="3" w:tplc="04090001" w:tentative="1">
+      <w:start w:val="1"/>
+      <w:numFmt w:val="bullet"/>
+      <w:lvlText w:val=""/>
+      <w:lvlJc w:val="left"/>
+      <w:pPr>
+        <w:ind w:left="2925" w:hanging="360"/>
+      </w:pPr>
+      <w:rPr>
+        <w:rFonts w:ascii="Symbol" w:hAnsi="Symbol" w:hint="default"/>
+      </w:rPr>
+    </w:lvl>
+    <w:lvl w:ilvl="4" w:tplc="04090003" w:tentative="1">
+      <w:start w:val="1"/>
+      <w:numFmt w:val="bullet"/>
+      <w:lvlText w:val="o"/>
+      <w:lvlJc w:val="left"/>
+      <w:pPr>
+        <w:ind w:left="3645" w:hanging="360"/>
+      </w:pPr>
+      <w:rPr>
+        <w:rFonts w:ascii="Courier New" w:hAnsi="Courier New" w:cs="Courier New" w:hint="default"/>
+      </w:rPr>
+    </w:lvl>
+    <w:lvl w:ilvl="5" w:tplc="04090005" w:tentative="1">
+      <w:start w:val="1"/>
+      <w:numFmt w:val="bullet"/>
+      <w:lvlText w:val=""/>
+      <w:lvlJc w:val="left"/>
+      <w:pPr>
+        <w:ind w:left="4365" w:hanging="360"/>
+      </w:pPr>
+      <w:rPr>
+        <w:rFonts w:ascii="Wingdings" w:hAnsi="Wingdings" w:hint="default"/>
+      </w:rPr>
+    </w:lvl>
+    <w:lvl w:ilvl="6" w:tplc="04090001" w:tentative="1">
+      <w:start w:val="1"/>
+      <w:numFmt w:val="bullet"/>
+      <w:lvlText w:val=""/>
+      <w:lvlJc w:val="left"/>
+      <w:pPr>
+        <w:ind w:left="5085" w:hanging="360"/>
+      </w:pPr>
+      <w:rPr>
+        <w:rFonts w:ascii="Symbol" w:hAnsi="Symbol" w:hint="default"/>
+      </w:rPr>
+    </w:lvl>
+    <w:lvl w:ilvl="7" w:tplc="04090003" w:tentative="1">
+      <w:start w:val="1"/>
+      <w:numFmt w:val="bullet"/>
+      <w:lvlText w:val="o"/>
+      <w:lvlJc w:val="left"/>
+      <w:pPr>
+        <w:ind w:left="5805" w:hanging="360"/>
+      </w:pPr>
+      <w:rPr>
+        <w:rFonts w:ascii="Courier New" w:hAnsi="Courier New" w:cs="Courier New" w:hint="default"/>
+      </w:rPr>
+    </w:lvl>
+    <w:lvl w:ilvl="8" w:tplc="04090005" w:tentative="1">
+      <w:start w:val="1"/>
+      <w:numFmt w:val="bullet"/>
+      <w:lvlText w:val=""/>
+      <w:lvlJc w:val="left"/>
+      <w:pPr>
+        <w:ind w:left="6525" w:hanging="360"/>
+      </w:pPr>
+      <w:rPr>
+        <w:rFonts w:ascii="Wingdings" w:hAnsi="Wingdings" w:hint="default"/>
+      </w:rPr>
+    </w:lvl>
+  </w:abstractNum>
+  <w:abstractNum w:abstractNumId="10" w15:restartNumberingAfterBreak="0">
+    <w:nsid w:val="294B4B0E"/>
+    <w:multiLevelType w:val="hybridMultilevel"/>
+    <w:tmpl w:val="18DE7758"/>
+    <w:lvl w:ilvl="0" w:tplc="04090001">
+      <w:start w:val="1"/>
+      <w:numFmt w:val="bullet"/>
+      <w:lvlText w:val=""/>
+      <w:lvlJc w:val="left"/>
+      <w:pPr>
+        <w:ind w:left="720" w:hanging="360"/>
+      </w:pPr>
+      <w:rPr>
+        <w:rFonts w:ascii="Symbol" w:hAnsi="Symbol" w:hint="default"/>
+      </w:rPr>
+    </w:lvl>
+    <w:lvl w:ilvl="1" w:tplc="04090003">
+      <w:start w:val="1"/>
+      <w:numFmt w:val="bullet"/>
+      <w:lvlText w:val="o"/>
+      <w:lvlJc w:val="left"/>
+      <w:pPr>
+        <w:ind w:left="1440" w:hanging="360"/>
+      </w:pPr>
+      <w:rPr>
+        <w:rFonts w:ascii="Courier New" w:hAnsi="Courier New" w:cs="Courier New" w:hint="default"/>
+      </w:rPr>
+    </w:lvl>
+    <w:lvl w:ilvl="2" w:tplc="04090005">
+      <w:start w:val="1"/>
+      <w:numFmt w:val="bullet"/>
+      <w:lvlText w:val=""/>
+      <w:lvlJc w:val="left"/>
+      <w:pPr>
+        <w:ind w:left="2160" w:hanging="360"/>
+      </w:pPr>
+      <w:rPr>
+        <w:rFonts w:ascii="Wingdings" w:hAnsi="Wingdings" w:hint="default"/>
+      </w:rPr>
+    </w:lvl>
+    <w:lvl w:ilvl="3" w:tplc="04090001" w:tentative="1">
+      <w:start w:val="1"/>
+      <w:numFmt w:val="bullet"/>
+      <w:lvlText w:val=""/>
+      <w:lvlJc w:val="left"/>
+      <w:pPr>
+        <w:ind w:left="2880" w:hanging="360"/>
+      </w:pPr>
+      <w:rPr>
+        <w:rFonts w:ascii="Symbol" w:hAnsi="Symbol" w:hint="default"/>
+      </w:rPr>
+    </w:lvl>
+    <w:lvl w:ilvl="4" w:tplc="04090003" w:tentative="1">
+      <w:start w:val="1"/>
+      <w:numFmt w:val="bullet"/>
+      <w:lvlText w:val="o"/>
+      <w:lvlJc w:val="left"/>
+      <w:pPr>
+        <w:ind w:left="3600" w:hanging="360"/>
+      </w:pPr>
+      <w:rPr>
+        <w:rFonts w:ascii="Courier New" w:hAnsi="Courier New" w:cs="Courier New" w:hint="default"/>
+      </w:rPr>
+    </w:lvl>
+    <w:lvl w:ilvl="5" w:tplc="04090005" w:tentative="1">
+      <w:start w:val="1"/>
+      <w:numFmt w:val="bullet"/>
+      <w:lvlText w:val=""/>
+      <w:lvlJc w:val="left"/>
+      <w:pPr>
+        <w:ind w:left="4320" w:hanging="360"/>
+      </w:pPr>
+      <w:rPr>
+        <w:rFonts w:ascii="Wingdings" w:hAnsi="Wingdings" w:hint="default"/>
+      </w:rPr>
+    </w:lvl>
+    <w:lvl w:ilvl="6" w:tplc="04090001" w:tentative="1">
+      <w:start w:val="1"/>
+      <w:numFmt w:val="bullet"/>
+      <w:lvlText w:val=""/>
+      <w:lvlJc w:val="left"/>
+      <w:pPr>
+        <w:ind w:left="5040" w:hanging="360"/>
+      </w:pPr>
+      <w:rPr>
+        <w:rFonts w:ascii="Symbol" w:hAnsi="Symbol" w:hint="default"/>
+      </w:rPr>
+    </w:lvl>
+    <w:lvl w:ilvl="7" w:tplc="04090003" w:tentative="1">
+      <w:start w:val="1"/>
+      <w:numFmt w:val="bullet"/>
+      <w:lvlText w:val="o"/>
+      <w:lvlJc w:val="left"/>
+      <w:pPr>
+        <w:ind w:left="5760" w:hanging="360"/>
+      </w:pPr>
+      <w:rPr>
+        <w:rFonts w:ascii="Courier New" w:hAnsi="Courier New" w:cs="Courier New" w:hint="default"/>
+      </w:rPr>
+    </w:lvl>
+    <w:lvl w:ilvl="8" w:tplc="04090005" w:tentative="1">
+      <w:start w:val="1"/>
+      <w:numFmt w:val="bullet"/>
+      <w:lvlText w:val=""/>
+      <w:lvlJc w:val="left"/>
+      <w:pPr>
+        <w:ind w:left="6480" w:hanging="360"/>
+      </w:pPr>
+      <w:rPr>
+        <w:rFonts w:ascii="Wingdings" w:hAnsi="Wingdings" w:hint="default"/>
+      </w:rPr>
+    </w:lvl>
+  </w:abstractNum>
+  <w:abstractNum w:abstractNumId="11" w15:restartNumberingAfterBreak="0">
+    <w:nsid w:val="2A3E4E36"/>
+    <w:multiLevelType w:val="hybridMultilevel"/>
+    <w:tmpl w:val="64E2AE4C"/>
+    <w:lvl w:ilvl="0" w:tplc="04090001">
+      <w:start w:val="1"/>
+      <w:numFmt w:val="bullet"/>
+      <w:lvlText w:val=""/>
+      <w:lvlJc w:val="left"/>
+      <w:pPr>
+        <w:ind w:left="720" w:hanging="360"/>
+      </w:pPr>
+      <w:rPr>
+        <w:rFonts w:ascii="Symbol" w:hAnsi="Symbol" w:hint="default"/>
+      </w:rPr>
+    </w:lvl>
+    <w:lvl w:ilvl="1" w:tplc="04090003" w:tentative="1">
+      <w:start w:val="1"/>
+      <w:numFmt w:val="bullet"/>
+      <w:lvlText w:val="o"/>
+      <w:lvlJc w:val="left"/>
+      <w:pPr>
+        <w:ind w:left="1440" w:hanging="360"/>
+      </w:pPr>
+      <w:rPr>
+        <w:rFonts w:ascii="Courier New" w:hAnsi="Courier New" w:cs="Courier New" w:hint="default"/>
+      </w:rPr>
+    </w:lvl>
+    <w:lvl w:ilvl="2" w:tplc="04090005" w:tentative="1">
+      <w:start w:val="1"/>
+      <w:numFmt w:val="bullet"/>
+      <w:lvlText w:val=""/>
+      <w:lvlJc w:val="left"/>
+      <w:pPr>
+        <w:ind w:left="2160" w:hanging="360"/>
+      </w:pPr>
+      <w:rPr>
+        <w:rFonts w:ascii="Wingdings" w:hAnsi="Wingdings" w:hint="default"/>
+      </w:rPr>
+    </w:lvl>
+    <w:lvl w:ilvl="3" w:tplc="04090001" w:tentative="1">
+      <w:start w:val="1"/>
+      <w:numFmt w:val="bullet"/>
+      <w:lvlText w:val=""/>
+      <w:lvlJc w:val="left"/>
+      <w:pPr>
+        <w:ind w:left="2880" w:hanging="360"/>
+      </w:pPr>
+      <w:rPr>
+        <w:rFonts w:ascii="Symbol" w:hAnsi="Symbol" w:hint="default"/>
+      </w:rPr>
+    </w:lvl>
+    <w:lvl w:ilvl="4" w:tplc="04090003" w:tentative="1">
+      <w:start w:val="1"/>
+      <w:numFmt w:val="bullet"/>
+      <w:lvlText w:val="o"/>
+      <w:lvlJc w:val="left"/>
+      <w:pPr>
+        <w:ind w:left="3600" w:hanging="360"/>
+      </w:pPr>
+      <w:rPr>
+        <w:rFonts w:ascii="Courier New" w:hAnsi="Courier New" w:cs="Courier New" w:hint="default"/>
+      </w:rPr>
+    </w:lvl>
+    <w:lvl w:ilvl="5" w:tplc="04090005" w:tentative="1">
+      <w:start w:val="1"/>
+      <w:numFmt w:val="bullet"/>
+      <w:lvlText w:val=""/>
+      <w:lvlJc w:val="left"/>
+      <w:pPr>
+        <w:ind w:left="4320" w:hanging="360"/>
+      </w:pPr>
+      <w:rPr>
+        <w:rFonts w:ascii="Wingdings" w:hAnsi="Wingdings" w:hint="default"/>
+      </w:rPr>
+    </w:lvl>
+    <w:lvl w:ilvl="6" w:tplc="04090001" w:tentative="1">
+      <w:start w:val="1"/>
+      <w:numFmt w:val="bullet"/>
+      <w:lvlText w:val=""/>
+      <w:lvlJc w:val="left"/>
+      <w:pPr>
+        <w:ind w:left="5040" w:hanging="360"/>
+      </w:pPr>
+      <w:rPr>
+        <w:rFonts w:ascii="Symbol" w:hAnsi="Symbol" w:hint="default"/>
+      </w:rPr>
+    </w:lvl>
+    <w:lvl w:ilvl="7" w:tplc="04090003" w:tentative="1">
+      <w:start w:val="1"/>
+      <w:numFmt w:val="bullet"/>
+      <w:lvlText w:val="o"/>
+      <w:lvlJc w:val="left"/>
+      <w:pPr>
+        <w:ind w:left="5760" w:hanging="360"/>
+      </w:pPr>
+      <w:rPr>
+        <w:rFonts w:ascii="Courier New" w:hAnsi="Courier New" w:cs="Courier New" w:hint="default"/>
+      </w:rPr>
+    </w:lvl>
+    <w:lvl w:ilvl="8" w:tplc="04090005" w:tentative="1">
+      <w:start w:val="1"/>
+      <w:numFmt w:val="bullet"/>
+      <w:lvlText w:val=""/>
+      <w:lvlJc w:val="left"/>
+      <w:pPr>
+        <w:ind w:left="6480" w:hanging="360"/>
+      </w:pPr>
+      <w:rPr>
+        <w:rFonts w:ascii="Wingdings" w:hAnsi="Wingdings" w:hint="default"/>
+      </w:rPr>
+    </w:lvl>
+  </w:abstractNum>
+  <w:abstractNum w:abstractNumId="12" w15:restartNumberingAfterBreak="0">
+    <w:nsid w:val="31194D2C"/>
+    <w:multiLevelType w:val="hybridMultilevel"/>
+    <w:tmpl w:val="9A5E81AE"/>
+    <w:lvl w:ilvl="0" w:tplc="04090001">
+      <w:start w:val="1"/>
+      <w:numFmt w:val="bullet"/>
+      <w:lvlText w:val=""/>
+      <w:lvlJc w:val="left"/>
+      <w:pPr>
+        <w:ind w:left="720" w:hanging="360"/>
+      </w:pPr>
+      <w:rPr>
+        <w:rFonts w:ascii="Symbol" w:hAnsi="Symbol" w:hint="default"/>
+      </w:rPr>
+    </w:lvl>
+    <w:lvl w:ilvl="1" w:tplc="04090003" w:tentative="1">
+      <w:start w:val="1"/>
+      <w:numFmt w:val="bullet"/>
+      <w:lvlText w:val="o"/>
+      <w:lvlJc w:val="left"/>
+      <w:pPr>
+        <w:ind w:left="1440" w:hanging="360"/>
+      </w:pPr>
+      <w:rPr>
+        <w:rFonts w:ascii="Courier New" w:hAnsi="Courier New" w:cs="Courier New" w:hint="default"/>
+      </w:rPr>
+    </w:lvl>
+    <w:lvl w:ilvl="2" w:tplc="04090005" w:tentative="1">
+      <w:start w:val="1"/>
+      <w:numFmt w:val="bullet"/>
+      <w:lvlText w:val=""/>
+      <w:lvlJc w:val="left"/>
+      <w:pPr>
+        <w:ind w:left="2160" w:hanging="360"/>
+      </w:pPr>
+      <w:rPr>
+        <w:rFonts w:ascii="Wingdings" w:hAnsi="Wingdings" w:hint="default"/>
+      </w:rPr>
+    </w:lvl>
+    <w:lvl w:ilvl="3" w:tplc="04090001" w:tentative="1">
+      <w:start w:val="1"/>
+      <w:numFmt w:val="bullet"/>
+      <w:lvlText w:val=""/>
+      <w:lvlJc w:val="left"/>
+      <w:pPr>
+        <w:ind w:left="2880" w:hanging="360"/>
+      </w:pPr>
+      <w:rPr>
+        <w:rFonts w:ascii="Symbol" w:hAnsi="Symbol" w:hint="default"/>
+      </w:rPr>
+    </w:lvl>
+    <w:lvl w:ilvl="4" w:tplc="04090003" w:tentative="1">
+      <w:start w:val="1"/>
+      <w:numFmt w:val="bullet"/>
+      <w:lvlText w:val="o"/>
+      <w:lvlJc w:val="left"/>
+      <w:pPr>
+        <w:ind w:left="3600" w:hanging="360"/>
+      </w:pPr>
+      <w:rPr>
+        <w:rFonts w:ascii="Courier New" w:hAnsi="Courier New" w:cs="Courier New" w:hint="default"/>
+      </w:rPr>
+    </w:lvl>
+    <w:lvl w:ilvl="5" w:tplc="04090005" w:tentative="1">
+      <w:start w:val="1"/>
+      <w:numFmt w:val="bullet"/>
+      <w:lvlText w:val=""/>
+      <w:lvlJc w:val="left"/>
+      <w:pPr>
+        <w:ind w:left="4320" w:hanging="360"/>
+      </w:pPr>
+      <w:rPr>
+        <w:rFonts w:ascii="Wingdings" w:hAnsi="Wingdings" w:hint="default"/>
+      </w:rPr>
+    </w:lvl>
+    <w:lvl w:ilvl="6" w:tplc="04090001" w:tentative="1">
+      <w:start w:val="1"/>
+      <w:numFmt w:val="bullet"/>
+      <w:lvlText w:val=""/>
+      <w:lvlJc w:val="left"/>
+      <w:pPr>
+        <w:ind w:left="5040" w:hanging="360"/>
+      </w:pPr>
+      <w:rPr>
+        <w:rFonts w:ascii="Symbol" w:hAnsi="Symbol" w:hint="default"/>
+      </w:rPr>
+    </w:lvl>
+    <w:lvl w:ilvl="7" w:tplc="04090003" w:tentative="1">
+      <w:start w:val="1"/>
+      <w:numFmt w:val="bullet"/>
+      <w:lvlText w:val="o"/>
+      <w:lvlJc w:val="left"/>
+      <w:pPr>
+        <w:ind w:left="5760" w:hanging="360"/>
+      </w:pPr>
+      <w:rPr>
+        <w:rFonts w:ascii="Courier New" w:hAnsi="Courier New" w:cs="Courier New" w:hint="default"/>
+      </w:rPr>
+    </w:lvl>
+    <w:lvl w:ilvl="8" w:tplc="04090005" w:tentative="1">
+      <w:start w:val="1"/>
+      <w:numFmt w:val="bullet"/>
+      <w:lvlText w:val=""/>
+      <w:lvlJc w:val="left"/>
+      <w:pPr>
+        <w:ind w:left="6480" w:hanging="360"/>
+      </w:pPr>
+      <w:rPr>
+        <w:rFonts w:ascii="Wingdings" w:hAnsi="Wingdings" w:hint="default"/>
+      </w:rPr>
+    </w:lvl>
+  </w:abstractNum>
+  <w:abstractNum w:abstractNumId="13" w15:restartNumberingAfterBreak="0">
     <w:nsid w:val="36BA3C40"/>
     <w:multiLevelType w:val="hybridMultilevel"/>
     <w:tmpl w:val="33B4EBCE"/>
@@ -6749,7 +8780,7 @@
       </w:rPr>
     </w:lvl>
   </w:abstractNum>
-  <w:abstractNum w:abstractNumId="8" w15:restartNumberingAfterBreak="0">
+  <w:abstractNum w:abstractNumId="14" w15:restartNumberingAfterBreak="0">
     <w:nsid w:val="3ABD25E1"/>
     <w:multiLevelType w:val="hybridMultilevel"/>
     <w:tmpl w:val="AD2E3278"/>
@@ -6862,7 +8893,93 @@
       </w:rPr>
     </w:lvl>
   </w:abstractNum>
-  <w:abstractNum w:abstractNumId="9" w15:restartNumberingAfterBreak="0">
+  <w:abstractNum w:abstractNumId="15" w15:restartNumberingAfterBreak="0">
+    <w:nsid w:val="3BC53099"/>
+    <w:multiLevelType w:val="hybridMultilevel"/>
+    <w:tmpl w:val="2BCEE162"/>
+    <w:lvl w:ilvl="0" w:tplc="0409000F">
+      <w:start w:val="1"/>
+      <w:numFmt w:val="decimal"/>
+      <w:lvlText w:val="%1."/>
+      <w:lvlJc w:val="left"/>
+      <w:pPr>
+        <w:ind w:left="720" w:hanging="360"/>
+      </w:pPr>
+    </w:lvl>
+    <w:lvl w:ilvl="1" w:tplc="04090019" w:tentative="1">
+      <w:start w:val="1"/>
+      <w:numFmt w:val="lowerLetter"/>
+      <w:lvlText w:val="%2."/>
+      <w:lvlJc w:val="left"/>
+      <w:pPr>
+        <w:ind w:left="1440" w:hanging="360"/>
+      </w:pPr>
+    </w:lvl>
+    <w:lvl w:ilvl="2" w:tplc="0409001B" w:tentative="1">
+      <w:start w:val="1"/>
+      <w:numFmt w:val="lowerRoman"/>
+      <w:lvlText w:val="%3."/>
+      <w:lvlJc w:val="right"/>
+      <w:pPr>
+        <w:ind w:left="2160" w:hanging="180"/>
+      </w:pPr>
+    </w:lvl>
+    <w:lvl w:ilvl="3" w:tplc="0409000F" w:tentative="1">
+      <w:start w:val="1"/>
+      <w:numFmt w:val="decimal"/>
+      <w:lvlText w:val="%4."/>
+      <w:lvlJc w:val="left"/>
+      <w:pPr>
+        <w:ind w:left="2880" w:hanging="360"/>
+      </w:pPr>
+    </w:lvl>
+    <w:lvl w:ilvl="4" w:tplc="04090019" w:tentative="1">
+      <w:start w:val="1"/>
+      <w:numFmt w:val="lowerLetter"/>
+      <w:lvlText w:val="%5."/>
+      <w:lvlJc w:val="left"/>
+      <w:pPr>
+        <w:ind w:left="3600" w:hanging="360"/>
+      </w:pPr>
+    </w:lvl>
+    <w:lvl w:ilvl="5" w:tplc="0409001B" w:tentative="1">
+      <w:start w:val="1"/>
+      <w:numFmt w:val="lowerRoman"/>
+      <w:lvlText w:val="%6."/>
+      <w:lvlJc w:val="right"/>
+      <w:pPr>
+        <w:ind w:left="4320" w:hanging="180"/>
+      </w:pPr>
+    </w:lvl>
+    <w:lvl w:ilvl="6" w:tplc="0409000F" w:tentative="1">
+      <w:start w:val="1"/>
+      <w:numFmt w:val="decimal"/>
+      <w:lvlText w:val="%7."/>
+      <w:lvlJc w:val="left"/>
+      <w:pPr>
+        <w:ind w:left="5040" w:hanging="360"/>
+      </w:pPr>
+    </w:lvl>
+    <w:lvl w:ilvl="7" w:tplc="04090019" w:tentative="1">
+      <w:start w:val="1"/>
+      <w:numFmt w:val="lowerLetter"/>
+      <w:lvlText w:val="%8."/>
+      <w:lvlJc w:val="left"/>
+      <w:pPr>
+        <w:ind w:left="5760" w:hanging="360"/>
+      </w:pPr>
+    </w:lvl>
+    <w:lvl w:ilvl="8" w:tplc="0409001B" w:tentative="1">
+      <w:start w:val="1"/>
+      <w:numFmt w:val="lowerRoman"/>
+      <w:lvlText w:val="%9."/>
+      <w:lvlJc w:val="right"/>
+      <w:pPr>
+        <w:ind w:left="6480" w:hanging="180"/>
+      </w:pPr>
+    </w:lvl>
+  </w:abstractNum>
+  <w:abstractNum w:abstractNumId="16" w15:restartNumberingAfterBreak="0">
     <w:nsid w:val="3E505659"/>
     <w:multiLevelType w:val="hybridMultilevel"/>
     <w:tmpl w:val="A81A8616"/>
@@ -6975,7 +9092,7 @@
       </w:rPr>
     </w:lvl>
   </w:abstractNum>
-  <w:abstractNum w:abstractNumId="10" w15:restartNumberingAfterBreak="0">
+  <w:abstractNum w:abstractNumId="17" w15:restartNumberingAfterBreak="0">
     <w:nsid w:val="415A6C27"/>
     <w:multiLevelType w:val="hybridMultilevel"/>
     <w:tmpl w:val="9FD43122"/>
@@ -7088,7 +9205,7 @@
       </w:rPr>
     </w:lvl>
   </w:abstractNum>
-  <w:abstractNum w:abstractNumId="11" w15:restartNumberingAfterBreak="0">
+  <w:abstractNum w:abstractNumId="18" w15:restartNumberingAfterBreak="0">
     <w:nsid w:val="429F179B"/>
     <w:multiLevelType w:val="hybridMultilevel"/>
     <w:tmpl w:val="A3E2908E"/>
@@ -7201,7 +9318,7 @@
       </w:rPr>
     </w:lvl>
   </w:abstractNum>
-  <w:abstractNum w:abstractNumId="12" w15:restartNumberingAfterBreak="0">
+  <w:abstractNum w:abstractNumId="19" w15:restartNumberingAfterBreak="0">
     <w:nsid w:val="4CF46F0D"/>
     <w:multiLevelType w:val="hybridMultilevel"/>
     <w:tmpl w:val="37F2BD8E"/>
@@ -7314,7 +9431,7 @@
       </w:rPr>
     </w:lvl>
   </w:abstractNum>
-  <w:abstractNum w:abstractNumId="13" w15:restartNumberingAfterBreak="0">
+  <w:abstractNum w:abstractNumId="20" w15:restartNumberingAfterBreak="0">
     <w:nsid w:val="5B011147"/>
     <w:multiLevelType w:val="hybridMultilevel"/>
     <w:tmpl w:val="177C31B0"/>
@@ -7400,7 +9517,7 @@
       </w:pPr>
     </w:lvl>
   </w:abstractNum>
-  <w:abstractNum w:abstractNumId="14" w15:restartNumberingAfterBreak="0">
+  <w:abstractNum w:abstractNumId="21" w15:restartNumberingAfterBreak="0">
     <w:nsid w:val="61513900"/>
     <w:multiLevelType w:val="hybridMultilevel"/>
     <w:tmpl w:val="C35AFE4A"/>
@@ -7513,7 +9630,7 @@
       </w:rPr>
     </w:lvl>
   </w:abstractNum>
-  <w:abstractNum w:abstractNumId="15" w15:restartNumberingAfterBreak="0">
+  <w:abstractNum w:abstractNumId="22" w15:restartNumberingAfterBreak="0">
     <w:nsid w:val="632A1F46"/>
     <w:multiLevelType w:val="hybridMultilevel"/>
     <w:tmpl w:val="FB8CCE32"/>
@@ -7626,7 +9743,7 @@
       </w:rPr>
     </w:lvl>
   </w:abstractNum>
-  <w:abstractNum w:abstractNumId="16" w15:restartNumberingAfterBreak="0">
+  <w:abstractNum w:abstractNumId="23" w15:restartNumberingAfterBreak="0">
     <w:nsid w:val="660E0106"/>
     <w:multiLevelType w:val="hybridMultilevel"/>
     <w:tmpl w:val="C180C0F4"/>
@@ -7739,7 +9856,7 @@
       </w:rPr>
     </w:lvl>
   </w:abstractNum>
-  <w:abstractNum w:abstractNumId="17" w15:restartNumberingAfterBreak="0">
+  <w:abstractNum w:abstractNumId="24" w15:restartNumberingAfterBreak="0">
     <w:nsid w:val="69EC5CE5"/>
     <w:multiLevelType w:val="hybridMultilevel"/>
     <w:tmpl w:val="2910A4F8"/>
@@ -7852,7 +9969,7 @@
       </w:rPr>
     </w:lvl>
   </w:abstractNum>
-  <w:abstractNum w:abstractNumId="18" w15:restartNumberingAfterBreak="0">
+  <w:abstractNum w:abstractNumId="25" w15:restartNumberingAfterBreak="0">
     <w:nsid w:val="6A3373EA"/>
     <w:multiLevelType w:val="hybridMultilevel"/>
     <w:tmpl w:val="4192E476"/>
@@ -7965,7 +10082,7 @@
       </w:rPr>
     </w:lvl>
   </w:abstractNum>
-  <w:abstractNum w:abstractNumId="19" w15:restartNumberingAfterBreak="0">
+  <w:abstractNum w:abstractNumId="26" w15:restartNumberingAfterBreak="0">
     <w:nsid w:val="6A4A6F31"/>
     <w:multiLevelType w:val="hybridMultilevel"/>
     <w:tmpl w:val="DF8EF3F4"/>
@@ -8078,7 +10195,7 @@
       </w:rPr>
     </w:lvl>
   </w:abstractNum>
-  <w:abstractNum w:abstractNumId="20" w15:restartNumberingAfterBreak="0">
+  <w:abstractNum w:abstractNumId="27" w15:restartNumberingAfterBreak="0">
     <w:nsid w:val="6B445C90"/>
     <w:multiLevelType w:val="hybridMultilevel"/>
     <w:tmpl w:val="B78039C4"/>
@@ -8191,7 +10308,120 @@
       </w:rPr>
     </w:lvl>
   </w:abstractNum>
-  <w:abstractNum w:abstractNumId="21" w15:restartNumberingAfterBreak="0">
+  <w:abstractNum w:abstractNumId="28" w15:restartNumberingAfterBreak="0">
+    <w:nsid w:val="716C150C"/>
+    <w:multiLevelType w:val="hybridMultilevel"/>
+    <w:tmpl w:val="2D265EC4"/>
+    <w:lvl w:ilvl="0" w:tplc="04090001">
+      <w:start w:val="1"/>
+      <w:numFmt w:val="bullet"/>
+      <w:lvlText w:val=""/>
+      <w:lvlJc w:val="left"/>
+      <w:pPr>
+        <w:ind w:left="720" w:hanging="360"/>
+      </w:pPr>
+      <w:rPr>
+        <w:rFonts w:ascii="Symbol" w:hAnsi="Symbol" w:hint="default"/>
+      </w:rPr>
+    </w:lvl>
+    <w:lvl w:ilvl="1" w:tplc="04090003">
+      <w:start w:val="1"/>
+      <w:numFmt w:val="bullet"/>
+      <w:lvlText w:val="o"/>
+      <w:lvlJc w:val="left"/>
+      <w:pPr>
+        <w:ind w:left="1440" w:hanging="360"/>
+      </w:pPr>
+      <w:rPr>
+        <w:rFonts w:ascii="Courier New" w:hAnsi="Courier New" w:cs="Courier New" w:hint="default"/>
+      </w:rPr>
+    </w:lvl>
+    <w:lvl w:ilvl="2" w:tplc="04090005" w:tentative="1">
+      <w:start w:val="1"/>
+      <w:numFmt w:val="bullet"/>
+      <w:lvlText w:val=""/>
+      <w:lvlJc w:val="left"/>
+      <w:pPr>
+        <w:ind w:left="2160" w:hanging="360"/>
+      </w:pPr>
+      <w:rPr>
+        <w:rFonts w:ascii="Wingdings" w:hAnsi="Wingdings" w:hint="default"/>
+      </w:rPr>
+    </w:lvl>
+    <w:lvl w:ilvl="3" w:tplc="04090001" w:tentative="1">
+      <w:start w:val="1"/>
+      <w:numFmt w:val="bullet"/>
+      <w:lvlText w:val=""/>
+      <w:lvlJc w:val="left"/>
+      <w:pPr>
+        <w:ind w:left="2880" w:hanging="360"/>
+      </w:pPr>
+      <w:rPr>
+        <w:rFonts w:ascii="Symbol" w:hAnsi="Symbol" w:hint="default"/>
+      </w:rPr>
+    </w:lvl>
+    <w:lvl w:ilvl="4" w:tplc="04090003" w:tentative="1">
+      <w:start w:val="1"/>
+      <w:numFmt w:val="bullet"/>
+      <w:lvlText w:val="o"/>
+      <w:lvlJc w:val="left"/>
+      <w:pPr>
+        <w:ind w:left="3600" w:hanging="360"/>
+      </w:pPr>
+      <w:rPr>
+        <w:rFonts w:ascii="Courier New" w:hAnsi="Courier New" w:cs="Courier New" w:hint="default"/>
+      </w:rPr>
+    </w:lvl>
+    <w:lvl w:ilvl="5" w:tplc="04090005" w:tentative="1">
+      <w:start w:val="1"/>
+      <w:numFmt w:val="bullet"/>
+      <w:lvlText w:val=""/>
+      <w:lvlJc w:val="left"/>
+      <w:pPr>
+        <w:ind w:left="4320" w:hanging="360"/>
+      </w:pPr>
+      <w:rPr>
+        <w:rFonts w:ascii="Wingdings" w:hAnsi="Wingdings" w:hint="default"/>
+      </w:rPr>
+    </w:lvl>
+    <w:lvl w:ilvl="6" w:tplc="04090001" w:tentative="1">
+      <w:start w:val="1"/>
+      <w:numFmt w:val="bullet"/>
+      <w:lvlText w:val=""/>
+      <w:lvlJc w:val="left"/>
+      <w:pPr>
+        <w:ind w:left="5040" w:hanging="360"/>
+      </w:pPr>
+      <w:rPr>
+        <w:rFonts w:ascii="Symbol" w:hAnsi="Symbol" w:hint="default"/>
+      </w:rPr>
+    </w:lvl>
+    <w:lvl w:ilvl="7" w:tplc="04090003" w:tentative="1">
+      <w:start w:val="1"/>
+      <w:numFmt w:val="bullet"/>
+      <w:lvlText w:val="o"/>
+      <w:lvlJc w:val="left"/>
+      <w:pPr>
+        <w:ind w:left="5760" w:hanging="360"/>
+      </w:pPr>
+      <w:rPr>
+        <w:rFonts w:ascii="Courier New" w:hAnsi="Courier New" w:cs="Courier New" w:hint="default"/>
+      </w:rPr>
+    </w:lvl>
+    <w:lvl w:ilvl="8" w:tplc="04090005" w:tentative="1">
+      <w:start w:val="1"/>
+      <w:numFmt w:val="bullet"/>
+      <w:lvlText w:val=""/>
+      <w:lvlJc w:val="left"/>
+      <w:pPr>
+        <w:ind w:left="6480" w:hanging="360"/>
+      </w:pPr>
+      <w:rPr>
+        <w:rFonts w:ascii="Wingdings" w:hAnsi="Wingdings" w:hint="default"/>
+      </w:rPr>
+    </w:lvl>
+  </w:abstractNum>
+  <w:abstractNum w:abstractNumId="29" w15:restartNumberingAfterBreak="0">
     <w:nsid w:val="71D12FF3"/>
     <w:multiLevelType w:val="hybridMultilevel"/>
     <w:tmpl w:val="5E30B4C8"/>
@@ -8277,7 +10507,7 @@
       </w:pPr>
     </w:lvl>
   </w:abstractNum>
-  <w:abstractNum w:abstractNumId="22" w15:restartNumberingAfterBreak="0">
+  <w:abstractNum w:abstractNumId="30" w15:restartNumberingAfterBreak="0">
     <w:nsid w:val="72E16842"/>
     <w:multiLevelType w:val="hybridMultilevel"/>
     <w:tmpl w:val="6A968B38"/>
@@ -8390,7 +10620,7 @@
       </w:rPr>
     </w:lvl>
   </w:abstractNum>
-  <w:abstractNum w:abstractNumId="23" w15:restartNumberingAfterBreak="0">
+  <w:abstractNum w:abstractNumId="31" w15:restartNumberingAfterBreak="0">
     <w:nsid w:val="733F0150"/>
     <w:multiLevelType w:val="hybridMultilevel"/>
     <w:tmpl w:val="277E7062"/>
@@ -8503,7 +10733,7 @@
       </w:rPr>
     </w:lvl>
   </w:abstractNum>
-  <w:abstractNum w:abstractNumId="24" w15:restartNumberingAfterBreak="0">
+  <w:abstractNum w:abstractNumId="32" w15:restartNumberingAfterBreak="0">
     <w:nsid w:val="77B7799C"/>
     <w:multiLevelType w:val="hybridMultilevel"/>
     <w:tmpl w:val="33C42DBE"/>
@@ -8589,7 +10819,7 @@
       </w:pPr>
     </w:lvl>
   </w:abstractNum>
-  <w:abstractNum w:abstractNumId="25" w15:restartNumberingAfterBreak="0">
+  <w:abstractNum w:abstractNumId="33" w15:restartNumberingAfterBreak="0">
     <w:nsid w:val="77CA410C"/>
     <w:multiLevelType w:val="hybridMultilevel"/>
     <w:tmpl w:val="457E8382"/>
@@ -8702,83 +10932,223 @@
       </w:rPr>
     </w:lvl>
   </w:abstractNum>
+  <w:abstractNum w:abstractNumId="34" w15:restartNumberingAfterBreak="0">
+    <w:nsid w:val="7F9600AB"/>
+    <w:multiLevelType w:val="hybridMultilevel"/>
+    <w:tmpl w:val="B5C015C8"/>
+    <w:lvl w:ilvl="0" w:tplc="04090001">
+      <w:start w:val="1"/>
+      <w:numFmt w:val="bullet"/>
+      <w:lvlText w:val=""/>
+      <w:lvlJc w:val="left"/>
+      <w:pPr>
+        <w:ind w:left="720" w:hanging="360"/>
+      </w:pPr>
+      <w:rPr>
+        <w:rFonts w:ascii="Symbol" w:hAnsi="Symbol" w:hint="default"/>
+      </w:rPr>
+    </w:lvl>
+    <w:lvl w:ilvl="1" w:tplc="04090003">
+      <w:start w:val="1"/>
+      <w:numFmt w:val="bullet"/>
+      <w:lvlText w:val="o"/>
+      <w:lvlJc w:val="left"/>
+      <w:pPr>
+        <w:ind w:left="1440" w:hanging="360"/>
+      </w:pPr>
+      <w:rPr>
+        <w:rFonts w:ascii="Courier New" w:hAnsi="Courier New" w:cs="Courier New" w:hint="default"/>
+      </w:rPr>
+    </w:lvl>
+    <w:lvl w:ilvl="2" w:tplc="04090005" w:tentative="1">
+      <w:start w:val="1"/>
+      <w:numFmt w:val="bullet"/>
+      <w:lvlText w:val=""/>
+      <w:lvlJc w:val="left"/>
+      <w:pPr>
+        <w:ind w:left="2160" w:hanging="360"/>
+      </w:pPr>
+      <w:rPr>
+        <w:rFonts w:ascii="Wingdings" w:hAnsi="Wingdings" w:hint="default"/>
+      </w:rPr>
+    </w:lvl>
+    <w:lvl w:ilvl="3" w:tplc="04090001" w:tentative="1">
+      <w:start w:val="1"/>
+      <w:numFmt w:val="bullet"/>
+      <w:lvlText w:val=""/>
+      <w:lvlJc w:val="left"/>
+      <w:pPr>
+        <w:ind w:left="2880" w:hanging="360"/>
+      </w:pPr>
+      <w:rPr>
+        <w:rFonts w:ascii="Symbol" w:hAnsi="Symbol" w:hint="default"/>
+      </w:rPr>
+    </w:lvl>
+    <w:lvl w:ilvl="4" w:tplc="04090003" w:tentative="1">
+      <w:start w:val="1"/>
+      <w:numFmt w:val="bullet"/>
+      <w:lvlText w:val="o"/>
+      <w:lvlJc w:val="left"/>
+      <w:pPr>
+        <w:ind w:left="3600" w:hanging="360"/>
+      </w:pPr>
+      <w:rPr>
+        <w:rFonts w:ascii="Courier New" w:hAnsi="Courier New" w:cs="Courier New" w:hint="default"/>
+      </w:rPr>
+    </w:lvl>
+    <w:lvl w:ilvl="5" w:tplc="04090005" w:tentative="1">
+      <w:start w:val="1"/>
+      <w:numFmt w:val="bullet"/>
+      <w:lvlText w:val=""/>
+      <w:lvlJc w:val="left"/>
+      <w:pPr>
+        <w:ind w:left="4320" w:hanging="360"/>
+      </w:pPr>
+      <w:rPr>
+        <w:rFonts w:ascii="Wingdings" w:hAnsi="Wingdings" w:hint="default"/>
+      </w:rPr>
+    </w:lvl>
+    <w:lvl w:ilvl="6" w:tplc="04090001" w:tentative="1">
+      <w:start w:val="1"/>
+      <w:numFmt w:val="bullet"/>
+      <w:lvlText w:val=""/>
+      <w:lvlJc w:val="left"/>
+      <w:pPr>
+        <w:ind w:left="5040" w:hanging="360"/>
+      </w:pPr>
+      <w:rPr>
+        <w:rFonts w:ascii="Symbol" w:hAnsi="Symbol" w:hint="default"/>
+      </w:rPr>
+    </w:lvl>
+    <w:lvl w:ilvl="7" w:tplc="04090003" w:tentative="1">
+      <w:start w:val="1"/>
+      <w:numFmt w:val="bullet"/>
+      <w:lvlText w:val="o"/>
+      <w:lvlJc w:val="left"/>
+      <w:pPr>
+        <w:ind w:left="5760" w:hanging="360"/>
+      </w:pPr>
+      <w:rPr>
+        <w:rFonts w:ascii="Courier New" w:hAnsi="Courier New" w:cs="Courier New" w:hint="default"/>
+      </w:rPr>
+    </w:lvl>
+    <w:lvl w:ilvl="8" w:tplc="04090005" w:tentative="1">
+      <w:start w:val="1"/>
+      <w:numFmt w:val="bullet"/>
+      <w:lvlText w:val=""/>
+      <w:lvlJc w:val="left"/>
+      <w:pPr>
+        <w:ind w:left="6480" w:hanging="360"/>
+      </w:pPr>
+      <w:rPr>
+        <w:rFonts w:ascii="Wingdings" w:hAnsi="Wingdings" w:hint="default"/>
+      </w:rPr>
+    </w:lvl>
+  </w:abstractNum>
   <w:num w:numId="1">
+    <w:abstractNumId w:val="32"/>
+  </w:num>
+  <w:num w:numId="2">
+    <w:abstractNumId w:val="14"/>
+  </w:num>
+  <w:num w:numId="3">
+    <w:abstractNumId w:val="19"/>
+  </w:num>
+  <w:num w:numId="4">
+    <w:abstractNumId w:val="6"/>
+  </w:num>
+  <w:num w:numId="5">
+    <w:abstractNumId w:val="31"/>
+  </w:num>
+  <w:num w:numId="6">
+    <w:abstractNumId w:val="27"/>
+  </w:num>
+  <w:num w:numId="7">
+    <w:abstractNumId w:val="8"/>
+  </w:num>
+  <w:num w:numId="8">
     <w:abstractNumId w:val="24"/>
   </w:num>
-  <w:num w:numId="2">
-    <w:abstractNumId w:val="8"/>
+  <w:num w:numId="9">
+    <w:abstractNumId w:val="26"/>
   </w:num>
-  <w:num w:numId="3">
-    <w:abstractNumId w:val="12"/>
+  <w:num w:numId="10">
+    <w:abstractNumId w:val="13"/>
   </w:num>
-  <w:num w:numId="4">
-    <w:abstractNumId w:val="5"/>
+  <w:num w:numId="11">
+    <w:abstractNumId w:val="25"/>
   </w:num>
-  <w:num w:numId="5">
-    <w:abstractNumId w:val="23"/>
+  <w:num w:numId="12">
+    <w:abstractNumId w:val="17"/>
   </w:num>
-  <w:num w:numId="6">
+  <w:num w:numId="13">
+    <w:abstractNumId w:val="16"/>
+  </w:num>
+  <w:num w:numId="14">
     <w:abstractNumId w:val="20"/>
   </w:num>
-  <w:num w:numId="7">
-    <w:abstractNumId w:val="6"/>
+  <w:num w:numId="15">
+    <w:abstractNumId w:val="30"/>
   </w:num>
-  <w:num w:numId="8">
-    <w:abstractNumId w:val="17"/>
-  </w:num>
-  <w:num w:numId="9">
-    <w:abstractNumId w:val="19"/>
-  </w:num>
-  <w:num w:numId="10">
-    <w:abstractNumId w:val="7"/>
-  </w:num>
-  <w:num w:numId="11">
+  <w:num w:numId="16">
     <w:abstractNumId w:val="18"/>
   </w:num>
-  <w:num w:numId="12">
-    <w:abstractNumId w:val="10"/>
+  <w:num w:numId="17">
+    <w:abstractNumId w:val="4"/>
   </w:num>
-  <w:num w:numId="13">
-    <w:abstractNumId w:val="9"/>
+  <w:num w:numId="18">
+    <w:abstractNumId w:val="3"/>
   </w:num>
-  <w:num w:numId="14">
-    <w:abstractNumId w:val="13"/>
+  <w:num w:numId="19">
+    <w:abstractNumId w:val="2"/>
   </w:num>
-  <w:num w:numId="15">
+  <w:num w:numId="20">
     <w:abstractNumId w:val="22"/>
   </w:num>
-  <w:num w:numId="16">
-    <w:abstractNumId w:val="11"/>
-  </w:num>
-  <w:num w:numId="17">
-    <w:abstractNumId w:val="3"/>
-  </w:num>
-  <w:num w:numId="18">
-    <w:abstractNumId w:val="2"/>
-  </w:num>
-  <w:num w:numId="19">
-    <w:abstractNumId w:val="1"/>
-  </w:num>
-  <w:num w:numId="20">
-    <w:abstractNumId w:val="15"/>
-  </w:num>
   <w:num w:numId="21">
-    <w:abstractNumId w:val="21"/>
+    <w:abstractNumId w:val="29"/>
   </w:num>
   <w:num w:numId="22">
-    <w:abstractNumId w:val="25"/>
+    <w:abstractNumId w:val="33"/>
   </w:num>
   <w:num w:numId="23">
     <w:abstractNumId w:val="0"/>
   </w:num>
   <w:num w:numId="24">
-    <w:abstractNumId w:val="4"/>
+    <w:abstractNumId w:val="5"/>
   </w:num>
   <w:num w:numId="25">
-    <w:abstractNumId w:val="16"/>
+    <w:abstractNumId w:val="23"/>
   </w:num>
   <w:num w:numId="26">
-    <w:abstractNumId w:val="14"/>
+    <w:abstractNumId w:val="21"/>
+  </w:num>
+  <w:num w:numId="27">
+    <w:abstractNumId w:val="15"/>
+  </w:num>
+  <w:num w:numId="28">
+    <w:abstractNumId w:val="34"/>
+  </w:num>
+  <w:num w:numId="29">
+    <w:abstractNumId w:val="28"/>
+  </w:num>
+  <w:num w:numId="30">
+    <w:abstractNumId w:val="10"/>
+  </w:num>
+  <w:num w:numId="31">
+    <w:abstractNumId w:val="12"/>
+  </w:num>
+  <w:num w:numId="32">
+    <w:abstractNumId w:val="11"/>
+  </w:num>
+  <w:num w:numId="33">
+    <w:abstractNumId w:val="9"/>
+  </w:num>
+  <w:num w:numId="34">
+    <w:abstractNumId w:val="1"/>
+  </w:num>
+  <w:num w:numId="35">
+    <w:abstractNumId w:val="7"/>
   </w:num>
 </w:numbering>
 </file>

</xml_diff>